<commit_message>
implementatieplan conversie is af!
</commit_message>
<xml_diff>
--- a/implementatieplannen/working/Implementatieplan_conversie.docx
+++ b/implementatieplannen/working/Implementatieplan_conversie.docx
@@ -4,29 +4,29 @@
   <w:body>
     <w:p>
       <w:pPr>
-        <w:pStyle w:val="Kop1"/>
-        <w:rPr>
-          <w:rFonts w:ascii="Segoe UI Light" w:hAnsi="Segoe UI Light" w:cs="Segoe UI Light"/>
-          <w:lang w:val="nl-NL"/>
-        </w:rPr>
-      </w:pPr>
-      <w:r>
-        <w:rPr>
-          <w:rFonts w:ascii="Segoe UI Light" w:hAnsi="Segoe UI Light" w:cs="Segoe UI Light"/>
+        <w:pStyle w:val="Titel"/>
+        <w:rPr>
+          <w:color w:val="31849B" w:themeColor="accent5" w:themeShade="BF"/>
+          <w:lang w:val="nl-NL"/>
+        </w:rPr>
+      </w:pPr>
+      <w:r>
+        <w:rPr>
+          <w:color w:val="31849B" w:themeColor="accent5" w:themeShade="BF"/>
           <w:lang w:val="nl-NL"/>
         </w:rPr>
         <w:t xml:space="preserve">Implementatieplan </w:t>
       </w:r>
       <w:r>
         <w:rPr>
-          <w:rFonts w:ascii="Segoe UI Light" w:hAnsi="Segoe UI Light" w:cs="Segoe UI Light"/>
+          <w:color w:val="31849B" w:themeColor="accent5" w:themeShade="BF"/>
           <w:lang w:val="nl-NL"/>
         </w:rPr>
         <w:t xml:space="preserve">voor de </w:t>
       </w:r>
       <w:r>
         <w:rPr>
-          <w:rFonts w:ascii="Segoe UI Light" w:hAnsi="Segoe UI Light" w:cs="Segoe UI Light"/>
+          <w:color w:val="31849B" w:themeColor="accent5" w:themeShade="BF"/>
           <w:lang w:val="nl-NL"/>
         </w:rPr>
         <w:t xml:space="preserve">conversie van RGB image naar </w:t>
@@ -34,14 +34,14 @@
       <w:proofErr w:type="spellStart"/>
       <w:r>
         <w:rPr>
-          <w:rFonts w:ascii="Segoe UI Light" w:hAnsi="Segoe UI Light" w:cs="Segoe UI Light"/>
+          <w:color w:val="31849B" w:themeColor="accent5" w:themeShade="BF"/>
           <w:lang w:val="nl-NL"/>
         </w:rPr>
         <w:t>gray</w:t>
       </w:r>
       <w:r>
         <w:rPr>
-          <w:rFonts w:ascii="Segoe UI Light" w:hAnsi="Segoe UI Light" w:cs="Segoe UI Light"/>
+          <w:color w:val="31849B" w:themeColor="accent5" w:themeShade="BF"/>
           <w:lang w:val="nl-NL"/>
         </w:rPr>
         <w:t>scale</w:t>
@@ -49,7 +49,7 @@
       <w:proofErr w:type="spellEnd"/>
       <w:r>
         <w:rPr>
-          <w:rFonts w:ascii="Segoe UI Light" w:hAnsi="Segoe UI Light" w:cs="Segoe UI Light"/>
+          <w:color w:val="31849B" w:themeColor="accent5" w:themeShade="BF"/>
           <w:lang w:val="nl-NL"/>
         </w:rPr>
         <w:t xml:space="preserve"> image.</w:t>
@@ -65,106 +65,1006 @@
     </w:p>
     <w:p>
       <w:pPr>
+        <w:rPr>
+          <w:rFonts w:ascii="Segoe UI Light" w:hAnsi="Segoe UI Light" w:cs="Segoe UI Light"/>
+          <w:lang w:val="nl-NL"/>
+        </w:rPr>
+      </w:pPr>
+    </w:p>
+    <w:p>
+      <w:pPr>
+        <w:rPr>
+          <w:rFonts w:ascii="Segoe UI Light" w:hAnsi="Segoe UI Light" w:cs="Segoe UI Light"/>
+          <w:lang w:val="nl-NL"/>
+        </w:rPr>
+      </w:pPr>
+    </w:p>
+    <w:p>
+      <w:pPr>
+        <w:rPr>
+          <w:rFonts w:ascii="Segoe UI Light" w:hAnsi="Segoe UI Light" w:cs="Segoe UI Light"/>
+          <w:lang w:val="nl-NL"/>
+        </w:rPr>
+      </w:pPr>
+      <w:r>
+        <w:rPr>
+          <w:noProof/>
+        </w:rPr>
+        <w:drawing>
+          <wp:anchor distT="0" distB="0" distL="114300" distR="114300" simplePos="0" relativeHeight="251661824" behindDoc="0" locked="0" layoutInCell="1" allowOverlap="1">
+            <wp:simplePos x="0" y="0"/>
+            <wp:positionH relativeFrom="column">
+              <wp:posOffset>426720</wp:posOffset>
+            </wp:positionH>
+            <wp:positionV relativeFrom="paragraph">
+              <wp:posOffset>263525</wp:posOffset>
+            </wp:positionV>
+            <wp:extent cx="4861560" cy="3242598"/>
+            <wp:effectExtent l="381000" t="666750" r="377190" b="662940"/>
+            <wp:wrapNone/>
+            <wp:docPr id="1" name="Afbeelding 1" descr="Afbeeldingsresultaat voor rgb to grayscale"/>
+            <wp:cNvGraphicFramePr>
+              <a:graphicFrameLocks xmlns:a="http://schemas.openxmlformats.org/drawingml/2006/main" noChangeAspect="1"/>
+            </wp:cNvGraphicFramePr>
+            <a:graphic xmlns:a="http://schemas.openxmlformats.org/drawingml/2006/main">
+              <a:graphicData uri="http://schemas.openxmlformats.org/drawingml/2006/picture">
+                <pic:pic xmlns:pic="http://schemas.openxmlformats.org/drawingml/2006/picture">
+                  <pic:nvPicPr>
+                    <pic:cNvPr id="0" name="Picture 1" descr="Afbeeldingsresultaat voor rgb to grayscale"/>
+                    <pic:cNvPicPr>
+                      <a:picLocks noChangeAspect="1" noChangeArrowheads="1"/>
+                    </pic:cNvPicPr>
+                  </pic:nvPicPr>
+                  <pic:blipFill>
+                    <a:blip r:embed="rId6">
+                      <a:extLst>
+                        <a:ext uri="{28A0092B-C50C-407E-A947-70E740481C1C}">
+                          <a14:useLocalDpi xmlns:a14="http://schemas.microsoft.com/office/drawing/2010/main" val="0"/>
+                        </a:ext>
+                      </a:extLst>
+                    </a:blip>
+                    <a:srcRect/>
+                    <a:stretch>
+                      <a:fillRect/>
+                    </a:stretch>
+                  </pic:blipFill>
+                  <pic:spPr bwMode="auto">
+                    <a:xfrm rot="20565125">
+                      <a:off x="0" y="0"/>
+                      <a:ext cx="4861560" cy="3242598"/>
+                    </a:xfrm>
+                    <a:prstGeom prst="rect">
+                      <a:avLst/>
+                    </a:prstGeom>
+                    <a:noFill/>
+                    <a:ln>
+                      <a:noFill/>
+                    </a:ln>
+                  </pic:spPr>
+                </pic:pic>
+              </a:graphicData>
+            </a:graphic>
+            <wp14:sizeRelH relativeFrom="margin">
+              <wp14:pctWidth>0</wp14:pctWidth>
+            </wp14:sizeRelH>
+            <wp14:sizeRelV relativeFrom="margin">
+              <wp14:pctHeight>0</wp14:pctHeight>
+            </wp14:sizeRelV>
+          </wp:anchor>
+        </w:drawing>
+      </w:r>
+    </w:p>
+    <w:p>
+      <w:pPr>
+        <w:jc w:val="left"/>
+        <w:rPr>
+          <w:rFonts w:ascii="Segoe UI Light" w:hAnsi="Segoe UI Light" w:cs="Segoe UI Light"/>
+          <w:lang w:val="nl-NL"/>
+        </w:rPr>
+      </w:pPr>
+      <w:r>
+        <w:rPr>
+          <w:rFonts w:ascii="Segoe UI Light" w:hAnsi="Segoe UI Light" w:cs="Segoe UI Light"/>
+          <w:noProof/>
+          <w:lang w:val="nl-NL"/>
+        </w:rPr>
+        <mc:AlternateContent>
+          <mc:Choice Requires="wps">
+            <w:drawing>
+              <wp:anchor distT="45720" distB="45720" distL="114300" distR="114300" simplePos="0" relativeHeight="251657728" behindDoc="0" locked="0" layoutInCell="1" allowOverlap="1">
+                <wp:simplePos x="0" y="0"/>
+                <wp:positionH relativeFrom="column">
+                  <wp:posOffset>3215640</wp:posOffset>
+                </wp:positionH>
+                <wp:positionV relativeFrom="paragraph">
+                  <wp:posOffset>4346575</wp:posOffset>
+                </wp:positionV>
+                <wp:extent cx="3383280" cy="1447800"/>
+                <wp:effectExtent l="0" t="0" r="7620" b="0"/>
+                <wp:wrapSquare wrapText="bothSides"/>
+                <wp:docPr id="217" name="Tekstvak 2"/>
+                <wp:cNvGraphicFramePr>
+                  <a:graphicFrameLocks xmlns:a="http://schemas.openxmlformats.org/drawingml/2006/main"/>
+                </wp:cNvGraphicFramePr>
+                <a:graphic xmlns:a="http://schemas.openxmlformats.org/drawingml/2006/main">
+                  <a:graphicData uri="http://schemas.microsoft.com/office/word/2010/wordprocessingShape">
+                    <wps:wsp>
+                      <wps:cNvSpPr txBox="1">
+                        <a:spLocks noChangeArrowheads="1"/>
+                      </wps:cNvSpPr>
+                      <wps:spPr bwMode="auto">
+                        <a:xfrm>
+                          <a:off x="0" y="0"/>
+                          <a:ext cx="3383280" cy="1447800"/>
+                        </a:xfrm>
+                        <a:prstGeom prst="rect">
+                          <a:avLst/>
+                        </a:prstGeom>
+                        <a:solidFill>
+                          <a:srgbClr val="FFFFFF"/>
+                        </a:solidFill>
+                        <a:ln w="9525">
+                          <a:noFill/>
+                          <a:miter lim="800000"/>
+                          <a:headEnd/>
+                          <a:tailEnd/>
+                        </a:ln>
+                      </wps:spPr>
+                      <wps:txbx>
+                        <w:txbxContent>
+                          <w:p>
+                            <w:pPr>
+                              <w:spacing w:after="0"/>
+                              <w:jc w:val="right"/>
+                              <w:rPr>
+                                <w:rFonts w:ascii="Segoe UI Light" w:hAnsi="Segoe UI Light" w:cs="Segoe UI Light"/>
+                                <w:color w:val="31849B" w:themeColor="accent5" w:themeShade="BF"/>
+                                <w:sz w:val="36"/>
+                                <w:lang w:val="nl-NL"/>
+                              </w:rPr>
+                            </w:pPr>
+                            <w:r>
+                              <w:rPr>
+                                <w:rFonts w:ascii="Segoe UI Light" w:hAnsi="Segoe UI Light" w:cs="Segoe UI Light"/>
+                                <w:color w:val="31849B" w:themeColor="accent5" w:themeShade="BF"/>
+                                <w:sz w:val="36"/>
+                                <w:lang w:val="nl-NL"/>
+                              </w:rPr>
+                              <w:t xml:space="preserve">Florian </w:t>
+                            </w:r>
+                            <w:proofErr w:type="spellStart"/>
+                            <w:r>
+                              <w:rPr>
+                                <w:rFonts w:ascii="Segoe UI Light" w:hAnsi="Segoe UI Light" w:cs="Segoe UI Light"/>
+                                <w:color w:val="31849B" w:themeColor="accent5" w:themeShade="BF"/>
+                                <w:sz w:val="36"/>
+                                <w:lang w:val="nl-NL"/>
+                              </w:rPr>
+                              <w:t>Humblot</w:t>
+                            </w:r>
+                            <w:proofErr w:type="spellEnd"/>
+                            <w:r>
+                              <w:rPr>
+                                <w:rFonts w:ascii="Segoe UI Light" w:hAnsi="Segoe UI Light" w:cs="Segoe UI Light"/>
+                                <w:color w:val="31849B" w:themeColor="accent5" w:themeShade="BF"/>
+                                <w:sz w:val="36"/>
+                                <w:lang w:val="nl-NL"/>
+                              </w:rPr>
+                              <w:t xml:space="preserve"> - 17</w:t>
+                            </w:r>
+                            <w:r>
+                              <w:rPr>
+                                <w:rFonts w:ascii="Segoe UI Light" w:hAnsi="Segoe UI Light" w:cs="Segoe UI Light"/>
+                                <w:color w:val="31849B" w:themeColor="accent5" w:themeShade="BF"/>
+                                <w:sz w:val="36"/>
+                                <w:lang w:val="nl-NL"/>
+                              </w:rPr>
+                              <w:t>20570</w:t>
+                            </w:r>
+                          </w:p>
+                          <w:p>
+                            <w:pPr>
+                              <w:spacing w:after="0"/>
+                              <w:jc w:val="right"/>
+                              <w:rPr>
+                                <w:rFonts w:ascii="Segoe UI Light" w:hAnsi="Segoe UI Light" w:cs="Segoe UI Light"/>
+                                <w:color w:val="31849B" w:themeColor="accent5" w:themeShade="BF"/>
+                                <w:sz w:val="36"/>
+                                <w:lang w:val="nl-NL"/>
+                              </w:rPr>
+                            </w:pPr>
+                            <w:r>
+                              <w:rPr>
+                                <w:rFonts w:ascii="Segoe UI Light" w:hAnsi="Segoe UI Light" w:cs="Segoe UI Light"/>
+                                <w:color w:val="31849B" w:themeColor="accent5" w:themeShade="BF"/>
+                                <w:sz w:val="36"/>
+                                <w:lang w:val="nl-NL"/>
+                              </w:rPr>
+                              <w:t>Vera Schoonderwoerd</w:t>
+                            </w:r>
+                            <w:r>
+                              <w:rPr>
+                                <w:rFonts w:ascii="Segoe UI Light" w:hAnsi="Segoe UI Light" w:cs="Segoe UI Light"/>
+                                <w:color w:val="31849B" w:themeColor="accent5" w:themeShade="BF"/>
+                                <w:sz w:val="36"/>
+                                <w:lang w:val="nl-NL"/>
+                              </w:rPr>
+                              <w:t xml:space="preserve"> - 1721202</w:t>
+                            </w:r>
+                          </w:p>
+                          <w:p>
+                            <w:pPr>
+                              <w:spacing w:after="0"/>
+                              <w:jc w:val="right"/>
+                              <w:rPr>
+                                <w:rFonts w:ascii="Segoe UI Light" w:hAnsi="Segoe UI Light" w:cs="Segoe UI Light"/>
+                                <w:color w:val="31849B" w:themeColor="accent5" w:themeShade="BF"/>
+                                <w:sz w:val="36"/>
+                                <w:lang w:val="nl-NL"/>
+                              </w:rPr>
+                            </w:pPr>
+                          </w:p>
+                          <w:p>
+                            <w:pPr>
+                              <w:jc w:val="right"/>
+                              <w:rPr>
+                                <w:rFonts w:ascii="Segoe UI Light" w:hAnsi="Segoe UI Light" w:cs="Segoe UI Light"/>
+                                <w:color w:val="31849B" w:themeColor="accent5" w:themeShade="BF"/>
+                                <w:sz w:val="36"/>
+                                <w:lang w:val="nl-NL"/>
+                              </w:rPr>
+                            </w:pPr>
+                            <w:r>
+                              <w:rPr>
+                                <w:rFonts w:ascii="Segoe UI Light" w:hAnsi="Segoe UI Light" w:cs="Segoe UI Light"/>
+                                <w:color w:val="31849B" w:themeColor="accent5" w:themeShade="BF"/>
+                                <w:sz w:val="36"/>
+                                <w:lang w:val="nl-NL"/>
+                              </w:rPr>
+                              <w:t>Datum: 11</w:t>
+                            </w:r>
+                            <w:r>
+                              <w:rPr>
+                                <w:rFonts w:ascii="Segoe UI Light" w:hAnsi="Segoe UI Light" w:cs="Segoe UI Light"/>
+                                <w:color w:val="31849B" w:themeColor="accent5" w:themeShade="BF"/>
+                                <w:sz w:val="36"/>
+                                <w:lang w:val="nl-NL"/>
+                              </w:rPr>
+                              <w:t xml:space="preserve"> februari 20</w:t>
+                            </w:r>
+                            <w:r>
+                              <w:rPr>
+                                <w:rFonts w:ascii="Segoe UI Light" w:hAnsi="Segoe UI Light" w:cs="Segoe UI Light"/>
+                                <w:color w:val="31849B" w:themeColor="accent5" w:themeShade="BF"/>
+                                <w:sz w:val="36"/>
+                                <w:lang w:val="nl-NL"/>
+                              </w:rPr>
+                              <w:t>19</w:t>
+                            </w:r>
+                          </w:p>
+                          <w:p>
+                            <w:pPr>
+                              <w:rPr>
+                                <w:lang w:val="nl-NL"/>
+                              </w:rPr>
+                            </w:pPr>
+                          </w:p>
+                        </w:txbxContent>
+                      </wps:txbx>
+                      <wps:bodyPr rot="0" vert="horz" wrap="square" lIns="91440" tIns="45720" rIns="91440" bIns="45720" anchor="t" anchorCtr="0">
+                        <a:noAutofit/>
+                      </wps:bodyPr>
+                    </wps:wsp>
+                  </a:graphicData>
+                </a:graphic>
+                <wp14:sizeRelH relativeFrom="margin">
+                  <wp14:pctWidth>0</wp14:pctWidth>
+                </wp14:sizeRelH>
+                <wp14:sizeRelV relativeFrom="margin">
+                  <wp14:pctHeight>0</wp14:pctHeight>
+                </wp14:sizeRelV>
+              </wp:anchor>
+            </w:drawing>
+          </mc:Choice>
+          <mc:Fallback>
+            <w:pict>
+              <v:shapetype id="_x0000_t202" coordsize="21600,21600" o:spt="202" path="m,l,21600r21600,l21600,xe">
+                <v:stroke joinstyle="miter"/>
+                <v:path gradientshapeok="t" o:connecttype="rect"/>
+              </v:shapetype>
+              <v:shape id="Tekstvak 2" o:spid="_x0000_s1026" type="#_x0000_t202" style="position:absolute;margin-left:253.2pt;margin-top:342.25pt;width:266.4pt;height:114pt;z-index:251657728;visibility:visible;mso-wrap-style:square;mso-width-percent:0;mso-height-percent:0;mso-wrap-distance-left:9pt;mso-wrap-distance-top:3.6pt;mso-wrap-distance-right:9pt;mso-wrap-distance-bottom:3.6pt;mso-position-horizontal:absolute;mso-position-horizontal-relative:text;mso-position-vertical:absolute;mso-position-vertical-relative:text;mso-width-percent:0;mso-height-percent:0;mso-width-relative:margin;mso-height-relative:margin;v-text-anchor:top" o:gfxdata="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" stroked="f">
+                <v:textbox>
+                  <w:txbxContent>
+                    <w:p>
+                      <w:pPr>
+                        <w:spacing w:after="0"/>
+                        <w:jc w:val="right"/>
+                        <w:rPr>
+                          <w:rFonts w:ascii="Segoe UI Light" w:hAnsi="Segoe UI Light" w:cs="Segoe UI Light"/>
+                          <w:color w:val="31849B" w:themeColor="accent5" w:themeShade="BF"/>
+                          <w:sz w:val="36"/>
+                          <w:lang w:val="nl-NL"/>
+                        </w:rPr>
+                      </w:pPr>
+                      <w:r>
+                        <w:rPr>
+                          <w:rFonts w:ascii="Segoe UI Light" w:hAnsi="Segoe UI Light" w:cs="Segoe UI Light"/>
+                          <w:color w:val="31849B" w:themeColor="accent5" w:themeShade="BF"/>
+                          <w:sz w:val="36"/>
+                          <w:lang w:val="nl-NL"/>
+                        </w:rPr>
+                        <w:t xml:space="preserve">Florian </w:t>
+                      </w:r>
+                      <w:proofErr w:type="spellStart"/>
+                      <w:r>
+                        <w:rPr>
+                          <w:rFonts w:ascii="Segoe UI Light" w:hAnsi="Segoe UI Light" w:cs="Segoe UI Light"/>
+                          <w:color w:val="31849B" w:themeColor="accent5" w:themeShade="BF"/>
+                          <w:sz w:val="36"/>
+                          <w:lang w:val="nl-NL"/>
+                        </w:rPr>
+                        <w:t>Humblot</w:t>
+                      </w:r>
+                      <w:proofErr w:type="spellEnd"/>
+                      <w:r>
+                        <w:rPr>
+                          <w:rFonts w:ascii="Segoe UI Light" w:hAnsi="Segoe UI Light" w:cs="Segoe UI Light"/>
+                          <w:color w:val="31849B" w:themeColor="accent5" w:themeShade="BF"/>
+                          <w:sz w:val="36"/>
+                          <w:lang w:val="nl-NL"/>
+                        </w:rPr>
+                        <w:t xml:space="preserve"> - 17</w:t>
+                      </w:r>
+                      <w:r>
+                        <w:rPr>
+                          <w:rFonts w:ascii="Segoe UI Light" w:hAnsi="Segoe UI Light" w:cs="Segoe UI Light"/>
+                          <w:color w:val="31849B" w:themeColor="accent5" w:themeShade="BF"/>
+                          <w:sz w:val="36"/>
+                          <w:lang w:val="nl-NL"/>
+                        </w:rPr>
+                        <w:t>20570</w:t>
+                      </w:r>
+                    </w:p>
+                    <w:p>
+                      <w:pPr>
+                        <w:spacing w:after="0"/>
+                        <w:jc w:val="right"/>
+                        <w:rPr>
+                          <w:rFonts w:ascii="Segoe UI Light" w:hAnsi="Segoe UI Light" w:cs="Segoe UI Light"/>
+                          <w:color w:val="31849B" w:themeColor="accent5" w:themeShade="BF"/>
+                          <w:sz w:val="36"/>
+                          <w:lang w:val="nl-NL"/>
+                        </w:rPr>
+                      </w:pPr>
+                      <w:r>
+                        <w:rPr>
+                          <w:rFonts w:ascii="Segoe UI Light" w:hAnsi="Segoe UI Light" w:cs="Segoe UI Light"/>
+                          <w:color w:val="31849B" w:themeColor="accent5" w:themeShade="BF"/>
+                          <w:sz w:val="36"/>
+                          <w:lang w:val="nl-NL"/>
+                        </w:rPr>
+                        <w:t>Vera Schoonderwoerd</w:t>
+                      </w:r>
+                      <w:r>
+                        <w:rPr>
+                          <w:rFonts w:ascii="Segoe UI Light" w:hAnsi="Segoe UI Light" w:cs="Segoe UI Light"/>
+                          <w:color w:val="31849B" w:themeColor="accent5" w:themeShade="BF"/>
+                          <w:sz w:val="36"/>
+                          <w:lang w:val="nl-NL"/>
+                        </w:rPr>
+                        <w:t xml:space="preserve"> - 1721202</w:t>
+                      </w:r>
+                    </w:p>
+                    <w:p>
+                      <w:pPr>
+                        <w:spacing w:after="0"/>
+                        <w:jc w:val="right"/>
+                        <w:rPr>
+                          <w:rFonts w:ascii="Segoe UI Light" w:hAnsi="Segoe UI Light" w:cs="Segoe UI Light"/>
+                          <w:color w:val="31849B" w:themeColor="accent5" w:themeShade="BF"/>
+                          <w:sz w:val="36"/>
+                          <w:lang w:val="nl-NL"/>
+                        </w:rPr>
+                      </w:pPr>
+                    </w:p>
+                    <w:p>
+                      <w:pPr>
+                        <w:jc w:val="right"/>
+                        <w:rPr>
+                          <w:rFonts w:ascii="Segoe UI Light" w:hAnsi="Segoe UI Light" w:cs="Segoe UI Light"/>
+                          <w:color w:val="31849B" w:themeColor="accent5" w:themeShade="BF"/>
+                          <w:sz w:val="36"/>
+                          <w:lang w:val="nl-NL"/>
+                        </w:rPr>
+                      </w:pPr>
+                      <w:r>
+                        <w:rPr>
+                          <w:rFonts w:ascii="Segoe UI Light" w:hAnsi="Segoe UI Light" w:cs="Segoe UI Light"/>
+                          <w:color w:val="31849B" w:themeColor="accent5" w:themeShade="BF"/>
+                          <w:sz w:val="36"/>
+                          <w:lang w:val="nl-NL"/>
+                        </w:rPr>
+                        <w:t>Datum: 11</w:t>
+                      </w:r>
+                      <w:r>
+                        <w:rPr>
+                          <w:rFonts w:ascii="Segoe UI Light" w:hAnsi="Segoe UI Light" w:cs="Segoe UI Light"/>
+                          <w:color w:val="31849B" w:themeColor="accent5" w:themeShade="BF"/>
+                          <w:sz w:val="36"/>
+                          <w:lang w:val="nl-NL"/>
+                        </w:rPr>
+                        <w:t xml:space="preserve"> februari 20</w:t>
+                      </w:r>
+                      <w:r>
+                        <w:rPr>
+                          <w:rFonts w:ascii="Segoe UI Light" w:hAnsi="Segoe UI Light" w:cs="Segoe UI Light"/>
+                          <w:color w:val="31849B" w:themeColor="accent5" w:themeShade="BF"/>
+                          <w:sz w:val="36"/>
+                          <w:lang w:val="nl-NL"/>
+                        </w:rPr>
+                        <w:t>19</w:t>
+                      </w:r>
+                    </w:p>
+                    <w:p>
+                      <w:pPr>
+                        <w:rPr>
+                          <w:lang w:val="nl-NL"/>
+                        </w:rPr>
+                      </w:pPr>
+                    </w:p>
+                  </w:txbxContent>
+                </v:textbox>
+                <w10:wrap type="square"/>
+              </v:shape>
+            </w:pict>
+          </mc:Fallback>
+        </mc:AlternateContent>
+      </w:r>
+      <w:r>
+        <w:rPr>
+          <w:rFonts w:ascii="Segoe UI Light" w:hAnsi="Segoe UI Light" w:cs="Segoe UI Light"/>
+          <w:lang w:val="nl-NL"/>
+        </w:rPr>
+        <w:br w:type="page"/>
+      </w:r>
+    </w:p>
+    <w:sdt>
+      <w:sdtPr>
+        <w:rPr>
+          <w:lang w:val="nl-NL"/>
+        </w:rPr>
+        <w:id w:val="1411277850"/>
+        <w:docPartObj>
+          <w:docPartGallery w:val="Table of Contents"/>
+          <w:docPartUnique/>
+        </w:docPartObj>
+      </w:sdtPr>
+      <w:sdtEndPr>
+        <w:rPr>
+          <w:rFonts w:ascii="Quicksand Book" w:eastAsiaTheme="minorHAnsi" w:hAnsi="Quicksand Book" w:cstheme="minorBidi"/>
+          <w:color w:val="auto"/>
+          <w:sz w:val="20"/>
+          <w:szCs w:val="22"/>
+          <w:lang w:val="en-US"/>
+        </w:rPr>
+      </w:sdtEndPr>
+      <w:sdtContent>
+        <w:p>
+          <w:pPr>
+            <w:pStyle w:val="Kopvaninhoudsopgave"/>
+          </w:pPr>
+          <w:r>
+            <w:rPr>
+              <w:lang w:val="nl-NL"/>
+            </w:rPr>
+            <w:t>Inhoudsopgave</w:t>
+          </w:r>
+        </w:p>
+        <w:p>
+          <w:pPr>
+            <w:pStyle w:val="Inhopg2"/>
+            <w:tabs>
+              <w:tab w:val="right" w:leader="dot" w:pos="9350"/>
+            </w:tabs>
+            <w:rPr>
+              <w:rFonts w:asciiTheme="minorHAnsi" w:eastAsiaTheme="minorEastAsia" w:hAnsiTheme="minorHAnsi"/>
+              <w:noProof/>
+              <w:sz w:val="22"/>
+              <w:lang w:val="nl-NL" w:eastAsia="nl-NL"/>
+            </w:rPr>
+          </w:pPr>
+          <w:r>
+            <w:rPr>
+              <w:b/>
+              <w:bCs/>
+            </w:rPr>
+            <w:fldChar w:fldCharType="begin"/>
+          </w:r>
+          <w:r>
+            <w:rPr>
+              <w:b/>
+              <w:bCs/>
+            </w:rPr>
+            <w:instrText xml:space="preserve"> TOC \o "1-3" \h \z \u </w:instrText>
+          </w:r>
+          <w:r>
+            <w:rPr>
+              <w:b/>
+              <w:bCs/>
+            </w:rPr>
+            <w:fldChar w:fldCharType="separate"/>
+          </w:r>
+          <w:hyperlink w:anchor="_Toc1920925" w:history="1">
+            <w:r>
+              <w:rPr>
+                <w:rStyle w:val="Hyperlink"/>
+                <w:rFonts w:ascii="Segoe UI Light" w:hAnsi="Segoe UI Light" w:cs="Segoe UI Light"/>
+                <w:noProof/>
+                <w:lang w:val="nl-NL"/>
+              </w:rPr>
+              <w:t>Doel</w:t>
+            </w:r>
+            <w:r>
+              <w:rPr>
+                <w:noProof/>
+                <w:webHidden/>
+              </w:rPr>
+              <w:tab/>
+            </w:r>
+            <w:r>
+              <w:rPr>
+                <w:noProof/>
+                <w:webHidden/>
+              </w:rPr>
+              <w:fldChar w:fldCharType="begin"/>
+            </w:r>
+            <w:r>
+              <w:rPr>
+                <w:noProof/>
+                <w:webHidden/>
+              </w:rPr>
+              <w:instrText xml:space="preserve"> PAGEREF _Toc1920925 \h </w:instrText>
+            </w:r>
+            <w:r>
+              <w:rPr>
+                <w:noProof/>
+                <w:webHidden/>
+              </w:rPr>
+            </w:r>
+            <w:r>
+              <w:rPr>
+                <w:noProof/>
+                <w:webHidden/>
+              </w:rPr>
+              <w:fldChar w:fldCharType="separate"/>
+            </w:r>
+            <w:r>
+              <w:rPr>
+                <w:noProof/>
+                <w:webHidden/>
+              </w:rPr>
+              <w:t>3</w:t>
+            </w:r>
+            <w:r>
+              <w:rPr>
+                <w:noProof/>
+                <w:webHidden/>
+              </w:rPr>
+              <w:fldChar w:fldCharType="end"/>
+            </w:r>
+          </w:hyperlink>
+        </w:p>
+        <w:p>
+          <w:pPr>
+            <w:pStyle w:val="Inhopg2"/>
+            <w:tabs>
+              <w:tab w:val="right" w:leader="dot" w:pos="9350"/>
+            </w:tabs>
+            <w:rPr>
+              <w:rFonts w:asciiTheme="minorHAnsi" w:eastAsiaTheme="minorEastAsia" w:hAnsiTheme="minorHAnsi"/>
+              <w:noProof/>
+              <w:sz w:val="22"/>
+              <w:lang w:val="nl-NL" w:eastAsia="nl-NL"/>
+            </w:rPr>
+          </w:pPr>
+          <w:hyperlink w:anchor="_Toc1920926" w:history="1">
+            <w:r>
+              <w:rPr>
+                <w:rStyle w:val="Hyperlink"/>
+                <w:rFonts w:ascii="Segoe UI Light" w:hAnsi="Segoe UI Light" w:cs="Segoe UI Light"/>
+                <w:noProof/>
+                <w:lang w:val="nl-NL"/>
+              </w:rPr>
+              <w:t>Methoden</w:t>
+            </w:r>
+            <w:r>
+              <w:rPr>
+                <w:noProof/>
+                <w:webHidden/>
+              </w:rPr>
+              <w:tab/>
+            </w:r>
+            <w:r>
+              <w:rPr>
+                <w:noProof/>
+                <w:webHidden/>
+              </w:rPr>
+              <w:fldChar w:fldCharType="begin"/>
+            </w:r>
+            <w:r>
+              <w:rPr>
+                <w:noProof/>
+                <w:webHidden/>
+              </w:rPr>
+              <w:instrText xml:space="preserve"> PAGEREF _Toc1920926 \h </w:instrText>
+            </w:r>
+            <w:r>
+              <w:rPr>
+                <w:noProof/>
+                <w:webHidden/>
+              </w:rPr>
+            </w:r>
+            <w:r>
+              <w:rPr>
+                <w:noProof/>
+                <w:webHidden/>
+              </w:rPr>
+              <w:fldChar w:fldCharType="separate"/>
+            </w:r>
+            <w:r>
+              <w:rPr>
+                <w:noProof/>
+                <w:webHidden/>
+              </w:rPr>
+              <w:t>3</w:t>
+            </w:r>
+            <w:r>
+              <w:rPr>
+                <w:noProof/>
+                <w:webHidden/>
+              </w:rPr>
+              <w:fldChar w:fldCharType="end"/>
+            </w:r>
+          </w:hyperlink>
+        </w:p>
+        <w:p>
+          <w:pPr>
+            <w:pStyle w:val="Inhopg2"/>
+            <w:tabs>
+              <w:tab w:val="right" w:leader="dot" w:pos="9350"/>
+            </w:tabs>
+            <w:rPr>
+              <w:rFonts w:asciiTheme="minorHAnsi" w:eastAsiaTheme="minorEastAsia" w:hAnsiTheme="minorHAnsi"/>
+              <w:noProof/>
+              <w:sz w:val="22"/>
+              <w:lang w:val="nl-NL" w:eastAsia="nl-NL"/>
+            </w:rPr>
+          </w:pPr>
+          <w:hyperlink w:anchor="_Toc1920927" w:history="1">
+            <w:r>
+              <w:rPr>
+                <w:rStyle w:val="Hyperlink"/>
+                <w:rFonts w:ascii="Segoe UI Light" w:hAnsi="Segoe UI Light" w:cs="Segoe UI Light"/>
+                <w:noProof/>
+                <w:lang w:val="nl-NL"/>
+              </w:rPr>
+              <w:t>Keuze</w:t>
+            </w:r>
+            <w:r>
+              <w:rPr>
+                <w:noProof/>
+                <w:webHidden/>
+              </w:rPr>
+              <w:tab/>
+            </w:r>
+            <w:r>
+              <w:rPr>
+                <w:noProof/>
+                <w:webHidden/>
+              </w:rPr>
+              <w:fldChar w:fldCharType="begin"/>
+            </w:r>
+            <w:r>
+              <w:rPr>
+                <w:noProof/>
+                <w:webHidden/>
+              </w:rPr>
+              <w:instrText xml:space="preserve"> PAGEREF _Toc1920927 \h </w:instrText>
+            </w:r>
+            <w:r>
+              <w:rPr>
+                <w:noProof/>
+                <w:webHidden/>
+              </w:rPr>
+            </w:r>
+            <w:r>
+              <w:rPr>
+                <w:noProof/>
+                <w:webHidden/>
+              </w:rPr>
+              <w:fldChar w:fldCharType="separate"/>
+            </w:r>
+            <w:r>
+              <w:rPr>
+                <w:noProof/>
+                <w:webHidden/>
+              </w:rPr>
+              <w:t>4</w:t>
+            </w:r>
+            <w:r>
+              <w:rPr>
+                <w:noProof/>
+                <w:webHidden/>
+              </w:rPr>
+              <w:fldChar w:fldCharType="end"/>
+            </w:r>
+          </w:hyperlink>
+        </w:p>
+        <w:p>
+          <w:pPr>
+            <w:pStyle w:val="Inhopg2"/>
+            <w:tabs>
+              <w:tab w:val="right" w:leader="dot" w:pos="9350"/>
+            </w:tabs>
+            <w:rPr>
+              <w:rFonts w:asciiTheme="minorHAnsi" w:eastAsiaTheme="minorEastAsia" w:hAnsiTheme="minorHAnsi"/>
+              <w:noProof/>
+              <w:sz w:val="22"/>
+              <w:lang w:val="nl-NL" w:eastAsia="nl-NL"/>
+            </w:rPr>
+          </w:pPr>
+          <w:hyperlink w:anchor="_Toc1920928" w:history="1">
+            <w:r>
+              <w:rPr>
+                <w:rStyle w:val="Hyperlink"/>
+                <w:rFonts w:ascii="Segoe UI Light" w:hAnsi="Segoe UI Light" w:cs="Segoe UI Light"/>
+                <w:noProof/>
+                <w:lang w:val="nl-NL"/>
+              </w:rPr>
+              <w:t>Implementatie</w:t>
+            </w:r>
+            <w:r>
+              <w:rPr>
+                <w:noProof/>
+                <w:webHidden/>
+              </w:rPr>
+              <w:tab/>
+            </w:r>
+            <w:r>
+              <w:rPr>
+                <w:noProof/>
+                <w:webHidden/>
+              </w:rPr>
+              <w:fldChar w:fldCharType="begin"/>
+            </w:r>
+            <w:r>
+              <w:rPr>
+                <w:noProof/>
+                <w:webHidden/>
+              </w:rPr>
+              <w:instrText xml:space="preserve"> PAGEREF _Toc1920928 \h </w:instrText>
+            </w:r>
+            <w:r>
+              <w:rPr>
+                <w:noProof/>
+                <w:webHidden/>
+              </w:rPr>
+            </w:r>
+            <w:r>
+              <w:rPr>
+                <w:noProof/>
+                <w:webHidden/>
+              </w:rPr>
+              <w:fldChar w:fldCharType="separate"/>
+            </w:r>
+            <w:r>
+              <w:rPr>
+                <w:noProof/>
+                <w:webHidden/>
+              </w:rPr>
+              <w:t>4</w:t>
+            </w:r>
+            <w:r>
+              <w:rPr>
+                <w:noProof/>
+                <w:webHidden/>
+              </w:rPr>
+              <w:fldChar w:fldCharType="end"/>
+            </w:r>
+          </w:hyperlink>
+        </w:p>
+        <w:p>
+          <w:pPr>
+            <w:pStyle w:val="Inhopg2"/>
+            <w:tabs>
+              <w:tab w:val="right" w:leader="dot" w:pos="9350"/>
+            </w:tabs>
+            <w:rPr>
+              <w:rFonts w:asciiTheme="minorHAnsi" w:eastAsiaTheme="minorEastAsia" w:hAnsiTheme="minorHAnsi"/>
+              <w:noProof/>
+              <w:sz w:val="22"/>
+              <w:lang w:val="nl-NL" w:eastAsia="nl-NL"/>
+            </w:rPr>
+          </w:pPr>
+          <w:hyperlink w:anchor="_Toc1920929" w:history="1">
+            <w:r>
+              <w:rPr>
+                <w:rStyle w:val="Hyperlink"/>
+                <w:rFonts w:ascii="Segoe UI Light" w:hAnsi="Segoe UI Light" w:cs="Segoe UI Light"/>
+                <w:noProof/>
+                <w:lang w:val="nl-NL"/>
+              </w:rPr>
+              <w:t>Evaluatie</w:t>
+            </w:r>
+            <w:r>
+              <w:rPr>
+                <w:noProof/>
+                <w:webHidden/>
+              </w:rPr>
+              <w:tab/>
+            </w:r>
+            <w:r>
+              <w:rPr>
+                <w:noProof/>
+                <w:webHidden/>
+              </w:rPr>
+              <w:fldChar w:fldCharType="begin"/>
+            </w:r>
+            <w:r>
+              <w:rPr>
+                <w:noProof/>
+                <w:webHidden/>
+              </w:rPr>
+              <w:instrText xml:space="preserve"> PAGEREF _Toc1920929 \h </w:instrText>
+            </w:r>
+            <w:r>
+              <w:rPr>
+                <w:noProof/>
+                <w:webHidden/>
+              </w:rPr>
+            </w:r>
+            <w:r>
+              <w:rPr>
+                <w:noProof/>
+                <w:webHidden/>
+              </w:rPr>
+              <w:fldChar w:fldCharType="separate"/>
+            </w:r>
+            <w:r>
+              <w:rPr>
+                <w:noProof/>
+                <w:webHidden/>
+              </w:rPr>
+              <w:t>5</w:t>
+            </w:r>
+            <w:r>
+              <w:rPr>
+                <w:noProof/>
+                <w:webHidden/>
+              </w:rPr>
+              <w:fldChar w:fldCharType="end"/>
+            </w:r>
+          </w:hyperlink>
+        </w:p>
+        <w:p>
+          <w:pPr>
+            <w:pStyle w:val="Inhopg2"/>
+            <w:tabs>
+              <w:tab w:val="right" w:leader="dot" w:pos="9350"/>
+            </w:tabs>
+            <w:rPr>
+              <w:rFonts w:asciiTheme="minorHAnsi" w:eastAsiaTheme="minorEastAsia" w:hAnsiTheme="minorHAnsi"/>
+              <w:noProof/>
+              <w:sz w:val="22"/>
+              <w:lang w:val="nl-NL" w:eastAsia="nl-NL"/>
+            </w:rPr>
+          </w:pPr>
+          <w:hyperlink w:anchor="_Toc1920930" w:history="1">
+            <w:r>
+              <w:rPr>
+                <w:rStyle w:val="Hyperlink"/>
+                <w:rFonts w:ascii="Segoe UI Light" w:hAnsi="Segoe UI Light" w:cs="Segoe UI Light"/>
+                <w:noProof/>
+              </w:rPr>
+              <w:t>Bronnen</w:t>
+            </w:r>
+            <w:r>
+              <w:rPr>
+                <w:noProof/>
+                <w:webHidden/>
+              </w:rPr>
+              <w:tab/>
+            </w:r>
+            <w:r>
+              <w:rPr>
+                <w:noProof/>
+                <w:webHidden/>
+              </w:rPr>
+              <w:fldChar w:fldCharType="begin"/>
+            </w:r>
+            <w:r>
+              <w:rPr>
+                <w:noProof/>
+                <w:webHidden/>
+              </w:rPr>
+              <w:instrText xml:space="preserve"> PAGEREF _Toc1920930 \h </w:instrText>
+            </w:r>
+            <w:r>
+              <w:rPr>
+                <w:noProof/>
+                <w:webHidden/>
+              </w:rPr>
+            </w:r>
+            <w:r>
+              <w:rPr>
+                <w:noProof/>
+                <w:webHidden/>
+              </w:rPr>
+              <w:fldChar w:fldCharType="separate"/>
+            </w:r>
+            <w:r>
+              <w:rPr>
+                <w:noProof/>
+                <w:webHidden/>
+              </w:rPr>
+              <w:t>5</w:t>
+            </w:r>
+            <w:r>
+              <w:rPr>
+                <w:noProof/>
+                <w:webHidden/>
+              </w:rPr>
+              <w:fldChar w:fldCharType="end"/>
+            </w:r>
+          </w:hyperlink>
+        </w:p>
+        <w:p>
+          <w:r>
+            <w:rPr>
+              <w:b/>
+              <w:bCs/>
+            </w:rPr>
+            <w:fldChar w:fldCharType="end"/>
+          </w:r>
+        </w:p>
+      </w:sdtContent>
+    </w:sdt>
+    <w:p>
+      <w:pPr>
+        <w:jc w:val="left"/>
+        <w:rPr>
+          <w:rFonts w:ascii="Segoe UI Light" w:eastAsiaTheme="majorEastAsia" w:hAnsi="Segoe UI Light" w:cs="Segoe UI Light"/>
+          <w:b/>
+          <w:bCs/>
+          <w:color w:val="1F497D" w:themeColor="text2"/>
+          <w:sz w:val="26"/>
+          <w:szCs w:val="26"/>
+          <w:lang w:val="nl-NL"/>
+        </w:rPr>
+      </w:pPr>
+      <w:r>
+        <w:rPr>
+          <w:rFonts w:ascii="Segoe UI Light" w:hAnsi="Segoe UI Light" w:cs="Segoe UI Light"/>
+          <w:lang w:val="nl-NL"/>
+        </w:rPr>
+        <w:br w:type="page"/>
+      </w:r>
+      <w:bookmarkStart w:id="0" w:name="_GoBack"/>
+      <w:bookmarkEnd w:id="0"/>
+    </w:p>
+    <w:p>
+      <w:pPr>
         <w:pStyle w:val="Kop2"/>
-        <w:jc w:val="left"/>
-        <w:rPr>
-          <w:rFonts w:ascii="Segoe UI Light" w:hAnsi="Segoe UI Light" w:cs="Segoe UI Light"/>
-          <w:lang w:val="nl-NL"/>
-        </w:rPr>
-      </w:pPr>
-      <w:r>
-        <w:rPr>
-          <w:rFonts w:ascii="Segoe UI Light" w:hAnsi="Segoe UI Light" w:cs="Segoe UI Light"/>
-          <w:lang w:val="nl-NL"/>
-        </w:rPr>
-        <w:t>Namen en datum</w:t>
-      </w:r>
-    </w:p>
-    <w:p>
-      <w:pPr>
-        <w:rPr>
-          <w:rFonts w:ascii="Segoe UI Light" w:hAnsi="Segoe UI Light" w:cs="Segoe UI Light"/>
-          <w:lang w:val="nl-NL"/>
-        </w:rPr>
-      </w:pPr>
-      <w:r>
-        <w:rPr>
-          <w:rFonts w:ascii="Segoe UI Light" w:hAnsi="Segoe UI Light" w:cs="Segoe UI Light"/>
-          <w:lang w:val="nl-NL"/>
-        </w:rPr>
-        <w:t>Florian Humblot en Vera Schoonderwoerd</w:t>
-      </w:r>
-    </w:p>
-    <w:p>
-      <w:pPr>
-        <w:rPr>
-          <w:rFonts w:ascii="Segoe UI Light" w:hAnsi="Segoe UI Light" w:cs="Segoe UI Light"/>
-          <w:lang w:val="nl-NL"/>
-        </w:rPr>
-      </w:pPr>
-      <w:r>
-        <w:rPr>
-          <w:rFonts w:ascii="Segoe UI Light" w:hAnsi="Segoe UI Light" w:cs="Segoe UI Light"/>
-          <w:lang w:val="nl-NL"/>
-        </w:rPr>
-        <w:t xml:space="preserve">Datum: </w:t>
-      </w:r>
-      <w:r>
-        <w:rPr>
-          <w:rFonts w:ascii="Segoe UI Light" w:hAnsi="Segoe UI Light" w:cs="Segoe UI Light"/>
-          <w:lang w:val="nl-NL"/>
-        </w:rPr>
-        <w:t>11-02-19</w:t>
-      </w:r>
-    </w:p>
-    <w:p>
-      <w:pPr>
-        <w:rPr>
-          <w:rFonts w:ascii="Segoe UI Light" w:hAnsi="Segoe UI Light" w:cs="Segoe UI Light"/>
-          <w:lang w:val="nl-NL"/>
-        </w:rPr>
-      </w:pPr>
-    </w:p>
-    <w:p>
-      <w:pPr>
-        <w:rPr>
-          <w:rFonts w:ascii="Segoe UI Light" w:hAnsi="Segoe UI Light" w:cs="Segoe UI Light"/>
-          <w:lang w:val="nl-NL"/>
-        </w:rPr>
-      </w:pPr>
-    </w:p>
-    <w:p>
-      <w:pPr>
-        <w:rPr>
-          <w:rFonts w:ascii="Segoe UI Light" w:hAnsi="Segoe UI Light" w:cs="Segoe UI Light"/>
-          <w:lang w:val="nl-NL"/>
-        </w:rPr>
-      </w:pPr>
-    </w:p>
-    <w:p>
-      <w:pPr>
-        <w:jc w:val="left"/>
-        <w:rPr>
-          <w:rFonts w:ascii="Segoe UI Light" w:hAnsi="Segoe UI Light" w:cs="Segoe UI Light"/>
-          <w:lang w:val="nl-NL"/>
-        </w:rPr>
-      </w:pPr>
-      <w:r>
-        <w:rPr>
-          <w:rFonts w:ascii="Segoe UI Light" w:hAnsi="Segoe UI Light" w:cs="Segoe UI Light"/>
-          <w:lang w:val="nl-NL"/>
-        </w:rPr>
-        <w:br w:type="page"/>
-      </w:r>
-    </w:p>
-    <w:p>
-      <w:pPr>
-        <w:pStyle w:val="Kop2"/>
-        <w:rPr>
-          <w:rFonts w:ascii="Segoe UI Light" w:hAnsi="Segoe UI Light" w:cs="Segoe UI Light"/>
-          <w:lang w:val="nl-NL"/>
-        </w:rPr>
-      </w:pPr>
+        <w:numPr>
+          <w:ilvl w:val="0"/>
+          <w:numId w:val="0"/>
+        </w:numPr>
+        <w:rPr>
+          <w:rFonts w:ascii="Segoe UI Light" w:hAnsi="Segoe UI Light" w:cs="Segoe UI Light"/>
+          <w:lang w:val="nl-NL"/>
+        </w:rPr>
+      </w:pPr>
+      <w:bookmarkStart w:id="1" w:name="_Toc1920925"/>
       <w:r>
         <w:rPr>
           <w:rFonts w:ascii="Segoe UI Light" w:hAnsi="Segoe UI Light" w:cs="Segoe UI Light"/>
@@ -173,6 +1073,7 @@
         <w:lastRenderedPageBreak/>
         <w:t>Doel</w:t>
       </w:r>
+      <w:bookmarkEnd w:id="1"/>
     </w:p>
     <w:p>
       <w:pPr>
@@ -200,7 +1101,21 @@
           <w:rFonts w:ascii="Segoe UI Light" w:hAnsi="Segoe UI Light" w:cs="Segoe UI Light"/>
           <w:lang w:val="nl-NL"/>
         </w:rPr>
-        <w:t xml:space="preserve"> conversie van RGB image naar </w:t>
+        <w:t xml:space="preserve"> </w:t>
+      </w:r>
+      <w:r>
+        <w:rPr>
+          <w:rFonts w:ascii="Segoe UI Light" w:hAnsi="Segoe UI Light" w:cs="Segoe UI Light"/>
+          <w:lang w:val="nl-NL"/>
+        </w:rPr>
+        <w:t xml:space="preserve">goede </w:t>
+      </w:r>
+      <w:r>
+        <w:rPr>
+          <w:rFonts w:ascii="Segoe UI Light" w:hAnsi="Segoe UI Light" w:cs="Segoe UI Light"/>
+          <w:lang w:val="nl-NL"/>
+        </w:rPr>
+        <w:t xml:space="preserve">conversie van RGB image naar </w:t>
       </w:r>
       <w:proofErr w:type="spellStart"/>
       <w:r>
@@ -236,11 +1151,16 @@
     <w:p>
       <w:pPr>
         <w:pStyle w:val="Kop2"/>
-        <w:rPr>
-          <w:rFonts w:ascii="Segoe UI Light" w:hAnsi="Segoe UI Light" w:cs="Segoe UI Light"/>
-          <w:lang w:val="nl-NL"/>
-        </w:rPr>
-      </w:pPr>
+        <w:numPr>
+          <w:ilvl w:val="0"/>
+          <w:numId w:val="0"/>
+        </w:numPr>
+        <w:rPr>
+          <w:rFonts w:ascii="Segoe UI Light" w:hAnsi="Segoe UI Light" w:cs="Segoe UI Light"/>
+          <w:lang w:val="nl-NL"/>
+        </w:rPr>
+      </w:pPr>
+      <w:bookmarkStart w:id="2" w:name="_Toc1920926"/>
       <w:r>
         <w:rPr>
           <w:rFonts w:ascii="Segoe UI Light" w:hAnsi="Segoe UI Light" w:cs="Segoe UI Light"/>
@@ -248,17 +1168,20 @@
         </w:rPr>
         <w:t>Methoden</w:t>
       </w:r>
-    </w:p>
-    <w:p>
-      <w:pPr>
-        <w:rPr>
-          <w:rFonts w:ascii="Segoe UI Light" w:hAnsi="Segoe UI Light" w:cs="Segoe UI Light"/>
-          <w:lang w:val="nl-NL"/>
-        </w:rPr>
-      </w:pPr>
-      <w:r>
-        <w:rPr>
-          <w:rFonts w:ascii="Segoe UI Light" w:hAnsi="Segoe UI Light" w:cs="Segoe UI Light"/>
+      <w:bookmarkEnd w:id="2"/>
+    </w:p>
+    <w:p>
+      <w:pPr>
+        <w:rPr>
+          <w:rFonts w:ascii="Segoe UI Light" w:hAnsi="Segoe UI Light" w:cs="Segoe UI Light"/>
+          <w:i/>
+          <w:lang w:val="nl-NL"/>
+        </w:rPr>
+      </w:pPr>
+      <w:r>
+        <w:rPr>
+          <w:rFonts w:ascii="Segoe UI Light" w:hAnsi="Segoe UI Light" w:cs="Segoe UI Light"/>
+          <w:i/>
           <w:lang w:val="nl-NL"/>
         </w:rPr>
         <w:t>Je geeft hier aan welke methoden er zijn, wat de verschillende tussen de methodes zijn.</w:t>
@@ -347,71 +1270,33 @@
       <w:pPr>
         <w:pStyle w:val="Lijstalinea"/>
         <w:numPr>
-          <w:ilvl w:val="1"/>
-          <w:numId w:val="5"/>
-        </w:numPr>
-        <w:rPr>
-          <w:rFonts w:ascii="Segoe UI Light" w:hAnsi="Segoe UI Light" w:cs="Segoe UI Light"/>
-          <w:lang w:val="nl-NL"/>
-        </w:rPr>
-      </w:pPr>
-      <w:proofErr w:type="spellStart"/>
-      <w:r>
-        <w:rPr>
-          <w:rFonts w:ascii="Segoe UI Light" w:hAnsi="Segoe UI Light" w:cs="Segoe UI Light"/>
-          <w:lang w:val="nl-NL"/>
-        </w:rPr>
-        <w:t>Weight</w:t>
-      </w:r>
-      <w:proofErr w:type="spellEnd"/>
-      <w:r>
-        <w:rPr>
-          <w:rFonts w:ascii="Segoe UI Light" w:hAnsi="Segoe UI Light" w:cs="Segoe UI Light"/>
-          <w:lang w:val="nl-NL"/>
-        </w:rPr>
-        <w:t xml:space="preserve"> </w:t>
-      </w:r>
-      <w:proofErr w:type="spellStart"/>
-      <w:r>
-        <w:rPr>
-          <w:rFonts w:ascii="Segoe UI Light" w:hAnsi="Segoe UI Light" w:cs="Segoe UI Light"/>
-          <w:lang w:val="nl-NL"/>
-        </w:rPr>
-        <w:t>based</w:t>
-      </w:r>
-      <w:proofErr w:type="spellEnd"/>
-      <w:r>
-        <w:rPr>
-          <w:rFonts w:ascii="Segoe UI Light" w:hAnsi="Segoe UI Light" w:cs="Segoe UI Light"/>
-          <w:lang w:val="nl-NL"/>
-        </w:rPr>
-        <w:t xml:space="preserve">, per kleur wordt </w:t>
-      </w:r>
-      <w:r>
-        <w:rPr>
-          <w:rFonts w:ascii="Segoe UI Light" w:hAnsi="Segoe UI Light" w:cs="Segoe UI Light"/>
-          <w:lang w:val="nl-NL"/>
-        </w:rPr>
-        <w:t>er een gewicht aan gehangen, gezien het fijn dat elke kleur een andere invloed heeft op de intensiteit.</w:t>
-      </w:r>
-    </w:p>
-    <w:p>
-      <w:pPr>
-        <w:pStyle w:val="Lijstalinea"/>
-        <w:numPr>
           <w:ilvl w:val="2"/>
           <w:numId w:val="5"/>
         </w:numPr>
         <w:rPr>
           <w:rFonts w:ascii="Segoe UI Light" w:eastAsiaTheme="minorEastAsia" w:hAnsi="Segoe UI Light" w:cs="Segoe UI Light"/>
-          <w:lang w:val="en-GB"/>
-        </w:rPr>
-      </w:pPr>
+          <w:lang w:val="nl-NL"/>
+        </w:rPr>
+      </w:pPr>
+      <w:r>
+        <w:rPr>
+          <w:rFonts w:ascii="Segoe UI Light" w:eastAsiaTheme="minorEastAsia" w:hAnsi="Segoe UI Light" w:cs="Segoe UI Light"/>
+          <w:lang w:val="nl-NL"/>
+        </w:rPr>
+        <w:t xml:space="preserve">Berekening: </w:t>
+      </w:r>
       <m:oMath>
         <m:r>
           <w:rPr>
+            <w:rFonts w:ascii="Cambria Math" w:eastAsiaTheme="minorEastAsia" w:hAnsi="Cambria Math" w:cs="Segoe UI Light"/>
+            <w:lang w:val="nl-NL"/>
+          </w:rPr>
+          <m:t xml:space="preserve">Gray = </m:t>
+        </m:r>
+        <m:r>
+          <w:rPr>
             <w:rFonts w:ascii="Cambria Math" w:hAnsi="Cambria Math" w:cs="Segoe UI Light"/>
-            <w:lang w:val="en-GB"/>
+            <w:lang w:val="nl-NL"/>
           </w:rPr>
           <m:t>0.299⋅</m:t>
         </m:r>
@@ -425,7 +1310,7 @@
         <m:r>
           <w:rPr>
             <w:rFonts w:ascii="Cambria Math" w:hAnsi="Cambria Math" w:cs="Segoe UI Light"/>
-            <w:lang w:val="en-GB"/>
+            <w:lang w:val="nl-NL"/>
           </w:rPr>
           <m:t>+0.587⋅</m:t>
         </m:r>
@@ -439,7 +1324,7 @@
         <m:r>
           <w:rPr>
             <w:rFonts w:ascii="Cambria Math" w:hAnsi="Cambria Math" w:cs="Segoe UI Light"/>
-            <w:lang w:val="en-GB"/>
+            <w:lang w:val="nl-NL"/>
           </w:rPr>
           <m:t>+0.114⋅</m:t>
         </m:r>
@@ -456,7 +1341,224 @@
           <w:rFonts w:ascii="Segoe UI Light" w:eastAsiaTheme="minorEastAsia" w:hAnsi="Segoe UI Light" w:cs="Segoe UI Light"/>
           <w:lang w:val="nl-NL"/>
         </w:rPr>
-        <w:t xml:space="preserve"> (1)</w:t>
+        <w:t xml:space="preserve"> </w:t>
+      </w:r>
+      <w:r>
+        <w:rPr>
+          <w:rFonts w:ascii="Segoe UI Light" w:eastAsiaTheme="minorEastAsia" w:hAnsi="Segoe UI Light" w:cs="Segoe UI Light"/>
+          <w:i/>
+          <w:lang w:val="nl-NL"/>
+        </w:rPr>
+        <w:t>(</w:t>
+      </w:r>
+      <w:proofErr w:type="spellStart"/>
+      <w:r>
+        <w:rPr>
+          <w:rFonts w:ascii="Segoe UI Light" w:hAnsi="Segoe UI Light" w:cs="Segoe UI Light"/>
+          <w:i/>
+          <w:lang w:val="nl-NL"/>
+        </w:rPr>
+        <w:t>OpenCV</w:t>
+      </w:r>
+      <w:proofErr w:type="spellEnd"/>
+      <w:r>
+        <w:rPr>
+          <w:rFonts w:ascii="Segoe UI Light" w:hAnsi="Segoe UI Light" w:cs="Segoe UI Light"/>
+          <w:i/>
+          <w:lang w:val="nl-NL"/>
+        </w:rPr>
+        <w:t xml:space="preserve">, </w:t>
+      </w:r>
+      <w:r>
+        <w:rPr>
+          <w:rFonts w:ascii="Segoe UI Light" w:hAnsi="Segoe UI Light" w:cs="Segoe UI Light"/>
+          <w:i/>
+          <w:lang w:val="nl-NL"/>
+        </w:rPr>
+        <w:t>2015</w:t>
+      </w:r>
+      <w:r>
+        <w:rPr>
+          <w:rFonts w:ascii="Segoe UI Light" w:hAnsi="Segoe UI Light" w:cs="Segoe UI Light"/>
+          <w:i/>
+          <w:lang w:val="nl-NL"/>
+        </w:rPr>
+        <w:t>)</w:t>
+      </w:r>
+    </w:p>
+    <w:p>
+      <w:pPr>
+        <w:pStyle w:val="Lijstalinea"/>
+        <w:numPr>
+          <w:ilvl w:val="1"/>
+          <w:numId w:val="5"/>
+        </w:numPr>
+        <w:rPr>
+          <w:rFonts w:ascii="Segoe UI Light" w:hAnsi="Segoe UI Light" w:cs="Segoe UI Light"/>
+          <w:lang w:val="nl-NL"/>
+        </w:rPr>
+      </w:pPr>
+      <w:r>
+        <w:rPr>
+          <w:rFonts w:ascii="Segoe UI Light" w:hAnsi="Segoe UI Light" w:cs="Segoe UI Light"/>
+          <w:lang w:val="nl-NL"/>
+        </w:rPr>
+        <w:t>Pro:</w:t>
+      </w:r>
+    </w:p>
+    <w:p>
+      <w:pPr>
+        <w:pStyle w:val="Lijstalinea"/>
+        <w:numPr>
+          <w:ilvl w:val="2"/>
+          <w:numId w:val="5"/>
+        </w:numPr>
+        <w:rPr>
+          <w:rFonts w:ascii="Segoe UI Light" w:hAnsi="Segoe UI Light" w:cs="Segoe UI Light"/>
+          <w:lang w:val="nl-NL"/>
+        </w:rPr>
+      </w:pPr>
+      <w:r>
+        <w:rPr>
+          <w:rFonts w:ascii="Segoe UI Light" w:hAnsi="Segoe UI Light" w:cs="Segoe UI Light"/>
+          <w:lang w:val="nl-NL"/>
+        </w:rPr>
+        <w:t>Met elke kleur wordt rekening gehouden.</w:t>
+      </w:r>
+    </w:p>
+    <w:p>
+      <w:pPr>
+        <w:pStyle w:val="Lijstalinea"/>
+        <w:numPr>
+          <w:ilvl w:val="2"/>
+          <w:numId w:val="5"/>
+        </w:numPr>
+        <w:rPr>
+          <w:rFonts w:ascii="Segoe UI Light" w:hAnsi="Segoe UI Light" w:cs="Segoe UI Light"/>
+          <w:lang w:val="nl-NL"/>
+        </w:rPr>
+      </w:pPr>
+      <w:proofErr w:type="spellStart"/>
+      <w:r>
+        <w:rPr>
+          <w:rFonts w:ascii="Segoe UI Light" w:hAnsi="Segoe UI Light" w:cs="Segoe UI Light"/>
+          <w:lang w:val="nl-NL"/>
+        </w:rPr>
+        <w:t>Weight</w:t>
+      </w:r>
+      <w:proofErr w:type="spellEnd"/>
+      <w:r>
+        <w:rPr>
+          <w:rFonts w:ascii="Segoe UI Light" w:hAnsi="Segoe UI Light" w:cs="Segoe UI Light"/>
+          <w:lang w:val="nl-NL"/>
+        </w:rPr>
+        <w:t xml:space="preserve"> </w:t>
+      </w:r>
+      <w:proofErr w:type="spellStart"/>
+      <w:r>
+        <w:rPr>
+          <w:rFonts w:ascii="Segoe UI Light" w:hAnsi="Segoe UI Light" w:cs="Segoe UI Light"/>
+          <w:lang w:val="nl-NL"/>
+        </w:rPr>
+        <w:t>based</w:t>
+      </w:r>
+      <w:proofErr w:type="spellEnd"/>
+      <w:r>
+        <w:rPr>
+          <w:rFonts w:ascii="Segoe UI Light" w:hAnsi="Segoe UI Light" w:cs="Segoe UI Light"/>
+          <w:lang w:val="nl-NL"/>
+        </w:rPr>
+        <w:t xml:space="preserve">, per kleur wordt </w:t>
+      </w:r>
+      <w:r>
+        <w:rPr>
+          <w:rFonts w:ascii="Segoe UI Light" w:hAnsi="Segoe UI Light" w:cs="Segoe UI Light"/>
+          <w:lang w:val="nl-NL"/>
+        </w:rPr>
+        <w:t>er een gewicht aan gehangen, gezien het f</w:t>
+      </w:r>
+      <w:r>
+        <w:rPr>
+          <w:rFonts w:ascii="Segoe UI Light" w:hAnsi="Segoe UI Light" w:cs="Segoe UI Light"/>
+          <w:lang w:val="nl-NL"/>
+        </w:rPr>
+        <w:t>eit</w:t>
+      </w:r>
+      <w:r>
+        <w:rPr>
+          <w:rFonts w:ascii="Segoe UI Light" w:hAnsi="Segoe UI Light" w:cs="Segoe UI Light"/>
+          <w:lang w:val="nl-NL"/>
+        </w:rPr>
+        <w:t xml:space="preserve"> dat elke kleur een andere invloed heeft op de intensiteit.</w:t>
+      </w:r>
+    </w:p>
+    <w:p>
+      <w:pPr>
+        <w:pStyle w:val="Lijstalinea"/>
+        <w:numPr>
+          <w:ilvl w:val="2"/>
+          <w:numId w:val="5"/>
+        </w:numPr>
+        <w:rPr>
+          <w:rFonts w:ascii="Segoe UI Light" w:hAnsi="Segoe UI Light" w:cs="Segoe UI Light"/>
+          <w:lang w:val="nl-NL"/>
+        </w:rPr>
+      </w:pPr>
+      <w:r>
+        <w:rPr>
+          <w:rFonts w:ascii="Segoe UI Light" w:hAnsi="Segoe UI Light" w:cs="Segoe UI Light"/>
+          <w:lang w:val="nl-NL"/>
+        </w:rPr>
+        <w:t>Bewezen effectief</w:t>
+      </w:r>
+      <w:r>
+        <w:rPr>
+          <w:rFonts w:ascii="Segoe UI Light" w:hAnsi="Segoe UI Light" w:cs="Segoe UI Light"/>
+          <w:lang w:val="nl-NL"/>
+        </w:rPr>
+        <w:t xml:space="preserve">, </w:t>
+      </w:r>
+      <w:proofErr w:type="spellStart"/>
+      <w:r>
+        <w:rPr>
+          <w:rFonts w:ascii="Segoe UI Light" w:hAnsi="Segoe UI Light" w:cs="Segoe UI Light"/>
+          <w:lang w:val="nl-NL"/>
+        </w:rPr>
+        <w:t>openCV</w:t>
+      </w:r>
+      <w:proofErr w:type="spellEnd"/>
+      <w:r>
+        <w:rPr>
+          <w:rFonts w:ascii="Segoe UI Light" w:hAnsi="Segoe UI Light" w:cs="Segoe UI Light"/>
+          <w:lang w:val="nl-NL"/>
+        </w:rPr>
+        <w:t xml:space="preserve"> gebruikt deze ook. </w:t>
+      </w:r>
+      <w:r>
+        <w:rPr>
+          <w:rFonts w:ascii="Segoe UI Light" w:eastAsiaTheme="minorEastAsia" w:hAnsi="Segoe UI Light" w:cs="Segoe UI Light"/>
+          <w:i/>
+          <w:lang w:val="nl-NL"/>
+        </w:rPr>
+        <w:t>(</w:t>
+      </w:r>
+      <w:proofErr w:type="spellStart"/>
+      <w:r>
+        <w:rPr>
+          <w:rFonts w:ascii="Segoe UI Light" w:hAnsi="Segoe UI Light" w:cs="Segoe UI Light"/>
+          <w:i/>
+          <w:lang w:val="nl-NL"/>
+        </w:rPr>
+        <w:t>OpenCV</w:t>
+      </w:r>
+      <w:proofErr w:type="spellEnd"/>
+      <w:r>
+        <w:rPr>
+          <w:rFonts w:ascii="Segoe UI Light" w:hAnsi="Segoe UI Light" w:cs="Segoe UI Light"/>
+          <w:i/>
+          <w:lang w:val="nl-NL"/>
+        </w:rPr>
+        <w:t>, 2015)</w:t>
       </w:r>
     </w:p>
     <w:p>
@@ -473,9 +1575,10 @@
       </w:pPr>
       <w:r>
         <w:rPr>
-          <w:rFonts w:ascii="Segoe UI Light" w:hAnsi="Segoe UI Light" w:cs="Segoe UI Light"/>
-        </w:rPr>
-        <w:t>Histogram-based operations</w:t>
+          <w:rFonts w:ascii="Segoe UI Light" w:eastAsiaTheme="minorEastAsia" w:hAnsi="Segoe UI Light" w:cs="Segoe UI Light"/>
+          <w:lang w:val="en-GB"/>
+        </w:rPr>
+        <w:t>Desaturation</w:t>
       </w:r>
     </w:p>
     <w:p>
@@ -485,46 +1588,301 @@
           <w:ilvl w:val="1"/>
           <w:numId w:val="5"/>
         </w:numPr>
-        <w:rPr>
-          <w:rFonts w:ascii="Segoe UI Light" w:hAnsi="Segoe UI Light" w:cs="Segoe UI Light"/>
-          <w:lang w:val="nl-NL"/>
-        </w:rPr>
-      </w:pPr>
-      <w:r>
-        <w:rPr>
-          <w:rFonts w:ascii="Segoe UI Light" w:hAnsi="Segoe UI Light" w:cs="Segoe UI Light"/>
-          <w:lang w:val="nl-NL"/>
-        </w:rPr>
-        <w:t xml:space="preserve">We geven de nieuwe </w:t>
-      </w:r>
-      <w:r>
-        <w:rPr>
-          <w:rFonts w:ascii="Segoe UI Light" w:hAnsi="Segoe UI Light" w:cs="Segoe UI Light"/>
-          <w:lang w:val="nl-NL"/>
-        </w:rPr>
-        <w:t xml:space="preserve">pixelwaarde </w:t>
-      </w:r>
-      <w:r>
-        <w:rPr>
-          <w:rFonts w:ascii="Segoe UI Light" w:hAnsi="Segoe UI Light" w:cs="Segoe UI Light"/>
-          <w:lang w:val="nl-NL"/>
-        </w:rPr>
-        <w:t>aan de hand va</w:t>
-      </w:r>
-      <w:r>
-        <w:rPr>
-          <w:rFonts w:ascii="Segoe UI Light" w:hAnsi="Segoe UI Light" w:cs="Segoe UI Light"/>
-          <w:lang w:val="nl-NL"/>
-        </w:rPr>
-        <w:t>n oude pixelwaarde en histogram</w:t>
-      </w:r>
-      <w:r>
-        <w:rPr>
-          <w:rFonts w:ascii="Segoe UI Light" w:hAnsi="Segoe UI Light" w:cs="Segoe UI Light"/>
-          <w:lang w:val="nl-NL"/>
-        </w:rPr>
-        <w:t>.</w:t>
-      </w:r>
+        <w:ind w:right="-138"/>
+        <w:rPr>
+          <w:rFonts w:ascii="Segoe UI Light" w:eastAsiaTheme="minorEastAsia" w:hAnsi="Segoe UI Light" w:cs="Segoe UI Light"/>
+          <w:lang w:val="nl-NL"/>
+        </w:rPr>
+      </w:pPr>
+      <w:r>
+        <w:rPr>
+          <w:rFonts w:ascii="Segoe UI Light" w:eastAsiaTheme="minorEastAsia" w:hAnsi="Segoe UI Light" w:cs="Segoe UI Light"/>
+          <w:lang w:val="nl-NL"/>
+        </w:rPr>
+        <w:t>Bere</w:t>
+      </w:r>
+      <w:r>
+        <w:rPr>
+          <w:rFonts w:ascii="Segoe UI Light" w:eastAsiaTheme="minorEastAsia" w:hAnsi="Segoe UI Light" w:cs="Segoe UI Light"/>
+          <w:lang w:val="nl-NL"/>
+        </w:rPr>
+        <w:t xml:space="preserve">kening: </w:t>
+      </w:r>
+      <m:oMath>
+        <m:r>
+          <w:rPr>
+            <w:rFonts w:ascii="Cambria Math" w:eastAsiaTheme="minorEastAsia" w:hAnsi="Cambria Math" w:cs="Segoe UI Light"/>
+            <w:lang w:val="en-GB"/>
+          </w:rPr>
+          <m:t>Gray</m:t>
+        </m:r>
+        <m:r>
+          <w:rPr>
+            <w:rFonts w:ascii="Cambria Math" w:eastAsiaTheme="minorEastAsia" w:hAnsi="Cambria Math" w:cs="Segoe UI Light"/>
+            <w:lang w:val="nl-NL"/>
+          </w:rPr>
+          <m:t xml:space="preserve"> = ( </m:t>
+        </m:r>
+        <m:r>
+          <w:rPr>
+            <w:rFonts w:ascii="Cambria Math" w:eastAsiaTheme="minorEastAsia" w:hAnsi="Cambria Math" w:cs="Segoe UI Light"/>
+            <w:lang w:val="en-GB"/>
+          </w:rPr>
+          <m:t>Max</m:t>
+        </m:r>
+        <m:r>
+          <w:rPr>
+            <w:rFonts w:ascii="Cambria Math" w:eastAsiaTheme="minorEastAsia" w:hAnsi="Cambria Math" w:cs="Segoe UI Light"/>
+            <w:lang w:val="nl-NL"/>
+          </w:rPr>
+          <m:t>(</m:t>
+        </m:r>
+        <m:r>
+          <w:rPr>
+            <w:rFonts w:ascii="Cambria Math" w:eastAsiaTheme="minorEastAsia" w:hAnsi="Cambria Math" w:cs="Segoe UI Light"/>
+            <w:lang w:val="en-GB"/>
+          </w:rPr>
+          <m:t>Red</m:t>
+        </m:r>
+        <m:r>
+          <w:rPr>
+            <w:rFonts w:ascii="Cambria Math" w:eastAsiaTheme="minorEastAsia" w:hAnsi="Cambria Math" w:cs="Segoe UI Light"/>
+            <w:lang w:val="nl-NL"/>
+          </w:rPr>
+          <m:t xml:space="preserve">, </m:t>
+        </m:r>
+        <m:r>
+          <w:rPr>
+            <w:rFonts w:ascii="Cambria Math" w:eastAsiaTheme="minorEastAsia" w:hAnsi="Cambria Math" w:cs="Segoe UI Light"/>
+            <w:lang w:val="en-GB"/>
+          </w:rPr>
+          <m:t>Green</m:t>
+        </m:r>
+        <m:r>
+          <w:rPr>
+            <w:rFonts w:ascii="Cambria Math" w:eastAsiaTheme="minorEastAsia" w:hAnsi="Cambria Math" w:cs="Segoe UI Light"/>
+            <w:lang w:val="nl-NL"/>
+          </w:rPr>
+          <m:t xml:space="preserve">, </m:t>
+        </m:r>
+        <m:r>
+          <w:rPr>
+            <w:rFonts w:ascii="Cambria Math" w:eastAsiaTheme="minorEastAsia" w:hAnsi="Cambria Math" w:cs="Segoe UI Light"/>
+            <w:lang w:val="en-GB"/>
+          </w:rPr>
+          <m:t>Blue</m:t>
+        </m:r>
+        <m:r>
+          <w:rPr>
+            <w:rFonts w:ascii="Cambria Math" w:eastAsiaTheme="minorEastAsia" w:hAnsi="Cambria Math" w:cs="Segoe UI Light"/>
+            <w:lang w:val="nl-NL"/>
+          </w:rPr>
+          <m:t xml:space="preserve">) + </m:t>
+        </m:r>
+        <m:r>
+          <w:rPr>
+            <w:rFonts w:ascii="Cambria Math" w:eastAsiaTheme="minorEastAsia" w:hAnsi="Cambria Math" w:cs="Segoe UI Light"/>
+            <w:lang w:val="en-GB"/>
+          </w:rPr>
+          <m:t>Min</m:t>
+        </m:r>
+        <m:r>
+          <w:rPr>
+            <w:rFonts w:ascii="Cambria Math" w:eastAsiaTheme="minorEastAsia" w:hAnsi="Cambria Math" w:cs="Segoe UI Light"/>
+            <w:lang w:val="nl-NL"/>
+          </w:rPr>
+          <m:t>(</m:t>
+        </m:r>
+        <m:r>
+          <w:rPr>
+            <w:rFonts w:ascii="Cambria Math" w:eastAsiaTheme="minorEastAsia" w:hAnsi="Cambria Math" w:cs="Segoe UI Light"/>
+            <w:lang w:val="en-GB"/>
+          </w:rPr>
+          <m:t>Red</m:t>
+        </m:r>
+        <m:r>
+          <w:rPr>
+            <w:rFonts w:ascii="Cambria Math" w:eastAsiaTheme="minorEastAsia" w:hAnsi="Cambria Math" w:cs="Segoe UI Light"/>
+            <w:lang w:val="nl-NL"/>
+          </w:rPr>
+          <m:t xml:space="preserve">, </m:t>
+        </m:r>
+        <m:r>
+          <w:rPr>
+            <w:rFonts w:ascii="Cambria Math" w:eastAsiaTheme="minorEastAsia" w:hAnsi="Cambria Math" w:cs="Segoe UI Light"/>
+            <w:lang w:val="en-GB"/>
+          </w:rPr>
+          <m:t>Green</m:t>
+        </m:r>
+        <m:r>
+          <w:rPr>
+            <w:rFonts w:ascii="Cambria Math" w:eastAsiaTheme="minorEastAsia" w:hAnsi="Cambria Math" w:cs="Segoe UI Light"/>
+            <w:lang w:val="nl-NL"/>
+          </w:rPr>
+          <m:t xml:space="preserve">, </m:t>
+        </m:r>
+        <m:r>
+          <w:rPr>
+            <w:rFonts w:ascii="Cambria Math" w:eastAsiaTheme="minorEastAsia" w:hAnsi="Cambria Math" w:cs="Segoe UI Light"/>
+            <w:lang w:val="en-GB"/>
+          </w:rPr>
+          <m:t>Blue</m:t>
+        </m:r>
+        <m:r>
+          <w:rPr>
+            <w:rFonts w:ascii="Cambria Math" w:eastAsiaTheme="minorEastAsia" w:hAnsi="Cambria Math" w:cs="Segoe UI Light"/>
+            <w:lang w:val="nl-NL"/>
+          </w:rPr>
+          <m:t>) ) / 2</m:t>
+        </m:r>
+      </m:oMath>
+      <w:r>
+        <w:rPr>
+          <w:rFonts w:ascii="Segoe UI Light" w:eastAsiaTheme="minorEastAsia" w:hAnsi="Segoe UI Light" w:cs="Segoe UI Light"/>
+          <w:lang w:val="nl-NL"/>
+        </w:rPr>
+        <w:t xml:space="preserve"> </w:t>
+      </w:r>
+      <w:r>
+        <w:rPr>
+          <w:rFonts w:ascii="Segoe UI Light" w:eastAsiaTheme="minorEastAsia" w:hAnsi="Segoe UI Light" w:cs="Segoe UI Light"/>
+          <w:i/>
+          <w:lang w:val="nl-NL"/>
+        </w:rPr>
+        <w:t>(</w:t>
+      </w:r>
+      <w:proofErr w:type="spellStart"/>
+      <w:r>
+        <w:rPr>
+          <w:rFonts w:ascii="Segoe UI Light" w:hAnsi="Segoe UI Light" w:cs="Segoe UI Light"/>
+          <w:i/>
+          <w:lang w:val="nl-NL"/>
+        </w:rPr>
+        <w:t>Helland</w:t>
+      </w:r>
+      <w:proofErr w:type="spellEnd"/>
+      <w:r>
+        <w:rPr>
+          <w:rFonts w:ascii="Segoe UI Light" w:hAnsi="Segoe UI Light" w:cs="Segoe UI Light"/>
+          <w:i/>
+          <w:lang w:val="nl-NL"/>
+        </w:rPr>
+        <w:t>,</w:t>
+      </w:r>
+      <w:r>
+        <w:rPr>
+          <w:rFonts w:ascii="Segoe UI Light" w:hAnsi="Segoe UI Light" w:cs="Segoe UI Light"/>
+          <w:i/>
+          <w:lang w:val="nl-NL"/>
+        </w:rPr>
+        <w:t xml:space="preserve"> </w:t>
+      </w:r>
+      <w:r>
+        <w:rPr>
+          <w:rFonts w:ascii="Segoe UI Light" w:hAnsi="Segoe UI Light" w:cs="Segoe UI Light"/>
+          <w:i/>
+          <w:lang w:val="nl-NL"/>
+        </w:rPr>
+        <w:t>2011</w:t>
+      </w:r>
+      <w:r>
+        <w:rPr>
+          <w:rFonts w:ascii="Segoe UI Light" w:hAnsi="Segoe UI Light" w:cs="Segoe UI Light"/>
+          <w:i/>
+          <w:lang w:val="nl-NL"/>
+        </w:rPr>
+        <w:t>)</w:t>
+      </w:r>
+    </w:p>
+    <w:p>
+      <w:pPr>
+        <w:pStyle w:val="Lijstalinea"/>
+        <w:numPr>
+          <w:ilvl w:val="1"/>
+          <w:numId w:val="5"/>
+        </w:numPr>
+        <w:rPr>
+          <w:rFonts w:ascii="Segoe UI Light" w:hAnsi="Segoe UI Light" w:cs="Segoe UI Light"/>
+          <w:lang w:val="nl-NL"/>
+        </w:rPr>
+      </w:pPr>
+      <w:r>
+        <w:rPr>
+          <w:rFonts w:ascii="Segoe UI Light" w:hAnsi="Segoe UI Light" w:cs="Segoe UI Light"/>
+          <w:lang w:val="nl-NL"/>
+        </w:rPr>
+        <w:t>Pro:</w:t>
+      </w:r>
+    </w:p>
+    <w:p>
+      <w:pPr>
+        <w:pStyle w:val="Lijstalinea"/>
+        <w:numPr>
+          <w:ilvl w:val="2"/>
+          <w:numId w:val="5"/>
+        </w:numPr>
+        <w:rPr>
+          <w:rFonts w:ascii="Segoe UI Light" w:hAnsi="Segoe UI Light" w:cs="Segoe UI Light"/>
+          <w:lang w:val="nl-NL"/>
+        </w:rPr>
+      </w:pPr>
+      <w:r>
+        <w:rPr>
+          <w:rFonts w:ascii="Segoe UI Light" w:hAnsi="Segoe UI Light" w:cs="Segoe UI Light"/>
+          <w:lang w:val="nl-NL"/>
+        </w:rPr>
+        <w:t>Oneffenheden worden hierdoor verwijderd.</w:t>
+      </w:r>
+    </w:p>
+    <w:p>
+      <w:pPr>
+        <w:pStyle w:val="Lijstalinea"/>
+        <w:numPr>
+          <w:ilvl w:val="1"/>
+          <w:numId w:val="5"/>
+        </w:numPr>
+        <w:rPr>
+          <w:rFonts w:ascii="Segoe UI Light" w:hAnsi="Segoe UI Light" w:cs="Segoe UI Light"/>
+          <w:lang w:val="nl-NL"/>
+        </w:rPr>
+      </w:pPr>
+      <w:r>
+        <w:rPr>
+          <w:rFonts w:ascii="Segoe UI Light" w:hAnsi="Segoe UI Light" w:cs="Segoe UI Light"/>
+          <w:lang w:val="nl-NL"/>
+        </w:rPr>
+        <w:t>Con:</w:t>
+      </w:r>
+    </w:p>
+    <w:p>
+      <w:pPr>
+        <w:pStyle w:val="Lijstalinea"/>
+        <w:numPr>
+          <w:ilvl w:val="2"/>
+          <w:numId w:val="5"/>
+        </w:numPr>
+        <w:rPr>
+          <w:rFonts w:ascii="Segoe UI Light" w:hAnsi="Segoe UI Light" w:cs="Segoe UI Light"/>
+          <w:lang w:val="nl-NL"/>
+        </w:rPr>
+      </w:pPr>
+      <w:r>
+        <w:rPr>
+          <w:rFonts w:ascii="Segoe UI Light" w:hAnsi="Segoe UI Light" w:cs="Segoe UI Light"/>
+          <w:lang w:val="nl-NL"/>
+        </w:rPr>
+        <w:t>Weinig contrast blijft over, plaatje wordt relatief donker</w:t>
+      </w:r>
+    </w:p>
+    <w:p>
+      <w:pPr>
+        <w:pStyle w:val="Lijstalinea"/>
+        <w:ind w:left="1440"/>
+        <w:rPr>
+          <w:rFonts w:ascii="Segoe UI Light" w:eastAsiaTheme="minorEastAsia" w:hAnsi="Segoe UI Light" w:cs="Segoe UI Light"/>
+          <w:lang w:val="nl-NL"/>
+        </w:rPr>
+      </w:pPr>
     </w:p>
     <w:p>
       <w:pPr>
@@ -534,41 +1892,15 @@
           <w:numId w:val="5"/>
         </w:numPr>
         <w:rPr>
-          <w:rFonts w:ascii="Segoe UI Light" w:hAnsi="Segoe UI Light" w:cs="Segoe UI Light"/>
-          <w:lang w:val="nl-NL"/>
-        </w:rPr>
-      </w:pPr>
-      <w:proofErr w:type="spellStart"/>
-      <w:r>
-        <w:rPr>
-          <w:rFonts w:ascii="Segoe UI Light" w:hAnsi="Segoe UI Light" w:cs="Segoe UI Light"/>
-          <w:lang w:val="nl-NL"/>
-        </w:rPr>
-        <w:t>Neighborhood</w:t>
-      </w:r>
-      <w:proofErr w:type="spellEnd"/>
-      <w:r>
-        <w:rPr>
-          <w:rFonts w:ascii="Segoe UI Light" w:hAnsi="Segoe UI Light" w:cs="Segoe UI Light"/>
-          <w:lang w:val="nl-NL"/>
-        </w:rPr>
-        <w:t xml:space="preserve"> </w:t>
-      </w:r>
-      <w:proofErr w:type="spellStart"/>
-      <w:r>
-        <w:rPr>
-          <w:rFonts w:ascii="Segoe UI Light" w:hAnsi="Segoe UI Light" w:cs="Segoe UI Light"/>
-          <w:lang w:val="nl-NL"/>
-        </w:rPr>
-        <w:t>operation</w:t>
-      </w:r>
-      <w:proofErr w:type="spellEnd"/>
-      <w:r>
-        <w:rPr>
-          <w:rFonts w:ascii="Segoe UI Light" w:hAnsi="Segoe UI Light" w:cs="Segoe UI Light"/>
-          <w:lang w:val="nl-NL"/>
-        </w:rPr>
-        <w:t xml:space="preserve"> </w:t>
+          <w:rFonts w:ascii="Segoe UI Light" w:eastAsiaTheme="minorEastAsia" w:hAnsi="Segoe UI Light" w:cs="Segoe UI Light"/>
+          <w:lang w:val="en-GB"/>
+        </w:rPr>
+      </w:pPr>
+      <w:r>
+        <w:rPr>
+          <w:rFonts w:ascii="Segoe UI Light" w:hAnsi="Segoe UI Light" w:cs="Segoe UI Light"/>
+        </w:rPr>
+        <w:t>Histogram-based operations</w:t>
       </w:r>
     </w:p>
     <w:p>
@@ -588,14 +1920,28 @@
           <w:rFonts w:ascii="Segoe UI Light" w:hAnsi="Segoe UI Light" w:cs="Segoe UI Light"/>
           <w:lang w:val="nl-NL"/>
         </w:rPr>
-        <w:t xml:space="preserve">We geven de pixel een nieuwe waarde, aan de hand van zijn eigen en van zijn omliggende </w:t>
-      </w:r>
-      <w:r>
-        <w:rPr>
-          <w:rFonts w:ascii="Segoe UI Light" w:hAnsi="Segoe UI Light" w:cs="Segoe UI Light"/>
-          <w:lang w:val="nl-NL"/>
-        </w:rPr>
-        <w:t>intensiteit</w:t>
+        <w:t xml:space="preserve">We geven de nieuwe </w:t>
+      </w:r>
+      <w:r>
+        <w:rPr>
+          <w:rFonts w:ascii="Segoe UI Light" w:hAnsi="Segoe UI Light" w:cs="Segoe UI Light"/>
+          <w:lang w:val="nl-NL"/>
+        </w:rPr>
+        <w:t xml:space="preserve">pixelwaarde </w:t>
+      </w:r>
+      <w:r>
+        <w:rPr>
+          <w:rFonts w:ascii="Segoe UI Light" w:hAnsi="Segoe UI Light" w:cs="Segoe UI Light"/>
+          <w:lang w:val="nl-NL"/>
+        </w:rPr>
+        <w:t>aan de hand va</w:t>
+      </w:r>
+      <w:r>
+        <w:rPr>
+          <w:rFonts w:ascii="Segoe UI Light" w:hAnsi="Segoe UI Light" w:cs="Segoe UI Light"/>
+          <w:lang w:val="nl-NL"/>
+        </w:rPr>
+        <w:t>n oude pixelwaarde en histogram</w:t>
       </w:r>
       <w:r>
         <w:rPr>
@@ -604,6 +1950,63 @@
         </w:rPr>
         <w:t>.</w:t>
       </w:r>
+    </w:p>
+    <w:p>
+      <w:pPr>
+        <w:pStyle w:val="Lijstalinea"/>
+        <w:numPr>
+          <w:ilvl w:val="1"/>
+          <w:numId w:val="5"/>
+        </w:numPr>
+        <w:rPr>
+          <w:rFonts w:ascii="Segoe UI Light" w:hAnsi="Segoe UI Light" w:cs="Segoe UI Light"/>
+          <w:lang w:val="nl-NL"/>
+        </w:rPr>
+      </w:pPr>
+      <w:r>
+        <w:rPr>
+          <w:rFonts w:ascii="Segoe UI Light" w:hAnsi="Segoe UI Light" w:cs="Segoe UI Light"/>
+          <w:lang w:val="nl-NL"/>
+        </w:rPr>
+        <w:t>Con:</w:t>
+      </w:r>
+    </w:p>
+    <w:p>
+      <w:pPr>
+        <w:pStyle w:val="Lijstalinea"/>
+        <w:numPr>
+          <w:ilvl w:val="2"/>
+          <w:numId w:val="5"/>
+        </w:numPr>
+        <w:rPr>
+          <w:rFonts w:ascii="Segoe UI Light" w:hAnsi="Segoe UI Light" w:cs="Segoe UI Light"/>
+          <w:lang w:val="nl-NL"/>
+        </w:rPr>
+      </w:pPr>
+      <w:r>
+        <w:rPr>
+          <w:rFonts w:ascii="Segoe UI Light" w:hAnsi="Segoe UI Light" w:cs="Segoe UI Light"/>
+          <w:lang w:val="nl-NL"/>
+        </w:rPr>
+        <w:t xml:space="preserve">Onnodig veel werk, gezien </w:t>
+      </w:r>
+      <w:r>
+        <w:rPr>
+          <w:rFonts w:ascii="Segoe UI Light" w:hAnsi="Segoe UI Light" w:cs="Segoe UI Light"/>
+          <w:lang w:val="nl-NL"/>
+        </w:rPr>
+        <w:t>andere algoritmes al goed werken</w:t>
+      </w:r>
+    </w:p>
+    <w:p>
+      <w:pPr>
+        <w:pStyle w:val="Lijstalinea"/>
+        <w:ind w:left="1440"/>
+        <w:rPr>
+          <w:rFonts w:ascii="Segoe UI Light" w:hAnsi="Segoe UI Light" w:cs="Segoe UI Light"/>
+          <w:lang w:val="nl-NL"/>
+        </w:rPr>
+      </w:pPr>
     </w:p>
     <w:p>
       <w:pPr>
@@ -617,76 +2020,13 @@
           <w:lang w:val="nl-NL"/>
         </w:rPr>
       </w:pPr>
-      <w:r>
-        <w:rPr>
-          <w:rFonts w:ascii="Segoe UI Light" w:hAnsi="Segoe UI Light" w:cs="Segoe UI Light"/>
-          <w:lang w:val="nl-NL"/>
-        </w:rPr>
-        <w:t>Met de i</w:t>
-      </w:r>
-      <w:r>
-        <w:rPr>
-          <w:rFonts w:ascii="Segoe UI Light" w:hAnsi="Segoe UI Light" w:cs="Segoe UI Light"/>
-          <w:lang w:val="nl-NL"/>
-        </w:rPr>
-        <w:t xml:space="preserve">ntensiteit </w:t>
-      </w:r>
-      <w:r>
-        <w:rPr>
-          <w:rFonts w:ascii="Segoe UI Light" w:hAnsi="Segoe UI Light" w:cs="Segoe UI Light"/>
-          <w:lang w:val="nl-NL"/>
-        </w:rPr>
-        <w:t>van 1 kleur rekenen</w:t>
-      </w:r>
-      <w:bookmarkStart w:id="0" w:name="_GoBack"/>
-      <w:bookmarkEnd w:id="0"/>
-    </w:p>
-    <w:p>
-      <w:pPr>
-        <w:pStyle w:val="Lijstalinea"/>
-        <w:rPr>
-          <w:rFonts w:ascii="Segoe UI Light" w:hAnsi="Segoe UI Light" w:cs="Segoe UI Light"/>
-          <w:lang w:val="nl-NL"/>
-        </w:rPr>
-      </w:pPr>
-    </w:p>
-    <w:p>
-      <w:pPr>
-        <w:pStyle w:val="Kop2"/>
-        <w:rPr>
-          <w:rFonts w:ascii="Segoe UI Light" w:hAnsi="Segoe UI Light" w:cs="Segoe UI Light"/>
-          <w:lang w:val="nl-NL"/>
-        </w:rPr>
-      </w:pPr>
-      <w:r>
-        <w:rPr>
-          <w:rFonts w:ascii="Segoe UI Light" w:hAnsi="Segoe UI Light" w:cs="Segoe UI Light"/>
-          <w:lang w:val="nl-NL"/>
-        </w:rPr>
-        <w:t>Keuze</w:t>
-      </w:r>
-    </w:p>
-    <w:p>
-      <w:pPr>
-        <w:rPr>
-          <w:rFonts w:ascii="Segoe UI Light" w:hAnsi="Segoe UI Light" w:cs="Segoe UI Light"/>
-          <w:lang w:val="nl-NL"/>
-        </w:rPr>
-      </w:pPr>
-      <w:r>
-        <w:rPr>
-          <w:rFonts w:ascii="Segoe UI Light" w:hAnsi="Segoe UI Light" w:cs="Segoe UI Light"/>
-          <w:lang w:val="nl-NL"/>
-        </w:rPr>
-        <w:t xml:space="preserve">Je geeft een onderbouwing over waarom een bepaalde methode is gekozen, en/of waarom bepaalde </w:t>
-      </w:r>
       <w:proofErr w:type="spellStart"/>
       <w:r>
         <w:rPr>
           <w:rFonts w:ascii="Segoe UI Light" w:hAnsi="Segoe UI Light" w:cs="Segoe UI Light"/>
           <w:lang w:val="nl-NL"/>
         </w:rPr>
-        <w:t>settings</w:t>
+        <w:t>Neighborhood</w:t>
       </w:r>
       <w:proofErr w:type="spellEnd"/>
       <w:r>
@@ -694,29 +2034,7 @@
           <w:rFonts w:ascii="Segoe UI Light" w:hAnsi="Segoe UI Light" w:cs="Segoe UI Light"/>
           <w:lang w:val="nl-NL"/>
         </w:rPr>
-        <w:t xml:space="preserve"> zijn gebruikt.</w:t>
-      </w:r>
-    </w:p>
-    <w:p>
-      <w:pPr>
-        <w:rPr>
-          <w:rFonts w:ascii="Segoe UI Light" w:hAnsi="Segoe UI Light" w:cs="Segoe UI Light"/>
-          <w:lang w:val="nl-NL"/>
-        </w:rPr>
-      </w:pPr>
-      <w:r>
-        <w:rPr>
-          <w:rFonts w:ascii="Segoe UI Light" w:hAnsi="Segoe UI Light" w:cs="Segoe UI Light"/>
-          <w:lang w:val="nl-NL"/>
-        </w:rPr>
-        <w:t xml:space="preserve">Wij gaan de </w:t>
-      </w:r>
-      <w:r>
-        <w:rPr>
-          <w:rFonts w:ascii="Segoe UI Light" w:hAnsi="Segoe UI Light" w:cs="Segoe UI Light"/>
-          <w:lang w:val="nl-NL"/>
-        </w:rPr>
-        <w:t>Pixel-</w:t>
+        <w:t xml:space="preserve"> </w:t>
       </w:r>
       <w:proofErr w:type="spellStart"/>
       <w:r>
@@ -724,7 +2042,7 @@
           <w:rFonts w:ascii="Segoe UI Light" w:hAnsi="Segoe UI Light" w:cs="Segoe UI Light"/>
           <w:lang w:val="nl-NL"/>
         </w:rPr>
-        <w:t>based</w:t>
+        <w:t>operation</w:t>
       </w:r>
       <w:proofErr w:type="spellEnd"/>
       <w:r>
@@ -734,347 +2052,1644 @@
         </w:rPr>
         <w:t xml:space="preserve"> </w:t>
       </w:r>
-      <w:proofErr w:type="spellStart"/>
-      <w:r>
-        <w:rPr>
-          <w:rFonts w:ascii="Segoe UI Light" w:hAnsi="Segoe UI Light" w:cs="Segoe UI Light"/>
-          <w:lang w:val="nl-NL"/>
-        </w:rPr>
-        <w:t>operation</w:t>
-      </w:r>
-      <w:proofErr w:type="spellEnd"/>
-      <w:r>
-        <w:rPr>
-          <w:rFonts w:ascii="Segoe UI Light" w:hAnsi="Segoe UI Light" w:cs="Segoe UI Light"/>
-          <w:lang w:val="nl-NL"/>
-        </w:rPr>
-        <w:t xml:space="preserve"> gebruiken, gezien dit op verschillende sites aangeprezen wordt als de beste methode. Met deze methode wordt namelijk rekening gehouden met de intensiteit per kleur, waardoor de conversie per kleur gelijkmatig is. </w:t>
-      </w:r>
-    </w:p>
-    <w:p>
-      <w:pPr>
-        <w:rPr>
-          <w:rFonts w:ascii="Segoe UI Light" w:hAnsi="Segoe UI Light" w:cs="Segoe UI Light"/>
-          <w:lang w:val="nl-NL"/>
-        </w:rPr>
-      </w:pPr>
-      <w:r>
-        <w:rPr>
-          <w:rFonts w:ascii="Segoe UI Light" w:hAnsi="Segoe UI Light" w:cs="Segoe UI Light"/>
-          <w:lang w:val="nl-NL"/>
-        </w:rPr>
-        <w:t>Histogram-</w:t>
-      </w:r>
-      <w:proofErr w:type="spellStart"/>
-      <w:r>
-        <w:rPr>
-          <w:rFonts w:ascii="Segoe UI Light" w:hAnsi="Segoe UI Light" w:cs="Segoe UI Light"/>
-          <w:lang w:val="nl-NL"/>
-        </w:rPr>
-        <w:t>based</w:t>
-      </w:r>
-      <w:proofErr w:type="spellEnd"/>
-      <w:r>
-        <w:rPr>
-          <w:rFonts w:ascii="Segoe UI Light" w:hAnsi="Segoe UI Light" w:cs="Segoe UI Light"/>
-          <w:lang w:val="nl-NL"/>
-        </w:rPr>
-        <w:t xml:space="preserve"> operations heeft een histogram nodi</w:t>
-      </w:r>
-      <w:r>
-        <w:rPr>
-          <w:rFonts w:ascii="Segoe UI Light" w:hAnsi="Segoe UI Light" w:cs="Segoe UI Light"/>
-          <w:lang w:val="nl-NL"/>
-        </w:rPr>
-        <w:t xml:space="preserve">g, wat ons onnodig veel werk lijkt. Daarnaast </w:t>
-      </w:r>
-    </w:p>
-    <w:p>
-      <w:pPr>
-        <w:pStyle w:val="Kop2"/>
-        <w:rPr>
-          <w:rFonts w:ascii="Segoe UI Light" w:hAnsi="Segoe UI Light" w:cs="Segoe UI Light"/>
-          <w:lang w:val="nl-NL"/>
-        </w:rPr>
-      </w:pPr>
-      <w:r>
-        <w:rPr>
-          <w:rFonts w:ascii="Segoe UI Light" w:hAnsi="Segoe UI Light" w:cs="Segoe UI Light"/>
-          <w:lang w:val="nl-NL"/>
-        </w:rPr>
-        <w:t>Implementatie</w:t>
-      </w:r>
-    </w:p>
-    <w:p>
-      <w:pPr>
-        <w:rPr>
-          <w:rFonts w:ascii="Segoe UI Light" w:hAnsi="Segoe UI Light" w:cs="Segoe UI Light"/>
-          <w:lang w:val="nl-NL"/>
-        </w:rPr>
-      </w:pPr>
-      <w:r>
-        <w:rPr>
-          <w:rFonts w:ascii="Segoe UI Light" w:hAnsi="Segoe UI Light" w:cs="Segoe UI Light"/>
-          <w:lang w:val="nl-NL"/>
-        </w:rPr>
-        <w:t xml:space="preserve">Je geeft aan hoe deze keuze is </w:t>
-      </w:r>
-      <w:r>
-        <w:rPr>
-          <w:rFonts w:ascii="Segoe UI Light" w:hAnsi="Segoe UI Light" w:cs="Segoe UI Light"/>
-          <w:lang w:val="nl-NL"/>
-        </w:rPr>
-        <w:t>geïmplementeerd</w:t>
-      </w:r>
-      <w:r>
-        <w:rPr>
-          <w:rFonts w:ascii="Segoe UI Light" w:hAnsi="Segoe UI Light" w:cs="Segoe UI Light"/>
-          <w:lang w:val="nl-NL"/>
-        </w:rPr>
-        <w:t xml:space="preserve"> in de code</w:t>
-      </w:r>
-    </w:p>
-    <w:p>
-      <w:pPr>
-        <w:pStyle w:val="Kop2"/>
-        <w:rPr>
-          <w:rFonts w:ascii="Segoe UI Light" w:hAnsi="Segoe UI Light" w:cs="Segoe UI Light"/>
-          <w:lang w:val="nl-NL"/>
-        </w:rPr>
-      </w:pPr>
-      <w:r>
-        <w:rPr>
-          <w:rFonts w:ascii="Segoe UI Light" w:hAnsi="Segoe UI Light" w:cs="Segoe UI Light"/>
-          <w:lang w:val="nl-NL"/>
-        </w:rPr>
-        <w:t>Evaluatie</w:t>
-      </w:r>
-    </w:p>
-    <w:p>
-      <w:pPr>
-        <w:rPr>
-          <w:rFonts w:ascii="Segoe UI Light" w:hAnsi="Segoe UI Light" w:cs="Segoe UI Light"/>
-          <w:lang w:val="nl-NL"/>
-        </w:rPr>
-      </w:pPr>
-      <w:r>
-        <w:rPr>
-          <w:rFonts w:ascii="Segoe UI Light" w:hAnsi="Segoe UI Light" w:cs="Segoe UI Light"/>
-          <w:lang w:val="nl-NL"/>
-        </w:rPr>
-        <w:t>Je geeft aan welke experimenten er gedaan zullen worden om de implementatie te testen en te ‘bewijzen’ dat de implementatie daadwerkelijk correct werkt. Dit geeft direct informatie over de meetrapporten die er zullen worden gemaakt.</w:t>
-      </w:r>
-    </w:p>
-    <w:p>
-      <w:pPr>
-        <w:rPr>
-          <w:rFonts w:ascii="Segoe UI Light" w:hAnsi="Segoe UI Light" w:cs="Segoe UI Light"/>
-          <w:lang w:val="nl-NL"/>
-        </w:rPr>
-      </w:pPr>
-      <w:r>
-        <w:rPr>
-          <w:rFonts w:ascii="Segoe UI Light" w:hAnsi="Segoe UI Light" w:cs="Segoe UI Light"/>
-          <w:lang w:val="nl-NL"/>
-        </w:rPr>
-        <w:t xml:space="preserve">Om te bewijzen dat onze </w:t>
-      </w:r>
-      <w:proofErr w:type="spellStart"/>
-      <w:r>
-        <w:rPr>
-          <w:rFonts w:ascii="Segoe UI Light" w:hAnsi="Segoe UI Light" w:cs="Segoe UI Light"/>
-          <w:lang w:val="nl-NL"/>
-        </w:rPr>
-        <w:t>gray</w:t>
-      </w:r>
-      <w:r>
-        <w:rPr>
-          <w:rFonts w:ascii="Segoe UI Light" w:hAnsi="Segoe UI Light" w:cs="Segoe UI Light"/>
-          <w:lang w:val="nl-NL"/>
-        </w:rPr>
-        <w:t>scale</w:t>
-      </w:r>
-      <w:proofErr w:type="spellEnd"/>
-      <w:r>
-        <w:rPr>
-          <w:rFonts w:ascii="Segoe UI Light" w:hAnsi="Segoe UI Light" w:cs="Segoe UI Light"/>
-          <w:lang w:val="nl-NL"/>
-        </w:rPr>
-        <w:t xml:space="preserve"> daadwerkelijk goed gelukt is, willen wij via de GUI onze </w:t>
-      </w:r>
-      <w:proofErr w:type="spellStart"/>
-      <w:r>
-        <w:rPr>
-          <w:rFonts w:ascii="Segoe UI Light" w:hAnsi="Segoe UI Light" w:cs="Segoe UI Light"/>
-          <w:lang w:val="nl-NL"/>
-        </w:rPr>
-        <w:t>gray</w:t>
-      </w:r>
-      <w:r>
-        <w:rPr>
-          <w:rFonts w:ascii="Segoe UI Light" w:hAnsi="Segoe UI Light" w:cs="Segoe UI Light"/>
-          <w:lang w:val="nl-NL"/>
-        </w:rPr>
-        <w:t>scale</w:t>
-      </w:r>
-      <w:proofErr w:type="spellEnd"/>
-      <w:r>
-        <w:rPr>
-          <w:rFonts w:ascii="Segoe UI Light" w:hAnsi="Segoe UI Light" w:cs="Segoe UI Light"/>
-          <w:lang w:val="nl-NL"/>
-        </w:rPr>
-        <w:t xml:space="preserve"> maken. Met deze </w:t>
-      </w:r>
-      <w:proofErr w:type="spellStart"/>
-      <w:r>
-        <w:rPr>
-          <w:rFonts w:ascii="Segoe UI Light" w:hAnsi="Segoe UI Light" w:cs="Segoe UI Light"/>
-          <w:lang w:val="nl-NL"/>
-        </w:rPr>
-        <w:t>gray</w:t>
-      </w:r>
-      <w:r>
-        <w:rPr>
-          <w:rFonts w:ascii="Segoe UI Light" w:hAnsi="Segoe UI Light" w:cs="Segoe UI Light"/>
-          <w:lang w:val="nl-NL"/>
-        </w:rPr>
-        <w:t>scale</w:t>
-      </w:r>
-      <w:proofErr w:type="spellEnd"/>
-      <w:r>
-        <w:rPr>
-          <w:rFonts w:ascii="Segoe UI Light" w:hAnsi="Segoe UI Light" w:cs="Segoe UI Light"/>
-          <w:lang w:val="nl-NL"/>
-        </w:rPr>
-        <w:t xml:space="preserve"> gaan wij de HU </w:t>
-      </w:r>
-      <w:proofErr w:type="spellStart"/>
-      <w:r>
-        <w:rPr>
-          <w:rFonts w:ascii="Segoe UI Light" w:hAnsi="Segoe UI Light" w:cs="Segoe UI Light"/>
-          <w:lang w:val="nl-NL"/>
-        </w:rPr>
-        <w:t>edge</w:t>
-      </w:r>
-      <w:proofErr w:type="spellEnd"/>
-      <w:r>
-        <w:rPr>
-          <w:rFonts w:ascii="Segoe UI Light" w:hAnsi="Segoe UI Light" w:cs="Segoe UI Light"/>
-          <w:lang w:val="nl-NL"/>
-        </w:rPr>
-        <w:t xml:space="preserve"> </w:t>
-      </w:r>
-      <w:proofErr w:type="spellStart"/>
-      <w:r>
-        <w:rPr>
-          <w:rFonts w:ascii="Segoe UI Light" w:hAnsi="Segoe UI Light" w:cs="Segoe UI Light"/>
-          <w:lang w:val="nl-NL"/>
-        </w:rPr>
-        <w:t>detection</w:t>
-      </w:r>
-      <w:proofErr w:type="spellEnd"/>
-      <w:r>
-        <w:rPr>
-          <w:rFonts w:ascii="Segoe UI Light" w:hAnsi="Segoe UI Light" w:cs="Segoe UI Light"/>
-          <w:lang w:val="nl-NL"/>
-        </w:rPr>
-        <w:t xml:space="preserve"> toepassen. Als de </w:t>
-      </w:r>
-      <w:proofErr w:type="spellStart"/>
-      <w:r>
-        <w:rPr>
-          <w:rFonts w:ascii="Segoe UI Light" w:hAnsi="Segoe UI Light" w:cs="Segoe UI Light"/>
-          <w:lang w:val="nl-NL"/>
-        </w:rPr>
-        <w:t>edge</w:t>
-      </w:r>
-      <w:proofErr w:type="spellEnd"/>
-      <w:r>
-        <w:rPr>
-          <w:rFonts w:ascii="Segoe UI Light" w:hAnsi="Segoe UI Light" w:cs="Segoe UI Light"/>
-          <w:lang w:val="nl-NL"/>
-        </w:rPr>
-        <w:t xml:space="preserve"> </w:t>
-      </w:r>
-      <w:proofErr w:type="spellStart"/>
-      <w:r>
-        <w:rPr>
-          <w:rFonts w:ascii="Segoe UI Light" w:hAnsi="Segoe UI Light" w:cs="Segoe UI Light"/>
-          <w:lang w:val="nl-NL"/>
-        </w:rPr>
-        <w:t>detection</w:t>
-      </w:r>
-      <w:proofErr w:type="spellEnd"/>
-      <w:r>
-        <w:rPr>
-          <w:rFonts w:ascii="Segoe UI Light" w:hAnsi="Segoe UI Light" w:cs="Segoe UI Light"/>
-          <w:lang w:val="nl-NL"/>
-        </w:rPr>
-        <w:t xml:space="preserve"> minstens even goed werkt, bevinden wij deze test als geslaagd.</w:t>
-      </w:r>
-    </w:p>
-    <w:p>
-      <w:pPr>
-        <w:rPr>
-          <w:rFonts w:ascii="Segoe UI Light" w:hAnsi="Segoe UI Light" w:cs="Segoe UI Light"/>
-          <w:lang w:val="nl-NL"/>
-        </w:rPr>
-      </w:pPr>
-      <w:r>
-        <w:rPr>
-          <w:rFonts w:ascii="Segoe UI Light" w:hAnsi="Segoe UI Light" w:cs="Segoe UI Light"/>
-          <w:lang w:val="nl-NL"/>
-        </w:rPr>
-        <w:lastRenderedPageBreak/>
-        <w:t>Verder gaan wij mensen ondervragen welke zwart-wit foto beter is, die van ons, of de standaard foto. Wij hopen zo een goed beeld te krijgen van hoe goed onze zwart-wit foto is.</w:t>
-      </w:r>
-    </w:p>
-    <w:p>
-      <w:pPr>
-        <w:rPr>
-          <w:rFonts w:ascii="Segoe UI Light" w:hAnsi="Segoe UI Light" w:cs="Segoe UI Light"/>
-          <w:lang w:val="nl-NL"/>
-        </w:rPr>
-      </w:pPr>
-    </w:p>
-    <w:p>
-      <w:pPr>
-        <w:pStyle w:val="Kop2"/>
-        <w:rPr>
-          <w:rFonts w:ascii="Segoe UI Light" w:hAnsi="Segoe UI Light" w:cs="Segoe UI Light"/>
-        </w:rPr>
-      </w:pPr>
-      <w:proofErr w:type="spellStart"/>
-      <w:r>
-        <w:rPr>
-          <w:rFonts w:ascii="Segoe UI Light" w:hAnsi="Segoe UI Light" w:cs="Segoe UI Light"/>
-        </w:rPr>
-        <w:t>Bronnen</w:t>
-      </w:r>
-      <w:proofErr w:type="spellEnd"/>
     </w:p>
     <w:p>
       <w:pPr>
         <w:pStyle w:val="Lijstalinea"/>
         <w:numPr>
-          <w:ilvl w:val="3"/>
-          <w:numId w:val="3"/>
+          <w:ilvl w:val="1"/>
+          <w:numId w:val="5"/>
         </w:numPr>
         <w:rPr>
           <w:rFonts w:ascii="Segoe UI Light" w:hAnsi="Segoe UI Light" w:cs="Segoe UI Light"/>
-        </w:rPr>
-      </w:pPr>
-      <w:r>
-        <w:rPr>
-          <w:rFonts w:ascii="Segoe UI Light" w:hAnsi="Segoe UI Light" w:cs="Segoe UI Light"/>
-        </w:rPr>
-        <w:t>https://docs.opencv.org/3.1.0/de/d25/imgproc_color_conversions.html</w:t>
-      </w:r>
-    </w:p>
-    <w:p>
-      <w:pPr>
-        <w:rPr>
-          <w:rFonts w:ascii="Segoe UI Light" w:hAnsi="Segoe UI Light" w:cs="Segoe UI Light"/>
+          <w:lang w:val="nl-NL"/>
+        </w:rPr>
+      </w:pPr>
+      <w:r>
+        <w:rPr>
+          <w:rFonts w:ascii="Segoe UI Light" w:hAnsi="Segoe UI Light" w:cs="Segoe UI Light"/>
+          <w:lang w:val="nl-NL"/>
+        </w:rPr>
+        <w:t xml:space="preserve">We geven de pixel een nieuwe waarde, aan de hand van zijn eigen en van zijn omliggende </w:t>
+      </w:r>
+      <w:r>
+        <w:rPr>
+          <w:rFonts w:ascii="Segoe UI Light" w:hAnsi="Segoe UI Light" w:cs="Segoe UI Light"/>
+          <w:lang w:val="nl-NL"/>
+        </w:rPr>
+        <w:t>intensiteit</w:t>
+      </w:r>
+      <w:r>
+        <w:rPr>
+          <w:rFonts w:ascii="Segoe UI Light" w:hAnsi="Segoe UI Light" w:cs="Segoe UI Light"/>
+          <w:lang w:val="nl-NL"/>
+        </w:rPr>
+        <w:t>.</w:t>
+      </w:r>
+    </w:p>
+    <w:p>
+      <w:pPr>
+        <w:pStyle w:val="Lijstalinea"/>
+        <w:numPr>
+          <w:ilvl w:val="1"/>
+          <w:numId w:val="5"/>
+        </w:numPr>
+        <w:rPr>
+          <w:rFonts w:ascii="Segoe UI Light" w:hAnsi="Segoe UI Light" w:cs="Segoe UI Light"/>
+          <w:lang w:val="nl-NL"/>
+        </w:rPr>
+      </w:pPr>
+      <w:r>
+        <w:rPr>
+          <w:rFonts w:ascii="Segoe UI Light" w:hAnsi="Segoe UI Light" w:cs="Segoe UI Light"/>
+          <w:lang w:val="nl-NL"/>
+        </w:rPr>
+        <w:t>Pro:</w:t>
+      </w:r>
+    </w:p>
+    <w:p>
+      <w:pPr>
+        <w:pStyle w:val="Lijstalinea"/>
+        <w:numPr>
+          <w:ilvl w:val="2"/>
+          <w:numId w:val="5"/>
+        </w:numPr>
+        <w:rPr>
+          <w:rFonts w:ascii="Segoe UI Light" w:hAnsi="Segoe UI Light" w:cs="Segoe UI Light"/>
+          <w:lang w:val="nl-NL"/>
+        </w:rPr>
+      </w:pPr>
+      <w:r>
+        <w:rPr>
+          <w:rFonts w:ascii="Segoe UI Light" w:hAnsi="Segoe UI Light" w:cs="Segoe UI Light"/>
+          <w:lang w:val="nl-NL"/>
+        </w:rPr>
+        <w:t>Oneffenheden worden hierdoor verwijderd.</w:t>
+      </w:r>
+    </w:p>
+    <w:p>
+      <w:pPr>
+        <w:pStyle w:val="Lijstalinea"/>
+        <w:numPr>
+          <w:ilvl w:val="1"/>
+          <w:numId w:val="5"/>
+        </w:numPr>
+        <w:rPr>
+          <w:rFonts w:ascii="Segoe UI Light" w:hAnsi="Segoe UI Light" w:cs="Segoe UI Light"/>
+          <w:lang w:val="nl-NL"/>
+        </w:rPr>
+      </w:pPr>
+      <w:r>
+        <w:rPr>
+          <w:rFonts w:ascii="Segoe UI Light" w:hAnsi="Segoe UI Light" w:cs="Segoe UI Light"/>
+          <w:lang w:val="nl-NL"/>
+        </w:rPr>
+        <w:t>Con:</w:t>
+      </w:r>
+    </w:p>
+    <w:p>
+      <w:pPr>
+        <w:pStyle w:val="Lijstalinea"/>
+        <w:numPr>
+          <w:ilvl w:val="2"/>
+          <w:numId w:val="5"/>
+        </w:numPr>
+        <w:rPr>
+          <w:rFonts w:ascii="Segoe UI Light" w:hAnsi="Segoe UI Light" w:cs="Segoe UI Light"/>
+          <w:lang w:val="nl-NL"/>
+        </w:rPr>
+      </w:pPr>
+      <w:r>
+        <w:rPr>
+          <w:rFonts w:ascii="Segoe UI Light" w:hAnsi="Segoe UI Light" w:cs="Segoe UI Light"/>
+          <w:lang w:val="nl-NL"/>
+        </w:rPr>
+        <w:t>Onnodig veel werk, gezien dit niet per se nodig is</w:t>
+      </w:r>
+    </w:p>
+    <w:p>
+      <w:pPr>
+        <w:pStyle w:val="Lijstalinea"/>
+        <w:ind w:left="1440"/>
+        <w:rPr>
+          <w:rFonts w:ascii="Segoe UI Light" w:hAnsi="Segoe UI Light" w:cs="Segoe UI Light"/>
+          <w:lang w:val="nl-NL"/>
+        </w:rPr>
+      </w:pPr>
+    </w:p>
+    <w:p>
+      <w:pPr>
+        <w:pStyle w:val="Lijstalinea"/>
+        <w:numPr>
+          <w:ilvl w:val="0"/>
+          <w:numId w:val="5"/>
+        </w:numPr>
+        <w:rPr>
+          <w:rFonts w:ascii="Segoe UI Light" w:hAnsi="Segoe UI Light" w:cs="Segoe UI Light"/>
+          <w:lang w:val="nl-NL"/>
+        </w:rPr>
+      </w:pPr>
+      <w:r>
+        <w:rPr>
+          <w:rFonts w:ascii="Segoe UI Light" w:hAnsi="Segoe UI Light" w:cs="Segoe UI Light"/>
+          <w:lang w:val="nl-NL"/>
+        </w:rPr>
+        <w:t xml:space="preserve">Single </w:t>
+      </w:r>
+      <w:proofErr w:type="spellStart"/>
+      <w:r>
+        <w:rPr>
+          <w:rFonts w:ascii="Segoe UI Light" w:hAnsi="Segoe UI Light" w:cs="Segoe UI Light"/>
+          <w:lang w:val="nl-NL"/>
+        </w:rPr>
+        <w:t>color</w:t>
+      </w:r>
+      <w:proofErr w:type="spellEnd"/>
+      <w:r>
+        <w:rPr>
+          <w:rFonts w:ascii="Segoe UI Light" w:hAnsi="Segoe UI Light" w:cs="Segoe UI Light"/>
+          <w:lang w:val="nl-NL"/>
+        </w:rPr>
+        <w:t xml:space="preserve"> </w:t>
+      </w:r>
+      <w:proofErr w:type="spellStart"/>
+      <w:r>
+        <w:rPr>
+          <w:rFonts w:ascii="Segoe UI Light" w:hAnsi="Segoe UI Light" w:cs="Segoe UI Light"/>
+          <w:lang w:val="nl-NL"/>
+        </w:rPr>
+        <w:t>channel</w:t>
+      </w:r>
+      <w:proofErr w:type="spellEnd"/>
+    </w:p>
+    <w:p>
+      <w:pPr>
+        <w:pStyle w:val="Lijstalinea"/>
+        <w:numPr>
+          <w:ilvl w:val="1"/>
+          <w:numId w:val="5"/>
+        </w:numPr>
+        <w:rPr>
+          <w:rFonts w:ascii="Segoe UI Light" w:hAnsi="Segoe UI Light" w:cs="Segoe UI Light"/>
+          <w:lang w:val="nl-NL"/>
+        </w:rPr>
+      </w:pPr>
+      <w:r>
+        <w:rPr>
+          <w:rFonts w:ascii="Segoe UI Light" w:hAnsi="Segoe UI Light" w:cs="Segoe UI Light"/>
+          <w:lang w:val="nl-NL"/>
+        </w:rPr>
+        <w:t xml:space="preserve">De </w:t>
+      </w:r>
+      <w:proofErr w:type="spellStart"/>
+      <w:r>
+        <w:rPr>
+          <w:rFonts w:ascii="Segoe UI Light" w:hAnsi="Segoe UI Light" w:cs="Segoe UI Light"/>
+          <w:lang w:val="nl-NL"/>
+        </w:rPr>
+        <w:t>grayscale</w:t>
+      </w:r>
+      <w:proofErr w:type="spellEnd"/>
+      <w:r>
+        <w:rPr>
+          <w:rFonts w:ascii="Segoe UI Light" w:hAnsi="Segoe UI Light" w:cs="Segoe UI Light"/>
+          <w:lang w:val="nl-NL"/>
+        </w:rPr>
+        <w:t xml:space="preserve"> wordt bepaald aan de hand van </w:t>
+      </w:r>
+      <w:r>
+        <w:rPr>
+          <w:rFonts w:ascii="Segoe UI Light" w:hAnsi="Segoe UI Light" w:cs="Segoe UI Light"/>
+          <w:lang w:val="nl-NL"/>
+        </w:rPr>
+        <w:t>de i</w:t>
+      </w:r>
+      <w:r>
+        <w:rPr>
+          <w:rFonts w:ascii="Segoe UI Light" w:hAnsi="Segoe UI Light" w:cs="Segoe UI Light"/>
+          <w:lang w:val="nl-NL"/>
+        </w:rPr>
+        <w:t xml:space="preserve">ntensiteit </w:t>
+      </w:r>
+      <w:r>
+        <w:rPr>
+          <w:rFonts w:ascii="Segoe UI Light" w:hAnsi="Segoe UI Light" w:cs="Segoe UI Light"/>
+          <w:lang w:val="nl-NL"/>
+        </w:rPr>
+        <w:t>van 1 kleur</w:t>
+      </w:r>
+      <w:r>
+        <w:rPr>
+          <w:rFonts w:ascii="Segoe UI Light" w:hAnsi="Segoe UI Light" w:cs="Segoe UI Light"/>
+          <w:lang w:val="nl-NL"/>
+        </w:rPr>
+        <w:t xml:space="preserve">. Dit kan rood, groen of blauw zijn. </w:t>
+      </w:r>
+      <w:r>
+        <w:rPr>
+          <w:rFonts w:ascii="Segoe UI Light" w:hAnsi="Segoe UI Light" w:cs="Segoe UI Light"/>
+          <w:lang w:val="nl-NL"/>
+        </w:rPr>
+        <w:t xml:space="preserve">De beste kleur is groen, </w:t>
+      </w:r>
+      <w:r>
+        <w:rPr>
+          <w:rFonts w:ascii="Segoe UI Light" w:hAnsi="Segoe UI Light" w:cs="Segoe UI Light"/>
+          <w:lang w:val="nl-NL"/>
+        </w:rPr>
+        <w:t xml:space="preserve">uit onderzoek is gebleken dat mensen hier het sterkst op reageren. </w:t>
+      </w:r>
+      <w:r>
+        <w:rPr>
+          <w:rFonts w:ascii="Segoe UI Light" w:eastAsiaTheme="minorEastAsia" w:hAnsi="Segoe UI Light" w:cs="Segoe UI Light"/>
+          <w:i/>
+          <w:lang w:val="nl-NL"/>
+        </w:rPr>
+        <w:t>(</w:t>
+      </w:r>
+      <w:proofErr w:type="spellStart"/>
+      <w:r>
+        <w:rPr>
+          <w:rFonts w:ascii="Segoe UI Light" w:hAnsi="Segoe UI Light" w:cs="Segoe UI Light"/>
+          <w:i/>
+          <w:lang w:val="nl-NL"/>
+        </w:rPr>
+        <w:t>Helland</w:t>
+      </w:r>
+      <w:proofErr w:type="spellEnd"/>
+      <w:r>
+        <w:rPr>
+          <w:rFonts w:ascii="Segoe UI Light" w:hAnsi="Segoe UI Light" w:cs="Segoe UI Light"/>
+          <w:i/>
+          <w:lang w:val="nl-NL"/>
+        </w:rPr>
+        <w:t>, 2011)</w:t>
+      </w:r>
+    </w:p>
+    <w:p>
+      <w:pPr>
+        <w:pStyle w:val="Lijstalinea"/>
+        <w:numPr>
+          <w:ilvl w:val="1"/>
+          <w:numId w:val="5"/>
+        </w:numPr>
+        <w:rPr>
+          <w:rFonts w:ascii="Segoe UI Light" w:hAnsi="Segoe UI Light" w:cs="Segoe UI Light"/>
+          <w:lang w:val="nl-NL"/>
+        </w:rPr>
+      </w:pPr>
+      <w:r>
+        <w:rPr>
+          <w:rFonts w:ascii="Segoe UI Light" w:hAnsi="Segoe UI Light" w:cs="Segoe UI Light"/>
+          <w:lang w:val="nl-NL"/>
+        </w:rPr>
+        <w:t>Pro:</w:t>
+      </w:r>
+    </w:p>
+    <w:p>
+      <w:pPr>
+        <w:pStyle w:val="Lijstalinea"/>
+        <w:numPr>
+          <w:ilvl w:val="2"/>
+          <w:numId w:val="5"/>
+        </w:numPr>
+        <w:rPr>
+          <w:rFonts w:ascii="Segoe UI Light" w:hAnsi="Segoe UI Light" w:cs="Segoe UI Light"/>
+          <w:lang w:val="nl-NL"/>
+        </w:rPr>
+      </w:pPr>
+      <w:r>
+        <w:rPr>
+          <w:rFonts w:ascii="Segoe UI Light" w:hAnsi="Segoe UI Light" w:cs="Segoe UI Light"/>
+          <w:lang w:val="nl-NL"/>
+        </w:rPr>
+        <w:t>Eenvoudig te implementeren</w:t>
+      </w:r>
+    </w:p>
+    <w:p>
+      <w:pPr>
+        <w:pStyle w:val="Lijstalinea"/>
+        <w:numPr>
+          <w:ilvl w:val="1"/>
+          <w:numId w:val="5"/>
+        </w:numPr>
+        <w:rPr>
+          <w:rFonts w:ascii="Segoe UI Light" w:hAnsi="Segoe UI Light" w:cs="Segoe UI Light"/>
+          <w:lang w:val="nl-NL"/>
+        </w:rPr>
+      </w:pPr>
+      <w:r>
+        <w:rPr>
+          <w:rFonts w:ascii="Segoe UI Light" w:hAnsi="Segoe UI Light" w:cs="Segoe UI Light"/>
+          <w:lang w:val="nl-NL"/>
+        </w:rPr>
+        <w:t>Con:</w:t>
+      </w:r>
+    </w:p>
+    <w:p>
+      <w:pPr>
+        <w:pStyle w:val="Lijstalinea"/>
+        <w:numPr>
+          <w:ilvl w:val="2"/>
+          <w:numId w:val="5"/>
+        </w:numPr>
+        <w:rPr>
+          <w:rFonts w:ascii="Segoe UI Light" w:hAnsi="Segoe UI Light" w:cs="Segoe UI Light"/>
+          <w:lang w:val="nl-NL"/>
+        </w:rPr>
+      </w:pPr>
+      <w:r>
+        <w:rPr>
+          <w:rFonts w:ascii="Segoe UI Light" w:hAnsi="Segoe UI Light" w:cs="Segoe UI Light"/>
+          <w:lang w:val="nl-NL"/>
+        </w:rPr>
+        <w:lastRenderedPageBreak/>
+        <w:t xml:space="preserve">Kan verschillende uitkomsten geven, aan de hand van hoeveel rood, groen of blauw er is gebruikt in de foto. Als je bijvoorbeeld een foto van de zee converteert via de rood </w:t>
+      </w:r>
+      <w:proofErr w:type="spellStart"/>
+      <w:r>
+        <w:rPr>
+          <w:rFonts w:ascii="Segoe UI Light" w:hAnsi="Segoe UI Light" w:cs="Segoe UI Light"/>
+          <w:lang w:val="nl-NL"/>
+        </w:rPr>
+        <w:t>channel</w:t>
+      </w:r>
+      <w:proofErr w:type="spellEnd"/>
+      <w:r>
+        <w:rPr>
+          <w:rFonts w:ascii="Segoe UI Light" w:hAnsi="Segoe UI Light" w:cs="Segoe UI Light"/>
+          <w:lang w:val="nl-NL"/>
+        </w:rPr>
+        <w:t>, zal er geen mooie conversie optreden.</w:t>
+      </w:r>
+    </w:p>
+    <w:p>
+      <w:pPr>
+        <w:pStyle w:val="Lijstalinea"/>
+        <w:rPr>
+          <w:rFonts w:ascii="Segoe UI Light" w:hAnsi="Segoe UI Light" w:cs="Segoe UI Light"/>
+          <w:lang w:val="nl-NL"/>
+        </w:rPr>
+      </w:pPr>
+    </w:p>
+    <w:p>
+      <w:pPr>
+        <w:pStyle w:val="Kop2"/>
+        <w:numPr>
+          <w:ilvl w:val="0"/>
+          <w:numId w:val="0"/>
+        </w:numPr>
+        <w:rPr>
+          <w:rFonts w:ascii="Segoe UI Light" w:hAnsi="Segoe UI Light" w:cs="Segoe UI Light"/>
+          <w:lang w:val="nl-NL"/>
+        </w:rPr>
+      </w:pPr>
+      <w:bookmarkStart w:id="3" w:name="_Toc1920927"/>
+      <w:r>
+        <w:rPr>
+          <w:rFonts w:ascii="Segoe UI Light" w:hAnsi="Segoe UI Light" w:cs="Segoe UI Light"/>
+          <w:lang w:val="nl-NL"/>
+        </w:rPr>
+        <w:t>Keuze</w:t>
+      </w:r>
+      <w:bookmarkEnd w:id="3"/>
+    </w:p>
+    <w:p>
+      <w:pPr>
+        <w:rPr>
+          <w:rFonts w:ascii="Segoe UI Light" w:hAnsi="Segoe UI Light" w:cs="Segoe UI Light"/>
+          <w:i/>
+          <w:lang w:val="nl-NL"/>
+        </w:rPr>
+      </w:pPr>
+      <w:r>
+        <w:rPr>
+          <w:rFonts w:ascii="Segoe UI Light" w:hAnsi="Segoe UI Light" w:cs="Segoe UI Light"/>
+          <w:i/>
+          <w:lang w:val="nl-NL"/>
+        </w:rPr>
+        <w:t xml:space="preserve">Je geeft een onderbouwing over waarom een bepaalde methode is gekozen, en/of waarom bepaalde </w:t>
+      </w:r>
+      <w:proofErr w:type="spellStart"/>
+      <w:r>
+        <w:rPr>
+          <w:rFonts w:ascii="Segoe UI Light" w:hAnsi="Segoe UI Light" w:cs="Segoe UI Light"/>
+          <w:i/>
+          <w:lang w:val="nl-NL"/>
+        </w:rPr>
+        <w:t>settings</w:t>
+      </w:r>
+      <w:proofErr w:type="spellEnd"/>
+      <w:r>
+        <w:rPr>
+          <w:rFonts w:ascii="Segoe UI Light" w:hAnsi="Segoe UI Light" w:cs="Segoe UI Light"/>
+          <w:i/>
+          <w:lang w:val="nl-NL"/>
+        </w:rPr>
+        <w:t xml:space="preserve"> zijn gebruikt.</w:t>
+      </w:r>
+    </w:p>
+    <w:p>
+      <w:pPr>
+        <w:rPr>
+          <w:rFonts w:ascii="Segoe UI Light" w:hAnsi="Segoe UI Light" w:cs="Segoe UI Light"/>
+          <w:lang w:val="nl-NL"/>
+        </w:rPr>
+      </w:pPr>
+      <w:r>
+        <w:rPr>
+          <w:rFonts w:ascii="Segoe UI Light" w:hAnsi="Segoe UI Light" w:cs="Segoe UI Light"/>
+          <w:lang w:val="nl-NL"/>
+        </w:rPr>
+        <w:t>Wij gaan de Pixel-</w:t>
+      </w:r>
+      <w:proofErr w:type="spellStart"/>
+      <w:r>
+        <w:rPr>
+          <w:rFonts w:ascii="Segoe UI Light" w:hAnsi="Segoe UI Light" w:cs="Segoe UI Light"/>
+          <w:lang w:val="nl-NL"/>
+        </w:rPr>
+        <w:t>based</w:t>
+      </w:r>
+      <w:proofErr w:type="spellEnd"/>
+      <w:r>
+        <w:rPr>
+          <w:rFonts w:ascii="Segoe UI Light" w:hAnsi="Segoe UI Light" w:cs="Segoe UI Light"/>
+          <w:lang w:val="nl-NL"/>
+        </w:rPr>
+        <w:t xml:space="preserve"> </w:t>
+      </w:r>
+      <w:proofErr w:type="spellStart"/>
+      <w:r>
+        <w:rPr>
+          <w:rFonts w:ascii="Segoe UI Light" w:hAnsi="Segoe UI Light" w:cs="Segoe UI Light"/>
+          <w:lang w:val="nl-NL"/>
+        </w:rPr>
+        <w:t>operation</w:t>
+      </w:r>
+      <w:proofErr w:type="spellEnd"/>
+      <w:r>
+        <w:rPr>
+          <w:rFonts w:ascii="Segoe UI Light" w:hAnsi="Segoe UI Light" w:cs="Segoe UI Light"/>
+          <w:lang w:val="nl-NL"/>
+        </w:rPr>
+        <w:t xml:space="preserve"> gebruiken, gezien dit op verschillende sites aangeprezen wordt als de beste methode. Met deze methode wordt namelijk rekening gehouden met de intensiteit per </w:t>
+      </w:r>
+      <w:r>
+        <w:rPr>
+          <w:rFonts w:ascii="Segoe UI Light" w:hAnsi="Segoe UI Light" w:cs="Segoe UI Light"/>
+          <w:lang w:val="nl-NL"/>
+        </w:rPr>
+        <w:t xml:space="preserve">3 </w:t>
+      </w:r>
+      <w:r>
+        <w:rPr>
+          <w:rFonts w:ascii="Segoe UI Light" w:hAnsi="Segoe UI Light" w:cs="Segoe UI Light"/>
+          <w:lang w:val="nl-NL"/>
+        </w:rPr>
+        <w:t>kleur</w:t>
+      </w:r>
+      <w:r>
+        <w:rPr>
+          <w:rFonts w:ascii="Segoe UI Light" w:hAnsi="Segoe UI Light" w:cs="Segoe UI Light"/>
+          <w:lang w:val="nl-NL"/>
+        </w:rPr>
+        <w:t>en</w:t>
+      </w:r>
+      <w:r>
+        <w:rPr>
+          <w:rFonts w:ascii="Segoe UI Light" w:hAnsi="Segoe UI Light" w:cs="Segoe UI Light"/>
+          <w:lang w:val="nl-NL"/>
+        </w:rPr>
+        <w:t xml:space="preserve">, waardoor de conversie per kleur gelijkmatig is. </w:t>
+      </w:r>
+    </w:p>
+    <w:p>
+      <w:pPr>
+        <w:rPr>
+          <w:rFonts w:ascii="Segoe UI Light" w:hAnsi="Segoe UI Light" w:cs="Segoe UI Light"/>
+          <w:lang w:val="nl-NL"/>
+        </w:rPr>
+      </w:pPr>
+      <w:r>
+        <w:rPr>
+          <w:rFonts w:ascii="Segoe UI Light" w:hAnsi="Segoe UI Light" w:cs="Segoe UI Light"/>
+          <w:lang w:val="nl-NL"/>
+        </w:rPr>
+        <w:t>“</w:t>
+      </w:r>
+      <w:r>
+        <w:rPr>
+          <w:rFonts w:ascii="Segoe UI Light" w:hAnsi="Segoe UI Light" w:cs="Segoe UI Light"/>
+          <w:lang w:val="nl-NL"/>
+        </w:rPr>
+        <w:t>Histogram-</w:t>
+      </w:r>
+      <w:proofErr w:type="spellStart"/>
+      <w:r>
+        <w:rPr>
+          <w:rFonts w:ascii="Segoe UI Light" w:hAnsi="Segoe UI Light" w:cs="Segoe UI Light"/>
+          <w:lang w:val="nl-NL"/>
+        </w:rPr>
+        <w:t>based</w:t>
+      </w:r>
+      <w:proofErr w:type="spellEnd"/>
+      <w:r>
+        <w:rPr>
+          <w:rFonts w:ascii="Segoe UI Light" w:hAnsi="Segoe UI Light" w:cs="Segoe UI Light"/>
+          <w:lang w:val="nl-NL"/>
+        </w:rPr>
+        <w:t xml:space="preserve"> operations</w:t>
+      </w:r>
+      <w:r>
+        <w:rPr>
+          <w:rFonts w:ascii="Segoe UI Light" w:hAnsi="Segoe UI Light" w:cs="Segoe UI Light"/>
+          <w:lang w:val="nl-NL"/>
+        </w:rPr>
+        <w:t>”</w:t>
+      </w:r>
+      <w:r>
+        <w:rPr>
+          <w:rFonts w:ascii="Segoe UI Light" w:hAnsi="Segoe UI Light" w:cs="Segoe UI Light"/>
+          <w:lang w:val="nl-NL"/>
+        </w:rPr>
+        <w:t xml:space="preserve"> heeft een histogram nodi</w:t>
+      </w:r>
+      <w:r>
+        <w:rPr>
+          <w:rFonts w:ascii="Segoe UI Light" w:hAnsi="Segoe UI Light" w:cs="Segoe UI Light"/>
+          <w:lang w:val="nl-NL"/>
+        </w:rPr>
+        <w:t>g, wat ons onnodig veel werk lij</w:t>
+      </w:r>
+      <w:r>
+        <w:rPr>
+          <w:rFonts w:ascii="Segoe UI Light" w:hAnsi="Segoe UI Light" w:cs="Segoe UI Light"/>
+          <w:lang w:val="nl-NL"/>
+        </w:rPr>
+        <w:t>kt. De optie met “</w:t>
+      </w:r>
+      <w:proofErr w:type="spellStart"/>
+      <w:r>
+        <w:rPr>
+          <w:rFonts w:ascii="Segoe UI Light" w:hAnsi="Segoe UI Light" w:cs="Segoe UI Light"/>
+          <w:lang w:val="nl-NL"/>
+        </w:rPr>
+        <w:t>desaturation</w:t>
+      </w:r>
+      <w:proofErr w:type="spellEnd"/>
+      <w:r>
+        <w:rPr>
+          <w:rFonts w:ascii="Segoe UI Light" w:hAnsi="Segoe UI Light" w:cs="Segoe UI Light"/>
+          <w:lang w:val="nl-NL"/>
+        </w:rPr>
+        <w:t xml:space="preserve">” geeft een relatief donker resultaat, wat de </w:t>
+      </w:r>
+      <w:proofErr w:type="spellStart"/>
+      <w:r>
+        <w:rPr>
+          <w:rFonts w:ascii="Segoe UI Light" w:hAnsi="Segoe UI Light" w:cs="Segoe UI Light"/>
+          <w:lang w:val="nl-NL"/>
+        </w:rPr>
+        <w:t>edge</w:t>
+      </w:r>
+      <w:proofErr w:type="spellEnd"/>
+      <w:r>
+        <w:rPr>
+          <w:rFonts w:ascii="Segoe UI Light" w:hAnsi="Segoe UI Light" w:cs="Segoe UI Light"/>
+          <w:lang w:val="nl-NL"/>
+        </w:rPr>
+        <w:t xml:space="preserve"> </w:t>
+      </w:r>
+      <w:proofErr w:type="spellStart"/>
+      <w:r>
+        <w:rPr>
+          <w:rFonts w:ascii="Segoe UI Light" w:hAnsi="Segoe UI Light" w:cs="Segoe UI Light"/>
+          <w:lang w:val="nl-NL"/>
+        </w:rPr>
+        <w:t>detection</w:t>
+      </w:r>
+      <w:proofErr w:type="spellEnd"/>
+      <w:r>
+        <w:rPr>
+          <w:rFonts w:ascii="Segoe UI Light" w:hAnsi="Segoe UI Light" w:cs="Segoe UI Light"/>
+          <w:lang w:val="nl-NL"/>
+        </w:rPr>
+        <w:t xml:space="preserve"> in de volgende stap kan bemoeilijken. Bij de “s</w:t>
+      </w:r>
+      <w:r>
+        <w:rPr>
+          <w:rFonts w:ascii="Segoe UI Light" w:hAnsi="Segoe UI Light" w:cs="Segoe UI Light"/>
+          <w:lang w:val="nl-NL"/>
+        </w:rPr>
+        <w:t xml:space="preserve">ingle </w:t>
+      </w:r>
+      <w:proofErr w:type="spellStart"/>
+      <w:r>
+        <w:rPr>
+          <w:rFonts w:ascii="Segoe UI Light" w:hAnsi="Segoe UI Light" w:cs="Segoe UI Light"/>
+          <w:lang w:val="nl-NL"/>
+        </w:rPr>
+        <w:t>color</w:t>
+      </w:r>
+      <w:proofErr w:type="spellEnd"/>
+      <w:r>
+        <w:rPr>
+          <w:rFonts w:ascii="Segoe UI Light" w:hAnsi="Segoe UI Light" w:cs="Segoe UI Light"/>
+          <w:lang w:val="nl-NL"/>
+        </w:rPr>
+        <w:t xml:space="preserve"> </w:t>
+      </w:r>
+      <w:proofErr w:type="spellStart"/>
+      <w:r>
+        <w:rPr>
+          <w:rFonts w:ascii="Segoe UI Light" w:hAnsi="Segoe UI Light" w:cs="Segoe UI Light"/>
+          <w:lang w:val="nl-NL"/>
+        </w:rPr>
+        <w:t>channel</w:t>
+      </w:r>
+      <w:proofErr w:type="spellEnd"/>
+      <w:r>
+        <w:rPr>
+          <w:rFonts w:ascii="Segoe UI Light" w:hAnsi="Segoe UI Light" w:cs="Segoe UI Light"/>
+          <w:lang w:val="nl-NL"/>
+        </w:rPr>
+        <w:t xml:space="preserve">” conversie is het per foto onhandig om één vaste kleur te hebben voor de conversie. Zo kan een foto vrij weinig </w:t>
+      </w:r>
+      <w:r>
+        <w:rPr>
+          <w:rFonts w:ascii="Segoe UI Light" w:hAnsi="Segoe UI Light" w:cs="Segoe UI Light"/>
+          <w:lang w:val="nl-NL"/>
+        </w:rPr>
+        <w:t>groen</w:t>
+      </w:r>
+      <w:r>
+        <w:rPr>
+          <w:rFonts w:ascii="Segoe UI Light" w:hAnsi="Segoe UI Light" w:cs="Segoe UI Light"/>
+          <w:lang w:val="nl-NL"/>
+        </w:rPr>
+        <w:t xml:space="preserve"> bevatten, maar wordt er wel een conversie met die kleur gedaan. Dit lijkt ons erg onhandig.</w:t>
+      </w:r>
+    </w:p>
+    <w:p>
+      <w:pPr>
+        <w:rPr>
+          <w:rFonts w:ascii="Segoe UI Light" w:hAnsi="Segoe UI Light" w:cs="Segoe UI Light"/>
+          <w:lang w:val="nl-NL"/>
+        </w:rPr>
+      </w:pPr>
+    </w:p>
+    <w:p>
+      <w:pPr>
+        <w:pStyle w:val="Kop2"/>
+        <w:numPr>
+          <w:ilvl w:val="0"/>
+          <w:numId w:val="0"/>
+        </w:numPr>
+        <w:rPr>
+          <w:rFonts w:ascii="Segoe UI Light" w:hAnsi="Segoe UI Light" w:cs="Segoe UI Light"/>
+          <w:lang w:val="nl-NL"/>
+        </w:rPr>
+      </w:pPr>
+      <w:bookmarkStart w:id="4" w:name="_Toc1920928"/>
+      <w:r>
+        <w:rPr>
+          <w:rFonts w:ascii="Segoe UI Light" w:hAnsi="Segoe UI Light" w:cs="Segoe UI Light"/>
+          <w:lang w:val="nl-NL"/>
+        </w:rPr>
+        <w:t>Implementatie</w:t>
+      </w:r>
+      <w:bookmarkEnd w:id="4"/>
+    </w:p>
+    <w:p>
+      <w:pPr>
+        <w:rPr>
+          <w:rFonts w:ascii="Segoe UI Light" w:hAnsi="Segoe UI Light" w:cs="Segoe UI Light"/>
+          <w:i/>
+          <w:lang w:val="nl-NL"/>
+        </w:rPr>
+      </w:pPr>
+      <w:r>
+        <w:rPr>
+          <w:rFonts w:ascii="Segoe UI Light" w:hAnsi="Segoe UI Light" w:cs="Segoe UI Light"/>
+          <w:i/>
+          <w:lang w:val="nl-NL"/>
+        </w:rPr>
+        <w:t xml:space="preserve">Je geeft aan hoe deze keuze is </w:t>
+      </w:r>
+      <w:r>
+        <w:rPr>
+          <w:rFonts w:ascii="Segoe UI Light" w:hAnsi="Segoe UI Light" w:cs="Segoe UI Light"/>
+          <w:i/>
+          <w:lang w:val="nl-NL"/>
+        </w:rPr>
+        <w:t>geïmplementeerd</w:t>
+      </w:r>
+      <w:r>
+        <w:rPr>
+          <w:rFonts w:ascii="Segoe UI Light" w:hAnsi="Segoe UI Light" w:cs="Segoe UI Light"/>
+          <w:i/>
+          <w:lang w:val="nl-NL"/>
+        </w:rPr>
+        <w:t xml:space="preserve"> in de code</w:t>
+      </w:r>
+    </w:p>
+    <w:p>
+      <w:pPr>
+        <w:rPr>
+          <w:rFonts w:ascii="Segoe UI Light" w:hAnsi="Segoe UI Light" w:cs="Segoe UI Light"/>
+          <w:lang w:val="nl-NL"/>
+        </w:rPr>
+      </w:pPr>
+      <w:r>
+        <w:rPr>
+          <w:rFonts w:ascii="Segoe UI Light" w:hAnsi="Segoe UI Light" w:cs="Segoe UI Light"/>
+          <w:lang w:val="nl-NL"/>
+        </w:rPr>
+        <w:t>Wij gaan gebruik maken van de functie</w:t>
+      </w:r>
+      <w:r>
+        <w:rPr>
+          <w:rFonts w:ascii="Segoe UI Light" w:hAnsi="Segoe UI Light" w:cs="Segoe UI Light"/>
+          <w:lang w:val="nl-NL"/>
+        </w:rPr>
+        <w:t>:</w:t>
+      </w:r>
+    </w:p>
+    <w:p>
+      <w:pPr>
+        <w:rPr>
+          <w:rFonts w:ascii="Courier New" w:hAnsi="Courier New" w:cs="Courier New"/>
+          <w:lang w:val="en-GB"/>
+        </w:rPr>
+      </w:pPr>
+      <w:proofErr w:type="spellStart"/>
+      <w:r>
+        <w:rPr>
+          <w:rFonts w:ascii="Courier New" w:hAnsi="Courier New" w:cs="Courier New"/>
+          <w:lang w:val="en-GB"/>
+        </w:rPr>
+        <w:t>IntensityImage</w:t>
+      </w:r>
+      <w:proofErr w:type="spellEnd"/>
+      <w:r>
+        <w:rPr>
+          <w:rFonts w:ascii="Courier New" w:hAnsi="Courier New" w:cs="Courier New"/>
+          <w:lang w:val="en-GB"/>
+        </w:rPr>
+        <w:t xml:space="preserve"> * </w:t>
+      </w:r>
+      <w:proofErr w:type="spellStart"/>
+      <w:r>
+        <w:rPr>
+          <w:rFonts w:ascii="Courier New" w:hAnsi="Courier New" w:cs="Courier New"/>
+          <w:lang w:val="en-GB"/>
+        </w:rPr>
+        <w:t>stepToIntensityImage</w:t>
+      </w:r>
+      <w:proofErr w:type="spellEnd"/>
+      <w:r>
+        <w:rPr>
+          <w:rFonts w:ascii="Courier New" w:hAnsi="Courier New" w:cs="Courier New"/>
+          <w:lang w:val="en-GB"/>
+        </w:rPr>
+        <w:t>(</w:t>
+      </w:r>
+      <w:proofErr w:type="spellStart"/>
+      <w:r>
+        <w:rPr>
+          <w:rFonts w:ascii="Courier New" w:hAnsi="Courier New" w:cs="Courier New"/>
+          <w:lang w:val="en-GB"/>
+        </w:rPr>
+        <w:t>const</w:t>
+      </w:r>
+      <w:proofErr w:type="spellEnd"/>
+      <w:r>
+        <w:rPr>
+          <w:rFonts w:ascii="Courier New" w:hAnsi="Courier New" w:cs="Courier New"/>
+          <w:lang w:val="en-GB"/>
+        </w:rPr>
+        <w:t xml:space="preserve"> </w:t>
+      </w:r>
+      <w:proofErr w:type="spellStart"/>
+      <w:r>
+        <w:rPr>
+          <w:rFonts w:ascii="Courier New" w:hAnsi="Courier New" w:cs="Courier New"/>
+          <w:lang w:val="en-GB"/>
+        </w:rPr>
+        <w:t>RGBImage</w:t>
+      </w:r>
+      <w:proofErr w:type="spellEnd"/>
+      <w:r>
+        <w:rPr>
+          <w:rFonts w:ascii="Courier New" w:hAnsi="Courier New" w:cs="Courier New"/>
+          <w:lang w:val="en-GB"/>
+        </w:rPr>
+        <w:t xml:space="preserve"> &amp;image) </w:t>
+      </w:r>
+      <w:proofErr w:type="spellStart"/>
+      <w:r>
+        <w:rPr>
+          <w:rFonts w:ascii="Courier New" w:hAnsi="Courier New" w:cs="Courier New"/>
+          <w:lang w:val="en-GB"/>
+        </w:rPr>
+        <w:t>const</w:t>
+      </w:r>
+      <w:proofErr w:type="spellEnd"/>
+      <w:r>
+        <w:rPr>
+          <w:rFonts w:ascii="Courier New" w:hAnsi="Courier New" w:cs="Courier New"/>
+          <w:lang w:val="en-GB"/>
+        </w:rPr>
+        <w:t>;</w:t>
+      </w:r>
+    </w:p>
+    <w:p>
+      <w:pPr>
+        <w:rPr>
+          <w:rFonts w:ascii="Courier New" w:hAnsi="Courier New" w:cs="Courier New"/>
+          <w:lang w:val="nl-NL"/>
+        </w:rPr>
+      </w:pPr>
+      <w:r>
+        <w:rPr>
+          <w:rFonts w:ascii="Courier New" w:hAnsi="Courier New" w:cs="Courier New"/>
+          <w:lang w:val="nl-NL"/>
+        </w:rPr>
+        <w:t>(</w:t>
+      </w:r>
+      <w:r>
+        <w:rPr>
+          <w:rFonts w:ascii="Courier New" w:hAnsi="Courier New" w:cs="Courier New"/>
+          <w:lang w:val="nl-NL"/>
+        </w:rPr>
+        <w:t xml:space="preserve">In class </w:t>
+      </w:r>
+      <w:proofErr w:type="spellStart"/>
+      <w:r>
+        <w:rPr>
+          <w:rFonts w:ascii="Courier New" w:hAnsi="Courier New" w:cs="Courier New"/>
+          <w:lang w:val="nl-NL"/>
+        </w:rPr>
+        <w:t>StudentPreProcessing</w:t>
+      </w:r>
+      <w:proofErr w:type="spellEnd"/>
+      <w:r>
+        <w:rPr>
+          <w:rFonts w:ascii="Courier New" w:hAnsi="Courier New" w:cs="Courier New"/>
+          <w:lang w:val="nl-NL"/>
+        </w:rPr>
+        <w:t>)</w:t>
+      </w:r>
+    </w:p>
+    <w:p>
+      <w:pPr>
+        <w:rPr>
+          <w:rFonts w:ascii="Segoe UI Light" w:hAnsi="Segoe UI Light" w:cs="Segoe UI Light"/>
+          <w:lang w:val="nl-NL"/>
+        </w:rPr>
+      </w:pPr>
+      <w:r>
+        <w:rPr>
+          <w:rFonts w:ascii="Segoe UI Light" w:hAnsi="Segoe UI Light" w:cs="Segoe UI Light"/>
+          <w:lang w:val="nl-NL"/>
+        </w:rPr>
+        <w:t>In</w:t>
+      </w:r>
+      <w:r>
+        <w:rPr>
+          <w:rFonts w:ascii="Segoe UI Light" w:hAnsi="Segoe UI Light" w:cs="Segoe UI Light"/>
+          <w:lang w:val="nl-NL"/>
+        </w:rPr>
+        <w:t xml:space="preserve"> deze </w:t>
+      </w:r>
+      <w:r>
+        <w:rPr>
+          <w:rFonts w:ascii="Courier New" w:hAnsi="Courier New" w:cs="Courier New"/>
+          <w:b/>
+          <w:lang w:val="nl-NL"/>
+        </w:rPr>
+        <w:t>stepToIntensityImage(</w:t>
+      </w:r>
+      <w:proofErr w:type="spellStart"/>
+      <w:r>
+        <w:rPr>
+          <w:rFonts w:ascii="Courier New" w:hAnsi="Courier New" w:cs="Courier New"/>
+          <w:b/>
+          <w:lang w:val="nl-NL"/>
+        </w:rPr>
+        <w:t>const</w:t>
+      </w:r>
+      <w:proofErr w:type="spellEnd"/>
+      <w:r>
+        <w:rPr>
+          <w:rFonts w:ascii="Courier New" w:hAnsi="Courier New" w:cs="Courier New"/>
+          <w:b/>
+          <w:lang w:val="nl-NL"/>
+        </w:rPr>
+        <w:t xml:space="preserve"> </w:t>
+      </w:r>
+      <w:proofErr w:type="spellStart"/>
+      <w:r>
+        <w:rPr>
+          <w:rFonts w:ascii="Courier New" w:hAnsi="Courier New" w:cs="Courier New"/>
+          <w:b/>
+          <w:lang w:val="nl-NL"/>
+        </w:rPr>
+        <w:t>RGBImage</w:t>
+      </w:r>
+      <w:proofErr w:type="spellEnd"/>
+      <w:r>
+        <w:rPr>
+          <w:rFonts w:ascii="Courier New" w:hAnsi="Courier New" w:cs="Courier New"/>
+          <w:b/>
+          <w:lang w:val="nl-NL"/>
+        </w:rPr>
+        <w:t xml:space="preserve"> &amp;image)</w:t>
+      </w:r>
+      <w:r>
+        <w:rPr>
+          <w:rFonts w:ascii="Segoe UI Light" w:hAnsi="Segoe UI Light" w:cs="Segoe UI Light"/>
+          <w:lang w:val="nl-NL"/>
+        </w:rPr>
+        <w:t xml:space="preserve"> functie </w:t>
+      </w:r>
+      <w:r>
+        <w:rPr>
+          <w:rFonts w:ascii="Segoe UI Light" w:hAnsi="Segoe UI Light" w:cs="Segoe UI Light"/>
+          <w:lang w:val="nl-NL"/>
+        </w:rPr>
+        <w:t>wordt e</w:t>
+      </w:r>
+      <w:r>
+        <w:rPr>
+          <w:rFonts w:ascii="Segoe UI Light" w:hAnsi="Segoe UI Light" w:cs="Segoe UI Light"/>
+          <w:lang w:val="nl-NL"/>
+        </w:rPr>
+        <w:t xml:space="preserve">r </w:t>
+      </w:r>
+      <w:r>
+        <w:rPr>
+          <w:rFonts w:ascii="Segoe UI Light" w:hAnsi="Segoe UI Light" w:cs="Segoe UI Light"/>
+          <w:lang w:val="nl-NL"/>
+        </w:rPr>
+        <w:t xml:space="preserve">eerst een nieuwe IntensityImageStudent* aangemaakt. Hierna wordt er van de </w:t>
+      </w:r>
+      <w:r>
+        <w:rPr>
+          <w:rFonts w:ascii="Segoe UI Light" w:hAnsi="Segoe UI Light" w:cs="Segoe UI Light"/>
+          <w:lang w:val="nl-NL"/>
+        </w:rPr>
+        <w:t>RGB</w:t>
+      </w:r>
+      <w:r>
+        <w:rPr>
+          <w:rFonts w:ascii="Segoe UI Light" w:hAnsi="Segoe UI Light" w:cs="Segoe UI Light"/>
+          <w:lang w:val="nl-NL"/>
+        </w:rPr>
+        <w:t xml:space="preserve">ImageStudent de waarden van de RGBpixel bekeken via </w:t>
+      </w:r>
+      <w:r>
+        <w:rPr>
+          <w:rFonts w:ascii="Courier New" w:hAnsi="Courier New" w:cs="Courier New"/>
+          <w:b/>
+          <w:lang w:val="nl-NL"/>
+        </w:rPr>
+        <w:t>getPixel(int i)</w:t>
+      </w:r>
+      <w:r>
+        <w:rPr>
+          <w:rFonts w:ascii="Courier New" w:hAnsi="Courier New" w:cs="Courier New"/>
+          <w:lang w:val="nl-NL"/>
+        </w:rPr>
+        <w:t>.</w:t>
+      </w:r>
+      <w:r>
+        <w:rPr>
+          <w:rFonts w:ascii="Segoe UI Light" w:hAnsi="Segoe UI Light" w:cs="Segoe UI Light"/>
+          <w:lang w:val="nl-NL"/>
+        </w:rPr>
+        <w:t xml:space="preserve"> Per pixel wordt de berekening: </w:t>
+      </w:r>
+      <m:oMath>
+        <m:r>
+          <w:rPr>
+            <w:rFonts w:ascii="Cambria Math" w:eastAsiaTheme="minorEastAsia" w:hAnsi="Cambria Math" w:cs="Segoe UI Light"/>
+            <w:lang w:val="nl-NL"/>
+          </w:rPr>
+          <m:t xml:space="preserve">Gray = </m:t>
+        </m:r>
+        <m:r>
+          <w:rPr>
+            <w:rFonts w:ascii="Cambria Math" w:hAnsi="Cambria Math" w:cs="Segoe UI Light"/>
+            <w:lang w:val="nl-NL"/>
+          </w:rPr>
+          <m:t>0.299⋅</m:t>
+        </m:r>
+        <m:r>
+          <w:rPr>
+            <w:rFonts w:ascii="Cambria Math" w:hAnsi="Cambria Math" w:cs="Segoe UI Light"/>
+            <w:lang w:val="nl-NL"/>
+          </w:rPr>
+          <m:t>R</m:t>
+        </m:r>
+        <m:r>
+          <w:rPr>
+            <w:rFonts w:ascii="Cambria Math" w:hAnsi="Cambria Math" w:cs="Segoe UI Light"/>
+            <w:lang w:val="nl-NL"/>
+          </w:rPr>
+          <m:t>+0.587⋅</m:t>
+        </m:r>
+        <m:r>
+          <w:rPr>
+            <w:rFonts w:ascii="Cambria Math" w:hAnsi="Cambria Math" w:cs="Segoe UI Light"/>
+            <w:lang w:val="nl-NL"/>
+          </w:rPr>
+          <m:t>G</m:t>
+        </m:r>
+        <m:r>
+          <w:rPr>
+            <w:rFonts w:ascii="Cambria Math" w:hAnsi="Cambria Math" w:cs="Segoe UI Light"/>
+            <w:lang w:val="nl-NL"/>
+          </w:rPr>
+          <m:t>+0.114⋅</m:t>
+        </m:r>
+        <m:r>
+          <w:rPr>
+            <w:rFonts w:ascii="Cambria Math" w:hAnsi="Cambria Math" w:cs="Segoe UI Light"/>
+            <w:lang w:val="nl-NL"/>
+          </w:rPr>
+          <m:t>B</m:t>
+        </m:r>
+      </m:oMath>
+      <w:r>
+        <w:rPr>
+          <w:rFonts w:ascii="Segoe UI Light" w:eastAsiaTheme="minorEastAsia" w:hAnsi="Segoe UI Light" w:cs="Segoe UI Light"/>
+          <w:lang w:val="nl-NL"/>
+        </w:rPr>
+        <w:t xml:space="preserve"> uitgevoerd. Deze Graywaarde wordt via </w:t>
+      </w:r>
+      <w:r>
+        <w:rPr>
+          <w:rFonts w:ascii="Courier New" w:eastAsiaTheme="minorEastAsia" w:hAnsi="Courier New" w:cs="Courier New"/>
+          <w:b/>
+          <w:lang w:val="nl-NL"/>
+        </w:rPr>
+        <w:t>setPixel(int i, Intensity pixel)</w:t>
+      </w:r>
+      <w:r>
+        <w:rPr>
+          <w:rFonts w:ascii="Segoe UI Light" w:eastAsiaTheme="minorEastAsia" w:hAnsi="Segoe UI Light" w:cs="Segoe UI Light"/>
+          <w:lang w:val="nl-NL"/>
+        </w:rPr>
+        <w:t xml:space="preserve"> gegeven aan de gemaakte IntensityImageStudent. Deze slaat de </w:t>
+      </w:r>
+      <w:proofErr w:type="spellStart"/>
+      <w:r>
+        <w:rPr>
+          <w:rFonts w:ascii="Segoe UI Light" w:eastAsiaTheme="minorEastAsia" w:hAnsi="Segoe UI Light" w:cs="Segoe UI Light"/>
+          <w:lang w:val="nl-NL"/>
+        </w:rPr>
+        <w:t>Intensitywaarde</w:t>
+      </w:r>
+      <w:proofErr w:type="spellEnd"/>
+      <w:r>
+        <w:rPr>
+          <w:rFonts w:ascii="Segoe UI Light" w:eastAsiaTheme="minorEastAsia" w:hAnsi="Segoe UI Light" w:cs="Segoe UI Light"/>
+          <w:lang w:val="nl-NL"/>
+        </w:rPr>
+        <w:t xml:space="preserve"> op. Nadat elke pixel is berekend en opgeslagen in IntensityImageStudent, wordt de </w:t>
+      </w:r>
+      <w:r>
+        <w:rPr>
+          <w:rFonts w:ascii="Segoe UI Light" w:eastAsiaTheme="minorEastAsia" w:hAnsi="Segoe UI Light" w:cs="Segoe UI Light"/>
+          <w:lang w:val="nl-NL"/>
+        </w:rPr>
+        <w:t>IntensityImageStudent</w:t>
+      </w:r>
+      <w:r>
+        <w:rPr>
+          <w:rFonts w:ascii="Segoe UI Light" w:eastAsiaTheme="minorEastAsia" w:hAnsi="Segoe UI Light" w:cs="Segoe UI Light"/>
+          <w:lang w:val="nl-NL"/>
+        </w:rPr>
+        <w:t>* gereturned.</w:t>
+      </w:r>
+    </w:p>
+    <w:p>
+      <w:pPr>
+        <w:rPr>
+          <w:rFonts w:ascii="Segoe UI Light" w:hAnsi="Segoe UI Light" w:cs="Segoe UI Light"/>
+          <w:lang w:val="nl-NL"/>
+        </w:rPr>
+      </w:pPr>
+    </w:p>
+    <w:p>
+      <w:pPr>
+        <w:rPr>
+          <w:rFonts w:ascii="Segoe UI Light" w:hAnsi="Segoe UI Light" w:cs="Segoe UI Light"/>
+          <w:lang w:val="nl-NL"/>
+        </w:rPr>
+      </w:pPr>
+    </w:p>
+    <w:p>
+      <w:pPr>
+        <w:pStyle w:val="Kop2"/>
+        <w:numPr>
+          <w:ilvl w:val="0"/>
+          <w:numId w:val="0"/>
+        </w:numPr>
+        <w:rPr>
+          <w:rFonts w:ascii="Segoe UI Light" w:hAnsi="Segoe UI Light" w:cs="Segoe UI Light"/>
+          <w:lang w:val="nl-NL"/>
+        </w:rPr>
+      </w:pPr>
+      <w:bookmarkStart w:id="5" w:name="_Toc1920929"/>
+      <w:r>
+        <w:rPr>
+          <w:rFonts w:ascii="Segoe UI Light" w:hAnsi="Segoe UI Light" w:cs="Segoe UI Light"/>
+          <w:lang w:val="nl-NL"/>
+        </w:rPr>
+        <w:lastRenderedPageBreak/>
+        <w:t>Evaluatie</w:t>
+      </w:r>
+      <w:bookmarkEnd w:id="5"/>
+    </w:p>
+    <w:p>
+      <w:pPr>
+        <w:rPr>
+          <w:rFonts w:ascii="Segoe UI Light" w:hAnsi="Segoe UI Light" w:cs="Segoe UI Light"/>
+          <w:i/>
+          <w:lang w:val="nl-NL"/>
+        </w:rPr>
+      </w:pPr>
+      <w:r>
+        <w:rPr>
+          <w:rFonts w:ascii="Segoe UI Light" w:hAnsi="Segoe UI Light" w:cs="Segoe UI Light"/>
+          <w:i/>
+          <w:lang w:val="nl-NL"/>
+        </w:rPr>
+        <w:t>Je geeft aan welke experimenten er gedaan zullen worden om de implementatie te testen en te ‘bewijzen’ dat de implementatie daadwerkelijk correct werkt. Dit geeft direct informatie over de meetrapporten die er zullen worden gemaakt.</w:t>
+      </w:r>
+    </w:p>
+    <w:p>
+      <w:pPr>
+        <w:rPr>
+          <w:rFonts w:ascii="Segoe UI Light" w:hAnsi="Segoe UI Light" w:cs="Segoe UI Light"/>
+          <w:lang w:val="nl-NL"/>
+        </w:rPr>
+      </w:pPr>
+      <w:r>
+        <w:rPr>
+          <w:rFonts w:ascii="Segoe UI Light" w:hAnsi="Segoe UI Light" w:cs="Segoe UI Light"/>
+          <w:lang w:val="nl-NL"/>
+        </w:rPr>
+        <w:t xml:space="preserve">Om te bewijzen dat onze </w:t>
+      </w:r>
+      <w:proofErr w:type="spellStart"/>
+      <w:r>
+        <w:rPr>
+          <w:rFonts w:ascii="Segoe UI Light" w:hAnsi="Segoe UI Light" w:cs="Segoe UI Light"/>
+          <w:lang w:val="nl-NL"/>
+        </w:rPr>
+        <w:t>gray</w:t>
+      </w:r>
+      <w:r>
+        <w:rPr>
+          <w:rFonts w:ascii="Segoe UI Light" w:hAnsi="Segoe UI Light" w:cs="Segoe UI Light"/>
+          <w:lang w:val="nl-NL"/>
+        </w:rPr>
+        <w:t>scale</w:t>
+      </w:r>
+      <w:proofErr w:type="spellEnd"/>
+      <w:r>
+        <w:rPr>
+          <w:rFonts w:ascii="Segoe UI Light" w:hAnsi="Segoe UI Light" w:cs="Segoe UI Light"/>
+          <w:lang w:val="nl-NL"/>
+        </w:rPr>
+        <w:t xml:space="preserve"> daadwerkelijk goed gelukt is, willen wij via de GUI onze </w:t>
+      </w:r>
+      <w:proofErr w:type="spellStart"/>
+      <w:r>
+        <w:rPr>
+          <w:rFonts w:ascii="Segoe UI Light" w:hAnsi="Segoe UI Light" w:cs="Segoe UI Light"/>
+          <w:lang w:val="nl-NL"/>
+        </w:rPr>
+        <w:t>gray</w:t>
+      </w:r>
+      <w:r>
+        <w:rPr>
+          <w:rFonts w:ascii="Segoe UI Light" w:hAnsi="Segoe UI Light" w:cs="Segoe UI Light"/>
+          <w:lang w:val="nl-NL"/>
+        </w:rPr>
+        <w:t>scale</w:t>
+      </w:r>
+      <w:proofErr w:type="spellEnd"/>
+      <w:r>
+        <w:rPr>
+          <w:rFonts w:ascii="Segoe UI Light" w:hAnsi="Segoe UI Light" w:cs="Segoe UI Light"/>
+          <w:lang w:val="nl-NL"/>
+        </w:rPr>
+        <w:t xml:space="preserve"> maken. Met deze </w:t>
+      </w:r>
+      <w:proofErr w:type="spellStart"/>
+      <w:r>
+        <w:rPr>
+          <w:rFonts w:ascii="Segoe UI Light" w:hAnsi="Segoe UI Light" w:cs="Segoe UI Light"/>
+          <w:lang w:val="nl-NL"/>
+        </w:rPr>
+        <w:t>gray</w:t>
+      </w:r>
+      <w:r>
+        <w:rPr>
+          <w:rFonts w:ascii="Segoe UI Light" w:hAnsi="Segoe UI Light" w:cs="Segoe UI Light"/>
+          <w:lang w:val="nl-NL"/>
+        </w:rPr>
+        <w:t>scale</w:t>
+      </w:r>
+      <w:proofErr w:type="spellEnd"/>
+      <w:r>
+        <w:rPr>
+          <w:rFonts w:ascii="Segoe UI Light" w:hAnsi="Segoe UI Light" w:cs="Segoe UI Light"/>
+          <w:lang w:val="nl-NL"/>
+        </w:rPr>
+        <w:t xml:space="preserve"> gaan wij de HU </w:t>
+      </w:r>
+      <w:proofErr w:type="spellStart"/>
+      <w:r>
+        <w:rPr>
+          <w:rFonts w:ascii="Segoe UI Light" w:hAnsi="Segoe UI Light" w:cs="Segoe UI Light"/>
+          <w:lang w:val="nl-NL"/>
+        </w:rPr>
+        <w:t>edge</w:t>
+      </w:r>
+      <w:proofErr w:type="spellEnd"/>
+      <w:r>
+        <w:rPr>
+          <w:rFonts w:ascii="Segoe UI Light" w:hAnsi="Segoe UI Light" w:cs="Segoe UI Light"/>
+          <w:lang w:val="nl-NL"/>
+        </w:rPr>
+        <w:t xml:space="preserve"> </w:t>
+      </w:r>
+      <w:proofErr w:type="spellStart"/>
+      <w:r>
+        <w:rPr>
+          <w:rFonts w:ascii="Segoe UI Light" w:hAnsi="Segoe UI Light" w:cs="Segoe UI Light"/>
+          <w:lang w:val="nl-NL"/>
+        </w:rPr>
+        <w:t>detection</w:t>
+      </w:r>
+      <w:proofErr w:type="spellEnd"/>
+      <w:r>
+        <w:rPr>
+          <w:rFonts w:ascii="Segoe UI Light" w:hAnsi="Segoe UI Light" w:cs="Segoe UI Light"/>
+          <w:lang w:val="nl-NL"/>
+        </w:rPr>
+        <w:t xml:space="preserve"> toepassen. Als de </w:t>
+      </w:r>
+      <w:proofErr w:type="spellStart"/>
+      <w:r>
+        <w:rPr>
+          <w:rFonts w:ascii="Segoe UI Light" w:hAnsi="Segoe UI Light" w:cs="Segoe UI Light"/>
+          <w:lang w:val="nl-NL"/>
+        </w:rPr>
+        <w:t>edge</w:t>
+      </w:r>
+      <w:proofErr w:type="spellEnd"/>
+      <w:r>
+        <w:rPr>
+          <w:rFonts w:ascii="Segoe UI Light" w:hAnsi="Segoe UI Light" w:cs="Segoe UI Light"/>
+          <w:lang w:val="nl-NL"/>
+        </w:rPr>
+        <w:t xml:space="preserve"> </w:t>
+      </w:r>
+      <w:proofErr w:type="spellStart"/>
+      <w:r>
+        <w:rPr>
+          <w:rFonts w:ascii="Segoe UI Light" w:hAnsi="Segoe UI Light" w:cs="Segoe UI Light"/>
+          <w:lang w:val="nl-NL"/>
+        </w:rPr>
+        <w:t>detection</w:t>
+      </w:r>
+      <w:proofErr w:type="spellEnd"/>
+      <w:r>
+        <w:rPr>
+          <w:rFonts w:ascii="Segoe UI Light" w:hAnsi="Segoe UI Light" w:cs="Segoe UI Light"/>
+          <w:lang w:val="nl-NL"/>
+        </w:rPr>
+        <w:t xml:space="preserve"> minstens even goed werkt, bevinden wij deze test als geslaagd.</w:t>
+      </w:r>
+    </w:p>
+    <w:p>
+      <w:pPr>
+        <w:rPr>
+          <w:rFonts w:ascii="Segoe UI Light" w:hAnsi="Segoe UI Light" w:cs="Segoe UI Light"/>
+          <w:lang w:val="nl-NL"/>
+        </w:rPr>
+      </w:pPr>
+      <w:r>
+        <w:rPr>
+          <w:rFonts w:ascii="Segoe UI Light" w:hAnsi="Segoe UI Light" w:cs="Segoe UI Light"/>
+          <w:lang w:val="nl-NL"/>
+        </w:rPr>
+        <w:t>Verder gaan wij mensen ondervragen welke zwart-wit foto beter is, die van ons, of de standaard foto. Wij hopen zo een goed beeld te krijgen van hoe goed onze zwart-wit foto is.</w:t>
+      </w:r>
+    </w:p>
+    <w:p>
+      <w:pPr>
+        <w:rPr>
+          <w:rFonts w:ascii="Segoe UI Light" w:hAnsi="Segoe UI Light" w:cs="Segoe UI Light"/>
+          <w:lang w:val="nl-NL"/>
+        </w:rPr>
+      </w:pPr>
+    </w:p>
+    <w:p>
+      <w:pPr>
+        <w:pStyle w:val="Kop2"/>
+        <w:numPr>
+          <w:ilvl w:val="0"/>
+          <w:numId w:val="0"/>
+        </w:numPr>
+        <w:rPr>
+          <w:rFonts w:ascii="Segoe UI Light" w:hAnsi="Segoe UI Light" w:cs="Segoe UI Light"/>
+        </w:rPr>
+      </w:pPr>
+      <w:bookmarkStart w:id="6" w:name="_Toc1920930"/>
+      <w:proofErr w:type="spellStart"/>
+      <w:r>
+        <w:rPr>
+          <w:rFonts w:ascii="Segoe UI Light" w:hAnsi="Segoe UI Light" w:cs="Segoe UI Light"/>
+        </w:rPr>
+        <w:t>Bronnen</w:t>
+      </w:r>
+      <w:bookmarkEnd w:id="6"/>
+      <w:proofErr w:type="spellEnd"/>
+    </w:p>
+    <w:p>
+      <w:pPr>
+        <w:rPr>
+          <w:rFonts w:ascii="Segoe UI Light" w:hAnsi="Segoe UI Light" w:cs="Segoe UI Light"/>
+          <w:lang w:val="nl-NL"/>
+        </w:rPr>
+      </w:pPr>
+      <w:r>
+        <w:rPr>
+          <w:rFonts w:ascii="Segoe UI Light" w:hAnsi="Segoe UI Light" w:cs="Segoe UI Light"/>
+        </w:rPr>
+        <w:t>OpenCV</w:t>
+      </w:r>
+      <w:r>
+        <w:rPr>
+          <w:rFonts w:ascii="Segoe UI Light" w:hAnsi="Segoe UI Light" w:cs="Segoe UI Light"/>
+        </w:rPr>
+        <w:t xml:space="preserve"> (</w:t>
+      </w:r>
+      <w:r>
+        <w:rPr>
+          <w:rFonts w:ascii="Segoe UI Light" w:hAnsi="Segoe UI Light" w:cs="Segoe UI Light"/>
+        </w:rPr>
+        <w:t xml:space="preserve">2015, </w:t>
+      </w:r>
+      <w:r>
+        <w:rPr>
+          <w:rFonts w:ascii="Segoe UI Light" w:hAnsi="Segoe UI Light" w:cs="Segoe UI Light"/>
+        </w:rPr>
+        <w:t xml:space="preserve">18 </w:t>
+      </w:r>
+      <w:proofErr w:type="spellStart"/>
+      <w:r>
+        <w:rPr>
+          <w:rFonts w:ascii="Segoe UI Light" w:hAnsi="Segoe UI Light" w:cs="Segoe UI Light"/>
+        </w:rPr>
+        <w:t>d</w:t>
+      </w:r>
+      <w:r>
+        <w:rPr>
+          <w:rFonts w:ascii="Segoe UI Light" w:hAnsi="Segoe UI Light" w:cs="Segoe UI Light"/>
+        </w:rPr>
+        <w:t>ecembe</w:t>
+      </w:r>
+      <w:r>
+        <w:rPr>
+          <w:rFonts w:ascii="Segoe UI Light" w:hAnsi="Segoe UI Light" w:cs="Segoe UI Light"/>
+        </w:rPr>
+        <w:t>r</w:t>
+      </w:r>
+      <w:proofErr w:type="spellEnd"/>
+      <w:r>
+        <w:rPr>
+          <w:rFonts w:ascii="Segoe UI Light" w:hAnsi="Segoe UI Light" w:cs="Segoe UI Light"/>
+        </w:rPr>
+        <w:t xml:space="preserve">). </w:t>
+      </w:r>
+      <w:r>
+        <w:rPr>
+          <w:rFonts w:ascii="Segoe UI Light" w:hAnsi="Segoe UI Light" w:cs="Segoe UI Light"/>
+        </w:rPr>
+        <w:t>Color conversions</w:t>
+      </w:r>
+      <w:r>
+        <w:rPr>
+          <w:rFonts w:ascii="Segoe UI Light" w:hAnsi="Segoe UI Light" w:cs="Segoe UI Light"/>
+        </w:rPr>
+        <w:t xml:space="preserve">. </w:t>
+      </w:r>
+      <w:r>
+        <w:rPr>
+          <w:rFonts w:ascii="Segoe UI Light" w:hAnsi="Segoe UI Light" w:cs="Segoe UI Light"/>
+          <w:lang w:val="nl-NL"/>
+        </w:rPr>
+        <w:t xml:space="preserve">Geraadpleegd op </w:t>
+      </w:r>
+      <w:r>
+        <w:rPr>
+          <w:rFonts w:ascii="Segoe UI Light" w:hAnsi="Segoe UI Light" w:cs="Segoe UI Light"/>
+          <w:lang w:val="nl-NL"/>
+        </w:rPr>
+        <w:t>21 februari 2019, v</w:t>
+      </w:r>
+      <w:r>
+        <w:rPr>
+          <w:rFonts w:ascii="Segoe UI Light" w:hAnsi="Segoe UI Light" w:cs="Segoe UI Light"/>
+          <w:lang w:val="nl-NL"/>
+        </w:rPr>
+        <w:t>an</w:t>
+      </w:r>
+      <w:r>
+        <w:rPr>
+          <w:rFonts w:ascii="Segoe UI Light" w:hAnsi="Segoe UI Light" w:cs="Segoe UI Light"/>
+          <w:lang w:val="nl-NL"/>
+        </w:rPr>
+        <w:t xml:space="preserve"> </w:t>
+      </w:r>
+      <w:hyperlink r:id="rId7" w:history="1">
+        <w:r>
+          <w:rPr>
+            <w:rStyle w:val="Hyperlink"/>
+            <w:rFonts w:ascii="Segoe UI Light" w:hAnsi="Segoe UI Light" w:cs="Segoe UI Light"/>
+            <w:lang w:val="nl-NL"/>
+          </w:rPr>
+          <w:t>https://docs.opencv.org/3.1.0/de/d25/imgproc_color_conversions.html</w:t>
+        </w:r>
+      </w:hyperlink>
+    </w:p>
+    <w:p>
+      <w:pPr>
+        <w:rPr>
+          <w:rFonts w:ascii="Segoe UI Light" w:hAnsi="Segoe UI Light" w:cs="Segoe UI Light"/>
+          <w:lang w:val="nl-NL"/>
+        </w:rPr>
+      </w:pPr>
+      <w:proofErr w:type="spellStart"/>
+      <w:r>
+        <w:rPr>
+          <w:rFonts w:ascii="Segoe UI Light" w:hAnsi="Segoe UI Light" w:cs="Segoe UI Light"/>
+          <w:lang w:val="en-GB"/>
+        </w:rPr>
+        <w:t>Helland</w:t>
+      </w:r>
+      <w:proofErr w:type="spellEnd"/>
+      <w:r>
+        <w:rPr>
+          <w:rFonts w:ascii="Segoe UI Light" w:hAnsi="Segoe UI Light" w:cs="Segoe UI Light"/>
+          <w:lang w:val="en-GB"/>
+        </w:rPr>
+        <w:t xml:space="preserve">, T. (2011, </w:t>
+      </w:r>
+      <w:r>
+        <w:rPr>
+          <w:rFonts w:ascii="Segoe UI Light" w:hAnsi="Segoe UI Light" w:cs="Segoe UI Light"/>
+          <w:lang w:val="en-GB"/>
+        </w:rPr>
+        <w:t xml:space="preserve">1 </w:t>
+      </w:r>
+      <w:proofErr w:type="spellStart"/>
+      <w:r>
+        <w:rPr>
+          <w:rFonts w:ascii="Segoe UI Light" w:hAnsi="Segoe UI Light" w:cs="Segoe UI Light"/>
+          <w:lang w:val="en-GB"/>
+        </w:rPr>
+        <w:t>o</w:t>
+      </w:r>
+      <w:r>
+        <w:rPr>
+          <w:rFonts w:ascii="Segoe UI Light" w:hAnsi="Segoe UI Light" w:cs="Segoe UI Light"/>
+          <w:lang w:val="en-GB"/>
+        </w:rPr>
+        <w:t>ktober</w:t>
+      </w:r>
+      <w:proofErr w:type="spellEnd"/>
+      <w:r>
+        <w:rPr>
+          <w:rFonts w:ascii="Segoe UI Light" w:hAnsi="Segoe UI Light" w:cs="Segoe UI Light"/>
+          <w:lang w:val="en-GB"/>
+        </w:rPr>
+        <w:t xml:space="preserve">) </w:t>
+      </w:r>
+      <w:r>
+        <w:rPr>
+          <w:rFonts w:ascii="Segoe UI Light" w:hAnsi="Segoe UI Light" w:cs="Segoe UI Light"/>
+          <w:lang w:val="en-GB"/>
+        </w:rPr>
+        <w:t>Seven grayscale conversion algorithms (with pseudocode and VB6 source code)</w:t>
+      </w:r>
+      <w:r>
+        <w:rPr>
+          <w:rFonts w:ascii="Segoe UI Light" w:hAnsi="Segoe UI Light" w:cs="Segoe UI Light"/>
+          <w:lang w:val="en-GB"/>
+        </w:rPr>
+        <w:t xml:space="preserve">. </w:t>
+      </w:r>
+      <w:r>
+        <w:rPr>
+          <w:rFonts w:ascii="Segoe UI Light" w:hAnsi="Segoe UI Light" w:cs="Segoe UI Light"/>
+          <w:lang w:val="nl-NL"/>
+        </w:rPr>
+        <w:t>Geraadpleegd op 2</w:t>
+      </w:r>
+      <w:r>
+        <w:rPr>
+          <w:rFonts w:ascii="Segoe UI Light" w:hAnsi="Segoe UI Light" w:cs="Segoe UI Light"/>
+          <w:lang w:val="nl-NL"/>
+        </w:rPr>
+        <w:t>4</w:t>
+      </w:r>
+      <w:r>
+        <w:rPr>
+          <w:rFonts w:ascii="Segoe UI Light" w:hAnsi="Segoe UI Light" w:cs="Segoe UI Light"/>
+          <w:lang w:val="nl-NL"/>
+        </w:rPr>
+        <w:t xml:space="preserve"> februari</w:t>
+      </w:r>
+      <w:r>
+        <w:rPr>
+          <w:rFonts w:ascii="Segoe UI Light" w:hAnsi="Segoe UI Light" w:cs="Segoe UI Light"/>
+          <w:lang w:val="nl-NL"/>
+        </w:rPr>
+        <w:t xml:space="preserve"> </w:t>
+      </w:r>
+      <w:r>
+        <w:rPr>
+          <w:rFonts w:ascii="Segoe UI Light" w:hAnsi="Segoe UI Light" w:cs="Segoe UI Light"/>
+          <w:lang w:val="nl-NL"/>
+        </w:rPr>
+        <w:t xml:space="preserve">2019, </w:t>
+      </w:r>
+      <w:r>
+        <w:rPr>
+          <w:rFonts w:ascii="Segoe UI Light" w:hAnsi="Segoe UI Light" w:cs="Segoe UI Light"/>
+          <w:lang w:val="nl-NL"/>
+        </w:rPr>
+        <w:t>van</w:t>
+      </w:r>
+      <w:r>
+        <w:rPr>
+          <w:rFonts w:ascii="Segoe UI Light" w:hAnsi="Segoe UI Light" w:cs="Segoe UI Light"/>
+          <w:lang w:val="nl-NL"/>
+        </w:rPr>
+        <w:t xml:space="preserve"> </w:t>
+      </w:r>
+      <w:hyperlink r:id="rId8" w:history="1">
+        <w:r>
+          <w:rPr>
+            <w:rStyle w:val="Hyperlink"/>
+            <w:rFonts w:ascii="Segoe UI Light" w:hAnsi="Segoe UI Light" w:cs="Segoe UI Light"/>
+            <w:lang w:val="nl-NL"/>
+          </w:rPr>
+          <w:t>http://www.tannerhelland.com/3643/g</w:t>
+        </w:r>
+        <w:r>
+          <w:rPr>
+            <w:rStyle w:val="Hyperlink"/>
+            <w:rFonts w:ascii="Segoe UI Light" w:hAnsi="Segoe UI Light" w:cs="Segoe UI Light"/>
+            <w:lang w:val="nl-NL"/>
+          </w:rPr>
+          <w:t>r</w:t>
+        </w:r>
+        <w:r>
+          <w:rPr>
+            <w:rStyle w:val="Hyperlink"/>
+            <w:rFonts w:ascii="Segoe UI Light" w:hAnsi="Segoe UI Light" w:cs="Segoe UI Light"/>
+            <w:lang w:val="nl-NL"/>
+          </w:rPr>
+          <w:t>ayscale-image-algorithm-vb6/</w:t>
+        </w:r>
+      </w:hyperlink>
+    </w:p>
+    <w:p>
+      <w:pPr>
+        <w:pStyle w:val="Lijstalinea"/>
+        <w:ind w:left="1440"/>
+        <w:rPr>
+          <w:rFonts w:ascii="Segoe UI Light" w:hAnsi="Segoe UI Light" w:cs="Segoe UI Light"/>
+          <w:lang w:val="nl-NL"/>
+        </w:rPr>
+      </w:pPr>
+    </w:p>
+    <w:p>
+      <w:pPr>
+        <w:rPr>
+          <w:rFonts w:ascii="Segoe UI Light" w:hAnsi="Segoe UI Light" w:cs="Segoe UI Light"/>
+          <w:lang w:val="nl-NL"/>
         </w:rPr>
       </w:pPr>
     </w:p>
@@ -1208,7 +3823,7 @@
   <w:abstractNum w:abstractNumId="1" w15:restartNumberingAfterBreak="0">
     <w:nsid w:val="5B884A59"/>
     <w:multiLevelType w:val="hybridMultilevel"/>
-    <w:tmpl w:val="357EAB02"/>
+    <w:tmpl w:val="C32C0A76"/>
     <w:lvl w:ilvl="0" w:tplc="41EECF24">
       <w:numFmt w:val="bullet"/>
       <w:lvlText w:val="-"/>
@@ -2238,19 +4853,20 @@
     <w:link w:val="TitelChar"/>
     <w:uiPriority w:val="10"/>
     <w:qFormat/>
-    <w:rsid w:val="00DE73A8"/>
+    <w:rsid w:val="00913422"/>
     <w:pPr>
       <w:pBdr>
-        <w:bottom w:val="single" w:sz="8" w:space="4" w:color="C00000"/>
+        <w:top w:val="single" w:sz="8" w:space="1" w:color="215868" w:themeColor="accent5" w:themeShade="80"/>
+        <w:bottom w:val="single" w:sz="8" w:space="1" w:color="215868" w:themeColor="accent5" w:themeShade="80"/>
       </w:pBdr>
       <w:spacing w:after="300" w:line="240" w:lineRule="auto"/>
       <w:contextualSpacing/>
       <w:jc w:val="right"/>
     </w:pPr>
     <w:rPr>
-      <w:rFonts w:ascii="Quicksand Bold" w:eastAsiaTheme="majorEastAsia" w:hAnsi="Quicksand Bold" w:cstheme="majorBidi"/>
+      <w:rFonts w:ascii="Segoe UI Light" w:eastAsiaTheme="majorEastAsia" w:hAnsi="Segoe UI Light" w:cstheme="majorBidi"/>
       <w:b/>
-      <w:color w:val="C00000"/>
+      <w:color w:val="215868" w:themeColor="accent5" w:themeShade="80"/>
       <w:spacing w:val="5"/>
       <w:kern w:val="28"/>
       <w:sz w:val="52"/>
@@ -2262,11 +4878,11 @@
     <w:basedOn w:val="Standaardalinea-lettertype"/>
     <w:link w:val="Titel"/>
     <w:uiPriority w:val="10"/>
-    <w:rsid w:val="00DE73A8"/>
+    <w:rsid w:val="00913422"/>
     <w:rPr>
-      <w:rFonts w:ascii="Quicksand Bold" w:eastAsiaTheme="majorEastAsia" w:hAnsi="Quicksand Bold" w:cstheme="majorBidi"/>
+      <w:rFonts w:ascii="Segoe UI Light" w:eastAsiaTheme="majorEastAsia" w:hAnsi="Segoe UI Light" w:cstheme="majorBidi"/>
       <w:b/>
-      <w:color w:val="C00000"/>
+      <w:color w:val="215868" w:themeColor="accent5" w:themeShade="80"/>
       <w:spacing w:val="5"/>
       <w:kern w:val="28"/>
       <w:sz w:val="52"/>
@@ -2495,7 +5111,6 @@
     <w:basedOn w:val="Kop1"/>
     <w:next w:val="Standaard"/>
     <w:uiPriority w:val="39"/>
-    <w:semiHidden/>
     <w:unhideWhenUsed/>
     <w:qFormat/>
     <w:rsid w:val="00DE73A8"/>
@@ -2509,6 +5124,66 @@
       <w:rFonts w:asciiTheme="majorHAnsi" w:hAnsiTheme="majorHAnsi"/>
       <w:color w:val="365F91" w:themeColor="accent1" w:themeShade="BF"/>
     </w:rPr>
+  </w:style>
+  <w:style w:type="character" w:styleId="Hyperlink">
+    <w:name w:val="Hyperlink"/>
+    <w:basedOn w:val="Standaardalinea-lettertype"/>
+    <w:uiPriority w:val="99"/>
+    <w:unhideWhenUsed/>
+    <w:rsid w:val="00866CAC"/>
+    <w:rPr>
+      <w:color w:val="0000FF" w:themeColor="hyperlink"/>
+      <w:u w:val="single"/>
+    </w:rPr>
+  </w:style>
+  <w:style w:type="character" w:styleId="Onopgelostemelding">
+    <w:name w:val="Unresolved Mention"/>
+    <w:basedOn w:val="Standaardalinea-lettertype"/>
+    <w:uiPriority w:val="99"/>
+    <w:semiHidden/>
+    <w:unhideWhenUsed/>
+    <w:rsid w:val="00866CAC"/>
+    <w:rPr>
+      <w:color w:val="605E5C"/>
+      <w:shd w:val="clear" w:color="auto" w:fill="E1DFDD"/>
+    </w:rPr>
+  </w:style>
+  <w:style w:type="character" w:styleId="GevolgdeHyperlink">
+    <w:name w:val="FollowedHyperlink"/>
+    <w:basedOn w:val="Standaardalinea-lettertype"/>
+    <w:uiPriority w:val="99"/>
+    <w:semiHidden/>
+    <w:unhideWhenUsed/>
+    <w:rsid w:val="00284D66"/>
+    <w:rPr>
+      <w:color w:val="800080" w:themeColor="followedHyperlink"/>
+      <w:u w:val="single"/>
+    </w:rPr>
+  </w:style>
+  <w:style w:type="paragraph" w:styleId="Inhopg1">
+    <w:name w:val="toc 1"/>
+    <w:basedOn w:val="Standaard"/>
+    <w:next w:val="Standaard"/>
+    <w:autoRedefine/>
+    <w:uiPriority w:val="39"/>
+    <w:unhideWhenUsed/>
+    <w:rsid w:val="00913422"/>
+    <w:pPr>
+      <w:spacing w:after="100"/>
+    </w:pPr>
+  </w:style>
+  <w:style w:type="paragraph" w:styleId="Inhopg2">
+    <w:name w:val="toc 2"/>
+    <w:basedOn w:val="Standaard"/>
+    <w:next w:val="Standaard"/>
+    <w:autoRedefine/>
+    <w:uiPriority w:val="39"/>
+    <w:unhideWhenUsed/>
+    <w:rsid w:val="00913422"/>
+    <w:pPr>
+      <w:spacing w:after="100"/>
+      <w:ind w:left="200"/>
+    </w:pPr>
   </w:style>
 </w:styles>
 </file>
@@ -2796,4 +5471,16 @@
   <a:objectDefaults/>
   <a:extraClrSchemeLst/>
 </a:theme>
+</file>
+
+<file path=customXml/item1.xml><?xml version="1.0" encoding="utf-8"?>
+<b:Sources xmlns:b="http://schemas.openxmlformats.org/officeDocument/2006/bibliography" xmlns="http://schemas.openxmlformats.org/officeDocument/2006/bibliography" SelectedStyle="\APASixthEditionOfficeOnline.xsl" StyleName="APA" Version="6"/>
+</file>
+
+<file path=customXml/itemProps1.xml><?xml version="1.0" encoding="utf-8"?>
+<ds:datastoreItem xmlns:ds="http://schemas.openxmlformats.org/officeDocument/2006/customXml" ds:itemID="{863FE3BB-DE01-48CF-8E0F-B4CF949E8613}">
+  <ds:schemaRefs>
+    <ds:schemaRef ds:uri="http://schemas.openxmlformats.org/officeDocument/2006/bibliography"/>
+  </ds:schemaRefs>
+</ds:datastoreItem>
 </file>
</xml_diff>

<commit_message>
Added relative paths, updated title implementatieplan
</commit_message>
<xml_diff>
--- a/implementatieplannen/working/Implementatieplan_conversie.docx
+++ b/implementatieplannen/working/Implementatieplan_conversie.docx
@@ -280,16 +280,7 @@
                                 <w:sz w:val="36"/>
                                 <w:lang w:val="nl-NL"/>
                               </w:rPr>
-                              <w:t>Vera Schoonderwoerd</w:t>
-                            </w:r>
-                            <w:r>
-                              <w:rPr>
-                                <w:rFonts w:ascii="Segoe UI Light" w:hAnsi="Segoe UI Light" w:cs="Segoe UI Light"/>
-                                <w:color w:val="31849B" w:themeColor="accent5" w:themeShade="BF"/>
-                                <w:sz w:val="36"/>
-                                <w:lang w:val="nl-NL"/>
-                              </w:rPr>
-                              <w:t xml:space="preserve"> - 1721202</w:t>
+                              <w:t>Vera Schoonderwoerd - 1721202</w:t>
                             </w:r>
                           </w:p>
                           <w:p>
@@ -443,16 +434,7 @@
                           <w:sz w:val="36"/>
                           <w:lang w:val="nl-NL"/>
                         </w:rPr>
-                        <w:t>Vera Schoonderwoerd</w:t>
-                      </w:r>
-                      <w:r>
-                        <w:rPr>
-                          <w:rFonts w:ascii="Segoe UI Light" w:hAnsi="Segoe UI Light" w:cs="Segoe UI Light"/>
-                          <w:color w:val="31849B" w:themeColor="accent5" w:themeShade="BF"/>
-                          <w:sz w:val="36"/>
-                          <w:lang w:val="nl-NL"/>
-                        </w:rPr>
-                        <w:t xml:space="preserve"> - 1721202</w:t>
+                        <w:t>Vera Schoonderwoerd - 1721202</w:t>
                       </w:r>
                     </w:p>
                     <w:p>
@@ -531,6 +513,12 @@
     <w:sdt>
       <w:sdtPr>
         <w:rPr>
+          <w:rFonts w:ascii="Quicksand Book" w:eastAsiaTheme="minorHAnsi" w:hAnsi="Quicksand Book" w:cstheme="minorBidi"/>
+          <w:b w:val="0"/>
+          <w:bCs w:val="0"/>
+          <w:color w:val="auto"/>
+          <w:sz w:val="20"/>
+          <w:szCs w:val="22"/>
           <w:lang w:val="nl-NL"/>
         </w:rPr>
         <w:id w:val="1411277850"/>
@@ -541,10 +529,6 @@
       </w:sdtPr>
       <w:sdtEndPr>
         <w:rPr>
-          <w:rFonts w:ascii="Quicksand Book" w:eastAsiaTheme="minorHAnsi" w:hAnsi="Quicksand Book" w:cstheme="minorBidi"/>
-          <w:color w:val="auto"/>
-          <w:sz w:val="20"/>
-          <w:szCs w:val="22"/>
           <w:lang w:val="en-US"/>
         </w:rPr>
       </w:sdtEndPr>
@@ -1049,8 +1033,6 @@
         </w:rPr>
         <w:br w:type="page"/>
       </w:r>
-      <w:bookmarkStart w:id="0" w:name="_GoBack"/>
-      <w:bookmarkEnd w:id="0"/>
     </w:p>
     <w:p>
       <w:pPr>
@@ -1064,7 +1046,7 @@
           <w:lang w:val="nl-NL"/>
         </w:rPr>
       </w:pPr>
-      <w:bookmarkStart w:id="1" w:name="_Toc1920925"/>
+      <w:bookmarkStart w:id="0" w:name="_Toc1920925"/>
       <w:r>
         <w:rPr>
           <w:rFonts w:ascii="Segoe UI Light" w:hAnsi="Segoe UI Light" w:cs="Segoe UI Light"/>
@@ -1073,7 +1055,7 @@
         <w:lastRenderedPageBreak/>
         <w:t>Doel</w:t>
       </w:r>
-      <w:bookmarkEnd w:id="1"/>
+      <w:bookmarkEnd w:id="0"/>
     </w:p>
     <w:p>
       <w:pPr>
@@ -1160,7 +1142,7 @@
           <w:lang w:val="nl-NL"/>
         </w:rPr>
       </w:pPr>
-      <w:bookmarkStart w:id="2" w:name="_Toc1920926"/>
+      <w:bookmarkStart w:id="1" w:name="_Toc1920926"/>
       <w:r>
         <w:rPr>
           <w:rFonts w:ascii="Segoe UI Light" w:hAnsi="Segoe UI Light" w:cs="Segoe UI Light"/>
@@ -1168,7 +1150,7 @@
         </w:rPr>
         <w:t>Methoden</w:t>
       </w:r>
-      <w:bookmarkEnd w:id="2"/>
+      <w:bookmarkEnd w:id="1"/>
     </w:p>
     <w:p>
       <w:pPr>
@@ -1298,42 +1280,7 @@
             <w:rFonts w:ascii="Cambria Math" w:hAnsi="Cambria Math" w:cs="Segoe UI Light"/>
             <w:lang w:val="nl-NL"/>
           </w:rPr>
-          <m:t>0.299⋅</m:t>
-        </m:r>
-        <m:r>
-          <w:rPr>
-            <w:rFonts w:ascii="Cambria Math" w:hAnsi="Cambria Math" w:cs="Segoe UI Light"/>
-            <w:lang w:val="nl-NL"/>
-          </w:rPr>
-          <m:t>R</m:t>
-        </m:r>
-        <m:r>
-          <w:rPr>
-            <w:rFonts w:ascii="Cambria Math" w:hAnsi="Cambria Math" w:cs="Segoe UI Light"/>
-            <w:lang w:val="nl-NL"/>
-          </w:rPr>
-          <m:t>+0.587⋅</m:t>
-        </m:r>
-        <m:r>
-          <w:rPr>
-            <w:rFonts w:ascii="Cambria Math" w:hAnsi="Cambria Math" w:cs="Segoe UI Light"/>
-            <w:lang w:val="nl-NL"/>
-          </w:rPr>
-          <m:t>G</m:t>
-        </m:r>
-        <m:r>
-          <w:rPr>
-            <w:rFonts w:ascii="Cambria Math" w:hAnsi="Cambria Math" w:cs="Segoe UI Light"/>
-            <w:lang w:val="nl-NL"/>
-          </w:rPr>
-          <m:t>+0.114⋅</m:t>
-        </m:r>
-        <m:r>
-          <w:rPr>
-            <w:rFonts w:ascii="Cambria Math" w:hAnsi="Cambria Math" w:cs="Segoe UI Light"/>
-            <w:lang w:val="nl-NL"/>
-          </w:rPr>
-          <m:t>B</m:t>
+          <m:t>0.299⋅R+0.587⋅G+0.114⋅B</m:t>
         </m:r>
       </m:oMath>
       <w:r>
@@ -1367,23 +1314,7 @@
           <w:i/>
           <w:lang w:val="nl-NL"/>
         </w:rPr>
-        <w:t xml:space="preserve">, </w:t>
-      </w:r>
-      <w:r>
-        <w:rPr>
-          <w:rFonts w:ascii="Segoe UI Light" w:hAnsi="Segoe UI Light" w:cs="Segoe UI Light"/>
-          <w:i/>
-          <w:lang w:val="nl-NL"/>
-        </w:rPr>
-        <w:t>2015</w:t>
-      </w:r>
-      <w:r>
-        <w:rPr>
-          <w:rFonts w:ascii="Segoe UI Light" w:hAnsi="Segoe UI Light" w:cs="Segoe UI Light"/>
-          <w:i/>
-          <w:lang w:val="nl-NL"/>
-        </w:rPr>
-        <w:t>)</w:t>
+        <w:t>, 2015)</w:t>
       </w:r>
     </w:p>
     <w:p>
@@ -1475,21 +1406,7 @@
           <w:rFonts w:ascii="Segoe UI Light" w:hAnsi="Segoe UI Light" w:cs="Segoe UI Light"/>
           <w:lang w:val="nl-NL"/>
         </w:rPr>
-        <w:t>er een gewicht aan gehangen, gezien het f</w:t>
-      </w:r>
-      <w:r>
-        <w:rPr>
-          <w:rFonts w:ascii="Segoe UI Light" w:hAnsi="Segoe UI Light" w:cs="Segoe UI Light"/>
-          <w:lang w:val="nl-NL"/>
-        </w:rPr>
-        <w:t>eit</w:t>
-      </w:r>
-      <w:r>
-        <w:rPr>
-          <w:rFonts w:ascii="Segoe UI Light" w:hAnsi="Segoe UI Light" w:cs="Segoe UI Light"/>
-          <w:lang w:val="nl-NL"/>
-        </w:rPr>
-        <w:t xml:space="preserve"> dat elke kleur een andere invloed heeft op de intensiteit.</w:t>
+        <w:t>er een gewicht aan gehangen, gezien het feit dat elke kleur een andere invloed heeft op de intensiteit.</w:t>
       </w:r>
     </w:p>
     <w:p>
@@ -1767,31 +1684,7 @@
           <w:i/>
           <w:lang w:val="nl-NL"/>
         </w:rPr>
-        <w:t>,</w:t>
-      </w:r>
-      <w:r>
-        <w:rPr>
-          <w:rFonts w:ascii="Segoe UI Light" w:hAnsi="Segoe UI Light" w:cs="Segoe UI Light"/>
-          <w:i/>
-          <w:lang w:val="nl-NL"/>
-        </w:rPr>
-        <w:t xml:space="preserve"> </w:t>
-      </w:r>
-      <w:r>
-        <w:rPr>
-          <w:rFonts w:ascii="Segoe UI Light" w:hAnsi="Segoe UI Light" w:cs="Segoe UI Light"/>
-          <w:i/>
-          <w:lang w:val="nl-NL"/>
-        </w:rPr>
-        <w:t>2011</w:t>
-      </w:r>
-      <w:r>
-        <w:rPr>
-          <w:rFonts w:ascii="Segoe UI Light" w:hAnsi="Segoe UI Light" w:cs="Segoe UI Light"/>
-          <w:i/>
-          <w:lang w:val="nl-NL"/>
-        </w:rPr>
-        <w:t>)</w:t>
+        <w:t>, 2011)</w:t>
       </w:r>
     </w:p>
     <w:p>
@@ -1988,14 +1881,7 @@
           <w:rFonts w:ascii="Segoe UI Light" w:hAnsi="Segoe UI Light" w:cs="Segoe UI Light"/>
           <w:lang w:val="nl-NL"/>
         </w:rPr>
-        <w:t xml:space="preserve">Onnodig veel werk, gezien </w:t>
-      </w:r>
-      <w:r>
-        <w:rPr>
-          <w:rFonts w:ascii="Segoe UI Light" w:hAnsi="Segoe UI Light" w:cs="Segoe UI Light"/>
-          <w:lang w:val="nl-NL"/>
-        </w:rPr>
-        <w:t>andere algoritmes al goed werken</w:t>
+        <w:t>Onnodig veel werk, gezien andere algoritmes al goed werken</w:t>
       </w:r>
     </w:p>
     <w:p>
@@ -2444,7 +2330,7 @@
           <w:lang w:val="nl-NL"/>
         </w:rPr>
       </w:pPr>
-      <w:bookmarkStart w:id="3" w:name="_Toc1920927"/>
+      <w:bookmarkStart w:id="2" w:name="_Toc1920927"/>
       <w:r>
         <w:rPr>
           <w:rFonts w:ascii="Segoe UI Light" w:hAnsi="Segoe UI Light" w:cs="Segoe UI Light"/>
@@ -2452,7 +2338,7 @@
         </w:rPr>
         <w:t>Keuze</w:t>
       </w:r>
-      <w:bookmarkEnd w:id="3"/>
+      <w:bookmarkEnd w:id="2"/>
     </w:p>
     <w:p>
       <w:pPr>
@@ -2751,7 +2637,7 @@
           <w:lang w:val="nl-NL"/>
         </w:rPr>
       </w:pPr>
-      <w:bookmarkStart w:id="4" w:name="_Toc1920928"/>
+      <w:bookmarkStart w:id="3" w:name="_Toc1920928"/>
       <w:r>
         <w:rPr>
           <w:rFonts w:ascii="Segoe UI Light" w:hAnsi="Segoe UI Light" w:cs="Segoe UI Light"/>
@@ -2759,7 +2645,7 @@
         </w:rPr>
         <w:t>Implementatie</w:t>
       </w:r>
-      <w:bookmarkEnd w:id="4"/>
+      <w:bookmarkEnd w:id="3"/>
     </w:p>
     <w:p>
       <w:pPr>
@@ -2963,13 +2849,23 @@
         </w:rPr>
         <w:t xml:space="preserve"> deze </w:t>
       </w:r>
+      <w:proofErr w:type="spellStart"/>
       <w:r>
         <w:rPr>
           <w:rFonts w:ascii="Courier New" w:hAnsi="Courier New" w:cs="Courier New"/>
           <w:b/>
           <w:lang w:val="nl-NL"/>
         </w:rPr>
-        <w:t>stepToIntensityImage(</w:t>
+        <w:t>stepToIntensityImage</w:t>
+      </w:r>
+      <w:proofErr w:type="spellEnd"/>
+      <w:r>
+        <w:rPr>
+          <w:rFonts w:ascii="Courier New" w:hAnsi="Courier New" w:cs="Courier New"/>
+          <w:b/>
+          <w:lang w:val="nl-NL"/>
+        </w:rPr>
+        <w:t>(</w:t>
       </w:r>
       <w:proofErr w:type="spellStart"/>
       <w:r>
@@ -3084,42 +2980,7 @@
             <w:rFonts w:ascii="Cambria Math" w:hAnsi="Cambria Math" w:cs="Segoe UI Light"/>
             <w:lang w:val="nl-NL"/>
           </w:rPr>
-          <m:t>0.299⋅</m:t>
-        </m:r>
-        <m:r>
-          <w:rPr>
-            <w:rFonts w:ascii="Cambria Math" w:hAnsi="Cambria Math" w:cs="Segoe UI Light"/>
-            <w:lang w:val="nl-NL"/>
-          </w:rPr>
-          <m:t>R</m:t>
-        </m:r>
-        <m:r>
-          <w:rPr>
-            <w:rFonts w:ascii="Cambria Math" w:hAnsi="Cambria Math" w:cs="Segoe UI Light"/>
-            <w:lang w:val="nl-NL"/>
-          </w:rPr>
-          <m:t>+0.587⋅</m:t>
-        </m:r>
-        <m:r>
-          <w:rPr>
-            <w:rFonts w:ascii="Cambria Math" w:hAnsi="Cambria Math" w:cs="Segoe UI Light"/>
-            <w:lang w:val="nl-NL"/>
-          </w:rPr>
-          <m:t>G</m:t>
-        </m:r>
-        <m:r>
-          <w:rPr>
-            <w:rFonts w:ascii="Cambria Math" w:hAnsi="Cambria Math" w:cs="Segoe UI Light"/>
-            <w:lang w:val="nl-NL"/>
-          </w:rPr>
-          <m:t>+0.114⋅</m:t>
-        </m:r>
-        <m:r>
-          <w:rPr>
-            <w:rFonts w:ascii="Cambria Math" w:hAnsi="Cambria Math" w:cs="Segoe UI Light"/>
-            <w:lang w:val="nl-NL"/>
-          </w:rPr>
-          <m:t>B</m:t>
+          <m:t>0.299⋅R+0.587⋅G+0.114⋅B</m:t>
         </m:r>
       </m:oMath>
       <w:r>
@@ -3158,21 +3019,7 @@
           <w:rFonts w:ascii="Segoe UI Light" w:eastAsiaTheme="minorEastAsia" w:hAnsi="Segoe UI Light" w:cs="Segoe UI Light"/>
           <w:lang w:val="nl-NL"/>
         </w:rPr>
-        <w:t xml:space="preserve"> op. Nadat elke pixel is berekend en opgeslagen in IntensityImageStudent, wordt de </w:t>
-      </w:r>
-      <w:r>
-        <w:rPr>
-          <w:rFonts w:ascii="Segoe UI Light" w:eastAsiaTheme="minorEastAsia" w:hAnsi="Segoe UI Light" w:cs="Segoe UI Light"/>
-          <w:lang w:val="nl-NL"/>
-        </w:rPr>
-        <w:t>IntensityImageStudent</w:t>
-      </w:r>
-      <w:r>
-        <w:rPr>
-          <w:rFonts w:ascii="Segoe UI Light" w:eastAsiaTheme="minorEastAsia" w:hAnsi="Segoe UI Light" w:cs="Segoe UI Light"/>
-          <w:lang w:val="nl-NL"/>
-        </w:rPr>
-        <w:t>* gereturned.</w:t>
+        <w:t xml:space="preserve"> op. Nadat elke pixel is berekend en opgeslagen in IntensityImageStudent, wordt de IntensityImageStudent* gereturned.</w:t>
       </w:r>
     </w:p>
     <w:p>
@@ -3203,7 +3050,7 @@
           <w:lang w:val="nl-NL"/>
         </w:rPr>
       </w:pPr>
-      <w:bookmarkStart w:id="5" w:name="_Toc1920929"/>
+      <w:bookmarkStart w:id="4" w:name="_Toc1920929"/>
       <w:r>
         <w:rPr>
           <w:rFonts w:ascii="Segoe UI Light" w:hAnsi="Segoe UI Light" w:cs="Segoe UI Light"/>
@@ -3212,187 +3059,220 @@
         <w:lastRenderedPageBreak/>
         <w:t>Evaluatie</w:t>
       </w:r>
+      <w:bookmarkEnd w:id="4"/>
+    </w:p>
+    <w:p>
+      <w:pPr>
+        <w:rPr>
+          <w:rFonts w:ascii="Segoe UI Light" w:hAnsi="Segoe UI Light" w:cs="Segoe UI Light"/>
+          <w:i/>
+          <w:lang w:val="nl-NL"/>
+        </w:rPr>
+      </w:pPr>
+      <w:r>
+        <w:rPr>
+          <w:rFonts w:ascii="Segoe UI Light" w:hAnsi="Segoe UI Light" w:cs="Segoe UI Light"/>
+          <w:i/>
+          <w:lang w:val="nl-NL"/>
+        </w:rPr>
+        <w:t>Je geeft aan welke experimenten er gedaan zullen worden om de implementatie te testen en te ‘bewijzen’ dat de implementatie daadwerkelijk correct werkt. Dit geeft direct informatie over de meetrapporten die er zullen worden gemaakt.</w:t>
+      </w:r>
+    </w:p>
+    <w:p>
+      <w:pPr>
+        <w:rPr>
+          <w:rFonts w:ascii="Segoe UI Light" w:hAnsi="Segoe UI Light" w:cs="Segoe UI Light"/>
+          <w:lang w:val="nl-NL"/>
+        </w:rPr>
+      </w:pPr>
+      <w:r>
+        <w:rPr>
+          <w:rFonts w:ascii="Segoe UI Light" w:hAnsi="Segoe UI Light" w:cs="Segoe UI Light"/>
+          <w:lang w:val="nl-NL"/>
+        </w:rPr>
+        <w:t xml:space="preserve">Om te bewijzen dat onze </w:t>
+      </w:r>
+      <w:proofErr w:type="spellStart"/>
+      <w:r>
+        <w:rPr>
+          <w:rFonts w:ascii="Segoe UI Light" w:hAnsi="Segoe UI Light" w:cs="Segoe UI Light"/>
+          <w:lang w:val="nl-NL"/>
+        </w:rPr>
+        <w:t>gray</w:t>
+      </w:r>
+      <w:r>
+        <w:rPr>
+          <w:rFonts w:ascii="Segoe UI Light" w:hAnsi="Segoe UI Light" w:cs="Segoe UI Light"/>
+          <w:lang w:val="nl-NL"/>
+        </w:rPr>
+        <w:t>scale</w:t>
+      </w:r>
+      <w:proofErr w:type="spellEnd"/>
+      <w:r>
+        <w:rPr>
+          <w:rFonts w:ascii="Segoe UI Light" w:hAnsi="Segoe UI Light" w:cs="Segoe UI Light"/>
+          <w:lang w:val="nl-NL"/>
+        </w:rPr>
+        <w:t xml:space="preserve"> daadwerkelijk goed gelukt is, willen wij via de GUI onze </w:t>
+      </w:r>
+      <w:proofErr w:type="spellStart"/>
+      <w:r>
+        <w:rPr>
+          <w:rFonts w:ascii="Segoe UI Light" w:hAnsi="Segoe UI Light" w:cs="Segoe UI Light"/>
+          <w:lang w:val="nl-NL"/>
+        </w:rPr>
+        <w:t>gray</w:t>
+      </w:r>
+      <w:r>
+        <w:rPr>
+          <w:rFonts w:ascii="Segoe UI Light" w:hAnsi="Segoe UI Light" w:cs="Segoe UI Light"/>
+          <w:lang w:val="nl-NL"/>
+        </w:rPr>
+        <w:t>scale</w:t>
+      </w:r>
+      <w:proofErr w:type="spellEnd"/>
+      <w:r>
+        <w:rPr>
+          <w:rFonts w:ascii="Segoe UI Light" w:hAnsi="Segoe UI Light" w:cs="Segoe UI Light"/>
+          <w:lang w:val="nl-NL"/>
+        </w:rPr>
+        <w:t xml:space="preserve"> maken. Met deze </w:t>
+      </w:r>
+      <w:proofErr w:type="spellStart"/>
+      <w:r>
+        <w:rPr>
+          <w:rFonts w:ascii="Segoe UI Light" w:hAnsi="Segoe UI Light" w:cs="Segoe UI Light"/>
+          <w:lang w:val="nl-NL"/>
+        </w:rPr>
+        <w:t>gray</w:t>
+      </w:r>
+      <w:r>
+        <w:rPr>
+          <w:rFonts w:ascii="Segoe UI Light" w:hAnsi="Segoe UI Light" w:cs="Segoe UI Light"/>
+          <w:lang w:val="nl-NL"/>
+        </w:rPr>
+        <w:t>scale</w:t>
+      </w:r>
+      <w:proofErr w:type="spellEnd"/>
+      <w:r>
+        <w:rPr>
+          <w:rFonts w:ascii="Segoe UI Light" w:hAnsi="Segoe UI Light" w:cs="Segoe UI Light"/>
+          <w:lang w:val="nl-NL"/>
+        </w:rPr>
+        <w:t xml:space="preserve"> gaan wij de HU </w:t>
+      </w:r>
+      <w:proofErr w:type="spellStart"/>
+      <w:r>
+        <w:rPr>
+          <w:rFonts w:ascii="Segoe UI Light" w:hAnsi="Segoe UI Light" w:cs="Segoe UI Light"/>
+          <w:lang w:val="nl-NL"/>
+        </w:rPr>
+        <w:t>edge</w:t>
+      </w:r>
+      <w:proofErr w:type="spellEnd"/>
+      <w:r>
+        <w:rPr>
+          <w:rFonts w:ascii="Segoe UI Light" w:hAnsi="Segoe UI Light" w:cs="Segoe UI Light"/>
+          <w:lang w:val="nl-NL"/>
+        </w:rPr>
+        <w:t xml:space="preserve"> </w:t>
+      </w:r>
+      <w:proofErr w:type="spellStart"/>
+      <w:r>
+        <w:rPr>
+          <w:rFonts w:ascii="Segoe UI Light" w:hAnsi="Segoe UI Light" w:cs="Segoe UI Light"/>
+          <w:lang w:val="nl-NL"/>
+        </w:rPr>
+        <w:t>detection</w:t>
+      </w:r>
+      <w:proofErr w:type="spellEnd"/>
+      <w:r>
+        <w:rPr>
+          <w:rFonts w:ascii="Segoe UI Light" w:hAnsi="Segoe UI Light" w:cs="Segoe UI Light"/>
+          <w:lang w:val="nl-NL"/>
+        </w:rPr>
+        <w:t xml:space="preserve"> toepassen. Als de </w:t>
+      </w:r>
+      <w:proofErr w:type="spellStart"/>
+      <w:r>
+        <w:rPr>
+          <w:rFonts w:ascii="Segoe UI Light" w:hAnsi="Segoe UI Light" w:cs="Segoe UI Light"/>
+          <w:lang w:val="nl-NL"/>
+        </w:rPr>
+        <w:t>edge</w:t>
+      </w:r>
+      <w:proofErr w:type="spellEnd"/>
+      <w:r>
+        <w:rPr>
+          <w:rFonts w:ascii="Segoe UI Light" w:hAnsi="Segoe UI Light" w:cs="Segoe UI Light"/>
+          <w:lang w:val="nl-NL"/>
+        </w:rPr>
+        <w:t xml:space="preserve"> </w:t>
+      </w:r>
+      <w:proofErr w:type="spellStart"/>
+      <w:r>
+        <w:rPr>
+          <w:rFonts w:ascii="Segoe UI Light" w:hAnsi="Segoe UI Light" w:cs="Segoe UI Light"/>
+          <w:lang w:val="nl-NL"/>
+        </w:rPr>
+        <w:t>detection</w:t>
+      </w:r>
+      <w:proofErr w:type="spellEnd"/>
+      <w:r>
+        <w:rPr>
+          <w:rFonts w:ascii="Segoe UI Light" w:hAnsi="Segoe UI Light" w:cs="Segoe UI Light"/>
+          <w:lang w:val="nl-NL"/>
+        </w:rPr>
+        <w:t xml:space="preserve"> minstens even goed werkt, bevinden wij deze test als geslaagd.</w:t>
+      </w:r>
+    </w:p>
+    <w:p>
+      <w:pPr>
+        <w:rPr>
+          <w:rFonts w:ascii="Segoe UI Light" w:hAnsi="Segoe UI Light" w:cs="Segoe UI Light"/>
+          <w:lang w:val="nl-NL"/>
+        </w:rPr>
+      </w:pPr>
+      <w:r>
+        <w:rPr>
+          <w:rFonts w:ascii="Segoe UI Light" w:hAnsi="Segoe UI Light" w:cs="Segoe UI Light"/>
+          <w:lang w:val="nl-NL"/>
+        </w:rPr>
+        <w:t>Verder gaan wij mensen ondervragen welke zwart-wit foto beter is, die van ons, of de standaard foto. Wij hopen zo een goed beeld te krijgen van hoe goed onze zwart-wit foto is.</w:t>
+      </w:r>
+    </w:p>
+    <w:p>
+      <w:pPr>
+        <w:rPr>
+          <w:rFonts w:ascii="Segoe UI Light" w:hAnsi="Segoe UI Light" w:cs="Segoe UI Light"/>
+          <w:lang w:val="nl-NL"/>
+        </w:rPr>
+      </w:pPr>
+      <w:r>
+        <w:rPr>
+          <w:rFonts w:ascii="Segoe UI Light" w:hAnsi="Segoe UI Light" w:cs="Segoe UI Light"/>
+          <w:lang w:val="nl-NL"/>
+        </w:rPr>
+        <w:t xml:space="preserve">Tenslotte gaan wij een tijdsanalyse doen, om te </w:t>
+      </w:r>
+      <w:proofErr w:type="spellStart"/>
+      <w:r>
+        <w:rPr>
+          <w:rFonts w:ascii="Segoe UI Light" w:hAnsi="Segoe UI Light" w:cs="Segoe UI Light"/>
+          <w:lang w:val="nl-NL"/>
+        </w:rPr>
+        <w:t>vergelijjken</w:t>
+      </w:r>
+      <w:proofErr w:type="spellEnd"/>
+      <w:r>
+        <w:rPr>
+          <w:rFonts w:ascii="Segoe UI Light" w:hAnsi="Segoe UI Light" w:cs="Segoe UI Light"/>
+          <w:lang w:val="nl-NL"/>
+        </w:rPr>
+        <w:t xml:space="preserve"> of onze conversie sneller is dan de default conversie.</w:t>
+      </w:r>
+      <w:bookmarkStart w:id="5" w:name="_GoBack"/>
       <w:bookmarkEnd w:id="5"/>
-    </w:p>
-    <w:p>
-      <w:pPr>
-        <w:rPr>
-          <w:rFonts w:ascii="Segoe UI Light" w:hAnsi="Segoe UI Light" w:cs="Segoe UI Light"/>
-          <w:i/>
-          <w:lang w:val="nl-NL"/>
-        </w:rPr>
-      </w:pPr>
-      <w:r>
-        <w:rPr>
-          <w:rFonts w:ascii="Segoe UI Light" w:hAnsi="Segoe UI Light" w:cs="Segoe UI Light"/>
-          <w:i/>
-          <w:lang w:val="nl-NL"/>
-        </w:rPr>
-        <w:t>Je geeft aan welke experimenten er gedaan zullen worden om de implementatie te testen en te ‘bewijzen’ dat de implementatie daadwerkelijk correct werkt. Dit geeft direct informatie over de meetrapporten die er zullen worden gemaakt.</w:t>
-      </w:r>
-    </w:p>
-    <w:p>
-      <w:pPr>
-        <w:rPr>
-          <w:rFonts w:ascii="Segoe UI Light" w:hAnsi="Segoe UI Light" w:cs="Segoe UI Light"/>
-          <w:lang w:val="nl-NL"/>
-        </w:rPr>
-      </w:pPr>
-      <w:r>
-        <w:rPr>
-          <w:rFonts w:ascii="Segoe UI Light" w:hAnsi="Segoe UI Light" w:cs="Segoe UI Light"/>
-          <w:lang w:val="nl-NL"/>
-        </w:rPr>
-        <w:t xml:space="preserve">Om te bewijzen dat onze </w:t>
-      </w:r>
-      <w:proofErr w:type="spellStart"/>
-      <w:r>
-        <w:rPr>
-          <w:rFonts w:ascii="Segoe UI Light" w:hAnsi="Segoe UI Light" w:cs="Segoe UI Light"/>
-          <w:lang w:val="nl-NL"/>
-        </w:rPr>
-        <w:t>gray</w:t>
-      </w:r>
-      <w:r>
-        <w:rPr>
-          <w:rFonts w:ascii="Segoe UI Light" w:hAnsi="Segoe UI Light" w:cs="Segoe UI Light"/>
-          <w:lang w:val="nl-NL"/>
-        </w:rPr>
-        <w:t>scale</w:t>
-      </w:r>
-      <w:proofErr w:type="spellEnd"/>
-      <w:r>
-        <w:rPr>
-          <w:rFonts w:ascii="Segoe UI Light" w:hAnsi="Segoe UI Light" w:cs="Segoe UI Light"/>
-          <w:lang w:val="nl-NL"/>
-        </w:rPr>
-        <w:t xml:space="preserve"> daadwerkelijk goed gelukt is, willen wij via de GUI onze </w:t>
-      </w:r>
-      <w:proofErr w:type="spellStart"/>
-      <w:r>
-        <w:rPr>
-          <w:rFonts w:ascii="Segoe UI Light" w:hAnsi="Segoe UI Light" w:cs="Segoe UI Light"/>
-          <w:lang w:val="nl-NL"/>
-        </w:rPr>
-        <w:t>gray</w:t>
-      </w:r>
-      <w:r>
-        <w:rPr>
-          <w:rFonts w:ascii="Segoe UI Light" w:hAnsi="Segoe UI Light" w:cs="Segoe UI Light"/>
-          <w:lang w:val="nl-NL"/>
-        </w:rPr>
-        <w:t>scale</w:t>
-      </w:r>
-      <w:proofErr w:type="spellEnd"/>
-      <w:r>
-        <w:rPr>
-          <w:rFonts w:ascii="Segoe UI Light" w:hAnsi="Segoe UI Light" w:cs="Segoe UI Light"/>
-          <w:lang w:val="nl-NL"/>
-        </w:rPr>
-        <w:t xml:space="preserve"> maken. Met deze </w:t>
-      </w:r>
-      <w:proofErr w:type="spellStart"/>
-      <w:r>
-        <w:rPr>
-          <w:rFonts w:ascii="Segoe UI Light" w:hAnsi="Segoe UI Light" w:cs="Segoe UI Light"/>
-          <w:lang w:val="nl-NL"/>
-        </w:rPr>
-        <w:t>gray</w:t>
-      </w:r>
-      <w:r>
-        <w:rPr>
-          <w:rFonts w:ascii="Segoe UI Light" w:hAnsi="Segoe UI Light" w:cs="Segoe UI Light"/>
-          <w:lang w:val="nl-NL"/>
-        </w:rPr>
-        <w:t>scale</w:t>
-      </w:r>
-      <w:proofErr w:type="spellEnd"/>
-      <w:r>
-        <w:rPr>
-          <w:rFonts w:ascii="Segoe UI Light" w:hAnsi="Segoe UI Light" w:cs="Segoe UI Light"/>
-          <w:lang w:val="nl-NL"/>
-        </w:rPr>
-        <w:t xml:space="preserve"> gaan wij de HU </w:t>
-      </w:r>
-      <w:proofErr w:type="spellStart"/>
-      <w:r>
-        <w:rPr>
-          <w:rFonts w:ascii="Segoe UI Light" w:hAnsi="Segoe UI Light" w:cs="Segoe UI Light"/>
-          <w:lang w:val="nl-NL"/>
-        </w:rPr>
-        <w:t>edge</w:t>
-      </w:r>
-      <w:proofErr w:type="spellEnd"/>
-      <w:r>
-        <w:rPr>
-          <w:rFonts w:ascii="Segoe UI Light" w:hAnsi="Segoe UI Light" w:cs="Segoe UI Light"/>
-          <w:lang w:val="nl-NL"/>
-        </w:rPr>
-        <w:t xml:space="preserve"> </w:t>
-      </w:r>
-      <w:proofErr w:type="spellStart"/>
-      <w:r>
-        <w:rPr>
-          <w:rFonts w:ascii="Segoe UI Light" w:hAnsi="Segoe UI Light" w:cs="Segoe UI Light"/>
-          <w:lang w:val="nl-NL"/>
-        </w:rPr>
-        <w:t>detection</w:t>
-      </w:r>
-      <w:proofErr w:type="spellEnd"/>
-      <w:r>
-        <w:rPr>
-          <w:rFonts w:ascii="Segoe UI Light" w:hAnsi="Segoe UI Light" w:cs="Segoe UI Light"/>
-          <w:lang w:val="nl-NL"/>
-        </w:rPr>
-        <w:t xml:space="preserve"> toepassen. Als de </w:t>
-      </w:r>
-      <w:proofErr w:type="spellStart"/>
-      <w:r>
-        <w:rPr>
-          <w:rFonts w:ascii="Segoe UI Light" w:hAnsi="Segoe UI Light" w:cs="Segoe UI Light"/>
-          <w:lang w:val="nl-NL"/>
-        </w:rPr>
-        <w:t>edge</w:t>
-      </w:r>
-      <w:proofErr w:type="spellEnd"/>
-      <w:r>
-        <w:rPr>
-          <w:rFonts w:ascii="Segoe UI Light" w:hAnsi="Segoe UI Light" w:cs="Segoe UI Light"/>
-          <w:lang w:val="nl-NL"/>
-        </w:rPr>
-        <w:t xml:space="preserve"> </w:t>
-      </w:r>
-      <w:proofErr w:type="spellStart"/>
-      <w:r>
-        <w:rPr>
-          <w:rFonts w:ascii="Segoe UI Light" w:hAnsi="Segoe UI Light" w:cs="Segoe UI Light"/>
-          <w:lang w:val="nl-NL"/>
-        </w:rPr>
-        <w:t>detection</w:t>
-      </w:r>
-      <w:proofErr w:type="spellEnd"/>
-      <w:r>
-        <w:rPr>
-          <w:rFonts w:ascii="Segoe UI Light" w:hAnsi="Segoe UI Light" w:cs="Segoe UI Light"/>
-          <w:lang w:val="nl-NL"/>
-        </w:rPr>
-        <w:t xml:space="preserve"> minstens even goed werkt, bevinden wij deze test als geslaagd.</w:t>
-      </w:r>
-    </w:p>
-    <w:p>
-      <w:pPr>
-        <w:rPr>
-          <w:rFonts w:ascii="Segoe UI Light" w:hAnsi="Segoe UI Light" w:cs="Segoe UI Light"/>
-          <w:lang w:val="nl-NL"/>
-        </w:rPr>
-      </w:pPr>
-      <w:r>
-        <w:rPr>
-          <w:rFonts w:ascii="Segoe UI Light" w:hAnsi="Segoe UI Light" w:cs="Segoe UI Light"/>
-          <w:lang w:val="nl-NL"/>
-        </w:rPr>
-        <w:t>Verder gaan wij mensen ondervragen welke zwart-wit foto beter is, die van ons, of de standaard foto. Wij hopen zo een goed beeld te krijgen van hoe goed onze zwart-wit foto is.</w:t>
-      </w:r>
     </w:p>
     <w:p>
       <w:pPr>
@@ -3435,13 +3315,7 @@
         <w:rPr>
           <w:rFonts w:ascii="Segoe UI Light" w:hAnsi="Segoe UI Light" w:cs="Segoe UI Light"/>
         </w:rPr>
-        <w:t>OpenCV</w:t>
-      </w:r>
-      <w:r>
-        <w:rPr>
-          <w:rFonts w:ascii="Segoe UI Light" w:hAnsi="Segoe UI Light" w:cs="Segoe UI Light"/>
-        </w:rPr>
-        <w:t xml:space="preserve"> (</w:t>
+        <w:t>OpenCV (</w:t>
       </w:r>
       <w:r>
         <w:rPr>
@@ -3583,42 +3457,14 @@
           <w:rFonts w:ascii="Segoe UI Light" w:hAnsi="Segoe UI Light" w:cs="Segoe UI Light"/>
           <w:lang w:val="en-GB"/>
         </w:rPr>
-        <w:t xml:space="preserve">) </w:t>
-      </w:r>
-      <w:r>
-        <w:rPr>
-          <w:rFonts w:ascii="Segoe UI Light" w:hAnsi="Segoe UI Light" w:cs="Segoe UI Light"/>
-          <w:lang w:val="en-GB"/>
-        </w:rPr>
-        <w:t>Seven grayscale conversion algorithms (with pseudocode and VB6 source code)</w:t>
-      </w:r>
-      <w:r>
-        <w:rPr>
-          <w:rFonts w:ascii="Segoe UI Light" w:hAnsi="Segoe UI Light" w:cs="Segoe UI Light"/>
-          <w:lang w:val="en-GB"/>
-        </w:rPr>
-        <w:t xml:space="preserve">. </w:t>
-      </w:r>
-      <w:r>
-        <w:rPr>
-          <w:rFonts w:ascii="Segoe UI Light" w:hAnsi="Segoe UI Light" w:cs="Segoe UI Light"/>
-          <w:lang w:val="nl-NL"/>
-        </w:rPr>
-        <w:t>Geraadpleegd op 2</w:t>
-      </w:r>
-      <w:r>
-        <w:rPr>
-          <w:rFonts w:ascii="Segoe UI Light" w:hAnsi="Segoe UI Light" w:cs="Segoe UI Light"/>
-          <w:lang w:val="nl-NL"/>
-        </w:rPr>
-        <w:t>4</w:t>
-      </w:r>
-      <w:r>
-        <w:rPr>
-          <w:rFonts w:ascii="Segoe UI Light" w:hAnsi="Segoe UI Light" w:cs="Segoe UI Light"/>
-          <w:lang w:val="nl-NL"/>
-        </w:rPr>
-        <w:t xml:space="preserve"> februari</w:t>
+        <w:t xml:space="preserve">) Seven grayscale conversion algorithms (with pseudocode and VB6 source code). </w:t>
+      </w:r>
+      <w:r>
+        <w:rPr>
+          <w:rFonts w:ascii="Segoe UI Light" w:hAnsi="Segoe UI Light" w:cs="Segoe UI Light"/>
+          <w:lang w:val="nl-NL"/>
+        </w:rPr>
+        <w:t>Geraadpleegd op 24 februari</w:t>
       </w:r>
       <w:r>
         <w:rPr>
@@ -3655,23 +3501,7 @@
             <w:rFonts w:ascii="Segoe UI Light" w:hAnsi="Segoe UI Light" w:cs="Segoe UI Light"/>
             <w:lang w:val="nl-NL"/>
           </w:rPr>
-          <w:t>http://www.tannerhelland.com/3643/g</w:t>
-        </w:r>
-        <w:r>
-          <w:rPr>
-            <w:rStyle w:val="Hyperlink"/>
-            <w:rFonts w:ascii="Segoe UI Light" w:hAnsi="Segoe UI Light" w:cs="Segoe UI Light"/>
-            <w:lang w:val="nl-NL"/>
-          </w:rPr>
-          <w:t>r</w:t>
-        </w:r>
-        <w:r>
-          <w:rPr>
-            <w:rStyle w:val="Hyperlink"/>
-            <w:rFonts w:ascii="Segoe UI Light" w:hAnsi="Segoe UI Light" w:cs="Segoe UI Light"/>
-            <w:lang w:val="nl-NL"/>
-          </w:rPr>
-          <w:t>ayscale-image-algorithm-vb6/</w:t>
+          <w:t>http://www.tannerhelland.com/3643/grayscale-image-algorithm-vb6/</w:t>
         </w:r>
       </w:hyperlink>
     </w:p>
@@ -4688,6 +4518,7 @@
   <w:style w:type="character" w:default="1" w:styleId="Standaardalinea-lettertype">
     <w:name w:val="Default Paragraph Font"/>
     <w:uiPriority w:val="1"/>
+    <w:semiHidden/>
     <w:unhideWhenUsed/>
   </w:style>
   <w:style w:type="table" w:default="1" w:styleId="Standaardtabel">
@@ -5478,7 +5309,7 @@
 </file>
 
 <file path=customXml/itemProps1.xml><?xml version="1.0" encoding="utf-8"?>
-<ds:datastoreItem xmlns:ds="http://schemas.openxmlformats.org/officeDocument/2006/customXml" ds:itemID="{863FE3BB-DE01-48CF-8E0F-B4CF949E8613}">
+<ds:datastoreItem xmlns:ds="http://schemas.openxmlformats.org/officeDocument/2006/customXml" ds:itemID="{B17E4449-BEB3-4DEF-9A79-636F775F406B}">
   <ds:schemaRefs>
     <ds:schemaRef ds:uri="http://schemas.openxmlformats.org/officeDocument/2006/bibliography"/>
   </ds:schemaRefs>

</xml_diff>